<commit_message>
The process of how to work with dose pump was investigated
</commit_message>
<xml_diff>
--- a/Doc.docx
+++ b/Doc.docx
@@ -308,7 +308,15 @@
           <w:szCs w:val="28"/>
           <w:lang w:val="en-US"/>
         </w:rPr>
-        <w:t>delay(100</w:t>
+        <w:t>delay</w:t>
+      </w:r>
+      <w:r>
+        <w:rPr>
+          <w:rFonts w:ascii="Liberation Serif" w:hAnsi="Liberation Serif" w:cs="Liberation Serif"/>
+          <w:sz w:val="32"/>
+          <w:szCs w:val="28"/>
+        </w:rPr>
+        <w:t>(100</w:t>
       </w:r>
       <w:r>
         <w:rPr>
@@ -317,6 +325,286 @@
           <w:szCs w:val="28"/>
         </w:rPr>
         <w:t>) получаем, что в любом случае, через 5 секунд мотор будет остановлен.</w:t>
+      </w:r>
+    </w:p>
+    <w:p>
+      <w:pPr>
+        <w:pStyle w:val="a3"/>
+        <w:numPr>
+          <w:ilvl w:val="0"/>
+          <w:numId w:val="3"/>
+        </w:numPr>
+        <w:jc w:val="both"/>
+        <w:rPr>
+          <w:rFonts w:ascii="Liberation Serif" w:hAnsi="Liberation Serif" w:cs="Liberation Serif"/>
+          <w:sz w:val="32"/>
+          <w:szCs w:val="28"/>
+        </w:rPr>
+      </w:pPr>
+      <w:r>
+        <w:rPr>
+          <w:rFonts w:ascii="Liberation Serif" w:hAnsi="Liberation Serif" w:cs="Liberation Serif"/>
+          <w:sz w:val="32"/>
+          <w:szCs w:val="28"/>
+        </w:rPr>
+        <w:t>Работа с дозирующим насосом</w:t>
+      </w:r>
+      <w:r>
+        <w:rPr>
+          <w:rFonts w:ascii="Liberation Serif" w:hAnsi="Liberation Serif" w:cs="Liberation Serif"/>
+          <w:sz w:val="32"/>
+          <w:szCs w:val="28"/>
+        </w:rPr>
+        <w:t>, предпочтительный режим</w:t>
+      </w:r>
+      <w:r>
+        <w:rPr>
+          <w:rFonts w:ascii="Liberation Serif" w:hAnsi="Liberation Serif" w:cs="Liberation Serif"/>
+          <w:sz w:val="32"/>
+          <w:szCs w:val="28"/>
+        </w:rPr>
+        <w:t xml:space="preserve">: установка в режим </w:t>
+      </w:r>
+      <w:r>
+        <w:rPr>
+          <w:rFonts w:ascii="Liberation Serif" w:hAnsi="Liberation Serif" w:cs="Liberation Serif"/>
+          <w:sz w:val="32"/>
+          <w:szCs w:val="28"/>
+          <w:lang w:val="en-US"/>
+        </w:rPr>
+        <w:t>BATCH</w:t>
+      </w:r>
+      <w:r>
+        <w:rPr>
+          <w:rFonts w:ascii="Liberation Serif" w:hAnsi="Liberation Serif" w:cs="Liberation Serif"/>
+          <w:sz w:val="32"/>
+          <w:szCs w:val="28"/>
+        </w:rPr>
+        <w:t xml:space="preserve">, режим контакта </w:t>
+      </w:r>
+      <w:r>
+        <w:rPr>
+          <w:rFonts w:ascii="Liberation Serif" w:hAnsi="Liberation Serif" w:cs="Liberation Serif"/>
+          <w:sz w:val="32"/>
+          <w:szCs w:val="28"/>
+          <w:lang w:val="en-US"/>
+        </w:rPr>
+        <w:t>CLOSED</w:t>
+      </w:r>
+      <w:r>
+        <w:rPr>
+          <w:rFonts w:ascii="Liberation Serif" w:hAnsi="Liberation Serif" w:cs="Liberation Serif"/>
+          <w:sz w:val="32"/>
+          <w:szCs w:val="28"/>
+        </w:rPr>
+        <w:t xml:space="preserve"> и нужное количество ходов мембраны на 200 литров (50ход * 10л * 20 = 1000 ход/200л или 0.56мл/ход*1000 = 560мл гипохлорида натрия на 200 литров). Когда на затвор</w:t>
+      </w:r>
+      <w:r>
+        <w:rPr>
+          <w:rFonts w:ascii="Liberation Serif" w:hAnsi="Liberation Serif" w:cs="Liberation Serif"/>
+          <w:sz w:val="32"/>
+          <w:szCs w:val="28"/>
+        </w:rPr>
+        <w:t xml:space="preserve"> </w:t>
+      </w:r>
+      <w:r>
+        <w:rPr>
+          <w:rFonts w:ascii="Liberation Serif" w:hAnsi="Liberation Serif" w:cs="Liberation Serif"/>
+          <w:sz w:val="32"/>
+          <w:szCs w:val="28"/>
+        </w:rPr>
+        <w:t xml:space="preserve">полевого транзистора приходит 5В, контакты замыкаются и сразу же начинается дозация. </w:t>
+      </w:r>
+      <w:r>
+        <w:rPr>
+          <w:rFonts w:ascii="Liberation Serif" w:hAnsi="Liberation Serif" w:cs="Liberation Serif"/>
+          <w:sz w:val="32"/>
+          <w:szCs w:val="28"/>
+        </w:rPr>
+        <w:t>Дополнительно (не использовать этот режим): е</w:t>
+      </w:r>
+      <w:r>
+        <w:rPr>
+          <w:rFonts w:ascii="Liberation Serif" w:hAnsi="Liberation Serif" w:cs="Liberation Serif"/>
+          <w:sz w:val="32"/>
+          <w:szCs w:val="28"/>
+        </w:rPr>
+        <w:t xml:space="preserve">сли поставить режим контакта </w:t>
+      </w:r>
+      <w:r>
+        <w:rPr>
+          <w:rFonts w:ascii="Liberation Serif" w:hAnsi="Liberation Serif" w:cs="Liberation Serif"/>
+          <w:sz w:val="32"/>
+          <w:szCs w:val="28"/>
+          <w:lang w:val="en-US"/>
+        </w:rPr>
+        <w:t>OPEN</w:t>
+      </w:r>
+      <w:r>
+        <w:rPr>
+          <w:rFonts w:ascii="Liberation Serif" w:hAnsi="Liberation Serif" w:cs="Liberation Serif"/>
+          <w:sz w:val="32"/>
+          <w:szCs w:val="28"/>
+        </w:rPr>
+        <w:t xml:space="preserve"> </w:t>
+      </w:r>
+      <w:r>
+        <w:rPr>
+          <w:rFonts w:ascii="Liberation Serif" w:hAnsi="Liberation Serif" w:cs="Liberation Serif"/>
+          <w:sz w:val="32"/>
+          <w:szCs w:val="28"/>
+        </w:rPr>
+        <w:t xml:space="preserve">(в настройках насоса), то дозация будет выполняться при подаче </w:t>
+      </w:r>
+      <w:r>
+        <w:rPr>
+          <w:rFonts w:ascii="Liberation Serif" w:hAnsi="Liberation Serif" w:cs="Liberation Serif"/>
+          <w:sz w:val="32"/>
+          <w:szCs w:val="28"/>
+          <w:lang w:val="en-US"/>
+        </w:rPr>
+        <w:t>LOW</w:t>
+      </w:r>
+      <w:r>
+        <w:rPr>
+          <w:rFonts w:ascii="Liberation Serif" w:hAnsi="Liberation Serif" w:cs="Liberation Serif"/>
+          <w:sz w:val="32"/>
+          <w:szCs w:val="28"/>
+        </w:rPr>
+        <w:t>. Т.е. в первом случае насос ждет, пока замкнутся контакты, во втором – пока разомкнутся.</w:t>
+      </w:r>
+      <w:r>
+        <w:rPr>
+          <w:rFonts w:ascii="Liberation Serif" w:hAnsi="Liberation Serif" w:cs="Liberation Serif"/>
+          <w:sz w:val="32"/>
+          <w:szCs w:val="28"/>
+        </w:rPr>
+        <w:t xml:space="preserve"> На </w:t>
+      </w:r>
+      <w:r>
+        <w:rPr>
+          <w:rFonts w:ascii="Liberation Serif" w:hAnsi="Liberation Serif" w:cs="Liberation Serif"/>
+          <w:sz w:val="32"/>
+          <w:szCs w:val="28"/>
+          <w:lang w:val="en-US"/>
+        </w:rPr>
+        <w:t>Dose</w:t>
+      </w:r>
+      <w:r>
+        <w:rPr>
+          <w:rFonts w:ascii="Liberation Serif" w:hAnsi="Liberation Serif" w:cs="Liberation Serif"/>
+          <w:sz w:val="32"/>
+          <w:szCs w:val="28"/>
+        </w:rPr>
+        <w:t xml:space="preserve"> </w:t>
+      </w:r>
+      <w:r>
+        <w:rPr>
+          <w:rFonts w:ascii="Liberation Serif" w:hAnsi="Liberation Serif" w:cs="Liberation Serif"/>
+          <w:sz w:val="32"/>
+          <w:szCs w:val="28"/>
+        </w:rPr>
+        <w:t>контакте платы центральную жилу сигнального кабеля насоса подключить на +.</w:t>
+      </w:r>
+      <w:r>
+        <w:rPr>
+          <w:rFonts w:ascii="Liberation Serif" w:hAnsi="Liberation Serif" w:cs="Liberation Serif"/>
+          <w:sz w:val="32"/>
+          <w:szCs w:val="28"/>
+        </w:rPr>
+        <w:t xml:space="preserve"> </w:t>
+      </w:r>
+      <w:r>
+        <w:rPr>
+          <w:rFonts w:ascii="Liberation Serif" w:hAnsi="Liberation Serif" w:cs="Liberation Serif"/>
+          <w:sz w:val="32"/>
+          <w:szCs w:val="28"/>
+        </w:rPr>
+        <w:t xml:space="preserve">Таким образом, штатный режим </w:t>
+      </w:r>
+      <w:r>
+        <w:rPr>
+          <w:rFonts w:ascii="Liberation Serif" w:hAnsi="Liberation Serif" w:cs="Liberation Serif"/>
+          <w:sz w:val="32"/>
+          <w:szCs w:val="28"/>
+        </w:rPr>
+        <w:t>digitalWrite(</w:t>
+      </w:r>
+      <w:r>
+        <w:rPr>
+          <w:rFonts w:ascii="Liberation Serif" w:hAnsi="Liberation Serif" w:cs="Liberation Serif"/>
+          <w:sz w:val="32"/>
+          <w:szCs w:val="28"/>
+          <w:lang w:val="en-US"/>
+        </w:rPr>
+        <w:t>x</w:t>
+      </w:r>
+      <w:r>
+        <w:rPr>
+          <w:rFonts w:ascii="Liberation Serif" w:hAnsi="Liberation Serif" w:cs="Liberation Serif"/>
+          <w:sz w:val="32"/>
+          <w:szCs w:val="28"/>
+        </w:rPr>
+        <w:t xml:space="preserve">, LOW); </w:t>
+      </w:r>
+      <w:r>
+        <w:rPr>
+          <w:rFonts w:ascii="Liberation Serif" w:hAnsi="Liberation Serif" w:cs="Liberation Serif"/>
+          <w:sz w:val="32"/>
+          <w:szCs w:val="28"/>
+        </w:rPr>
+        <w:t>Когда хочу дозировать: digitalWrite(</w:t>
+      </w:r>
+      <w:r>
+        <w:rPr>
+          <w:rFonts w:ascii="Liberation Serif" w:hAnsi="Liberation Serif" w:cs="Liberation Serif"/>
+          <w:sz w:val="32"/>
+          <w:szCs w:val="28"/>
+          <w:lang w:val="en-US"/>
+        </w:rPr>
+        <w:t>x</w:t>
+      </w:r>
+      <w:r>
+        <w:rPr>
+          <w:rFonts w:ascii="Liberation Serif" w:hAnsi="Liberation Serif" w:cs="Liberation Serif"/>
+          <w:sz w:val="32"/>
+          <w:szCs w:val="28"/>
+        </w:rPr>
+        <w:t xml:space="preserve">, </w:t>
+      </w:r>
+      <w:r>
+        <w:rPr>
+          <w:rFonts w:ascii="Liberation Serif" w:hAnsi="Liberation Serif" w:cs="Liberation Serif"/>
+          <w:sz w:val="32"/>
+          <w:szCs w:val="28"/>
+          <w:lang w:val="en-US"/>
+        </w:rPr>
+        <w:t>HIGH</w:t>
+      </w:r>
+      <w:r>
+        <w:rPr>
+          <w:rFonts w:ascii="Liberation Serif" w:hAnsi="Liberation Serif" w:cs="Liberation Serif"/>
+          <w:sz w:val="32"/>
+          <w:szCs w:val="28"/>
+        </w:rPr>
+        <w:t>);</w:t>
+      </w:r>
+      <w:r>
+        <w:rPr>
+          <w:rFonts w:ascii="Liberation Serif" w:hAnsi="Liberation Serif" w:cs="Liberation Serif"/>
+          <w:sz w:val="32"/>
+          <w:szCs w:val="28"/>
+        </w:rPr>
+        <w:t xml:space="preserve"> и опять в </w:t>
+      </w:r>
+      <w:r>
+        <w:rPr>
+          <w:rFonts w:ascii="Liberation Serif" w:hAnsi="Liberation Serif" w:cs="Liberation Serif"/>
+          <w:sz w:val="32"/>
+          <w:szCs w:val="28"/>
+          <w:lang w:val="en-US"/>
+        </w:rPr>
+        <w:t>LOW.</w:t>
       </w:r>
       <w:bookmarkStart w:id="0" w:name="_GoBack"/>
       <w:bookmarkEnd w:id="0"/>

</xml_diff>

<commit_message>
Info to doc was appended
</commit_message>
<xml_diff>
--- a/Doc.docx
+++ b/Doc.docx
@@ -448,7 +448,64 @@
         </w:rPr>
       </w:pPr>
       <w:r>
+        <w:rPr>
+          <w:rFonts w:cs="Liberation Serif" w:ascii="Liberation Serif" w:hAnsi="Liberation Serif"/>
+          <w:sz w:val="32"/>
+          <w:szCs w:val="28"/>
+          <w:lang w:val="en-US"/>
+        </w:rPr>
+      </w:r>
+    </w:p>
+    <w:p>
+      <w:pPr>
+        <w:pStyle w:val="ListParagraph"/>
+        <w:jc w:val="both"/>
+        <w:rPr>
+          <w:rFonts w:ascii="Liberation Serif" w:hAnsi="Liberation Serif" w:cs="Liberation Serif"/>
+          <w:sz w:val="32"/>
+          <w:szCs w:val="28"/>
+          <w:lang w:val="en-US"/>
+        </w:rPr>
+      </w:pPr>
+      <w:r>
+        <w:rPr>
+          <w:rFonts w:cs="Liberation Serif" w:ascii="Liberation Serif" w:hAnsi="Liberation Serif"/>
+          <w:sz w:val="32"/>
+          <w:szCs w:val="28"/>
+          <w:lang w:val="en-US"/>
+        </w:rPr>
+      </w:r>
+    </w:p>
+    <w:p>
+      <w:pPr>
+        <w:pStyle w:val="ListParagraph"/>
+        <w:jc w:val="both"/>
         <w:rPr/>
+      </w:pPr>
+      <w:r>
+        <w:rPr>
+          <w:rFonts w:cs="Liberation Serif" w:ascii="Liberation Serif" w:hAnsi="Liberation Serif"/>
+          <w:sz w:val="32"/>
+          <w:szCs w:val="28"/>
+          <w:lang w:val="en-US"/>
+        </w:rPr>
+        <w:t>Протоколы.</w:t>
+      </w:r>
+    </w:p>
+    <w:p>
+      <w:pPr>
+        <w:pStyle w:val="ListParagraph"/>
+        <w:jc w:val="both"/>
+        <w:rPr/>
+      </w:pPr>
+      <w:r>
+        <w:rPr>
+          <w:rFonts w:cs="Liberation Serif" w:ascii="Liberation Serif" w:hAnsi="Liberation Serif"/>
+          <w:sz w:val="32"/>
+          <w:szCs w:val="28"/>
+          <w:lang w:val="en-US"/>
+        </w:rPr>
+        <w:t>I2C</w:t>
       </w:r>
     </w:p>
     <w:p>
@@ -463,7 +520,28 @@
         </w:rPr>
       </w:pPr>
       <w:r>
+        <w:rPr>
+          <w:rFonts w:cs="Liberation Serif" w:ascii="Liberation Serif" w:hAnsi="Liberation Serif"/>
+          <w:sz w:val="32"/>
+          <w:szCs w:val="28"/>
+          <w:lang w:val="en-US"/>
+        </w:rPr>
+      </w:r>
+    </w:p>
+    <w:p>
+      <w:pPr>
+        <w:pStyle w:val="ListParagraph"/>
+        <w:jc w:val="both"/>
         <w:rPr/>
+      </w:pPr>
+      <w:r>
+        <w:rPr>
+          <w:rFonts w:cs="Liberation Serif" w:ascii="Liberation Serif" w:hAnsi="Liberation Serif"/>
+          <w:sz w:val="32"/>
+          <w:szCs w:val="28"/>
+          <w:lang w:val="en-US"/>
+        </w:rPr>
+        <w:t>Сохранение состояния в EEPROM</w:t>
       </w:r>
     </w:p>
     <w:p>
@@ -479,7 +557,7 @@
           <w:szCs w:val="28"/>
           <w:lang w:val="en-US"/>
         </w:rPr>
-        <w:t>Протоколы.</w:t>
+        <w:t>Ведомое устройство</w:t>
       </w:r>
     </w:p>
     <w:p>
@@ -495,7 +573,7 @@
           <w:szCs w:val="28"/>
           <w:lang w:val="en-US"/>
         </w:rPr>
-        <w:t>I2C</w:t>
+        <w:t>В ходе работы существуют две важных вещи: возобновление движения крана в нужное состояние (при отключении электричества), слежение за ошибками работы концевиков.</w:t>
       </w:r>
     </w:p>
     <w:p>
@@ -526,39 +604,933 @@
           <w:szCs w:val="28"/>
           <w:lang w:val="en-US"/>
         </w:rPr>
-        <w:t>Сохранение состояния в EEPROM</w:t>
-      </w:r>
-    </w:p>
-    <w:p>
-      <w:pPr>
-        <w:pStyle w:val="ListParagraph"/>
-        <w:jc w:val="both"/>
+        <w:t>Для этого необходимо 4 крана * 2 концевика + 4 желаемых состояния = 12 байт EEPROM памяти.</w:t>
+      </w:r>
+    </w:p>
+    <w:p>
+      <w:pPr>
+        <w:pStyle w:val="ListParagraph"/>
+        <w:jc w:val="both"/>
+        <w:rPr>
+          <w:rFonts w:ascii="Liberation Serif" w:hAnsi="Liberation Serif" w:cs="Liberation Serif"/>
+          <w:sz w:val="32"/>
+          <w:szCs w:val="28"/>
+          <w:lang w:val="en-US"/>
+        </w:rPr>
+      </w:pPr>
+      <w:r>
         <w:rPr/>
-      </w:pPr>
-      <w:r>
-        <w:rPr>
-          <w:rFonts w:cs="Liberation Serif" w:ascii="Liberation Serif" w:hAnsi="Liberation Serif"/>
-          <w:sz w:val="32"/>
-          <w:szCs w:val="28"/>
-          <w:lang w:val="en-US"/>
-        </w:rPr>
-        <w:t>Ведомое устройство</w:t>
-      </w:r>
-    </w:p>
-    <w:p>
-      <w:pPr>
-        <w:pStyle w:val="ListParagraph"/>
-        <w:jc w:val="both"/>
+      </w:r>
+    </w:p>
+    <w:tbl>
+      <w:tblPr>
+        <w:tblW w:w="9922" w:type="dxa"/>
+        <w:jc w:val="left"/>
+        <w:tblInd w:w="55" w:type="dxa"/>
+        <w:tblBorders>
+          <w:top w:val="single" w:sz="2" w:space="0" w:color="000000"/>
+          <w:left w:val="single" w:sz="2" w:space="0" w:color="000000"/>
+          <w:bottom w:val="single" w:sz="2" w:space="0" w:color="000000"/>
+          <w:insideH w:val="single" w:sz="2" w:space="0" w:color="000000"/>
+        </w:tblBorders>
+        <w:tblCellMar>
+          <w:top w:w="55" w:type="dxa"/>
+          <w:left w:w="54" w:type="dxa"/>
+          <w:bottom w:w="55" w:type="dxa"/>
+          <w:right w:w="55" w:type="dxa"/>
+        </w:tblCellMar>
+      </w:tblPr>
+      <w:tblGrid>
+        <w:gridCol w:w="826"/>
+        <w:gridCol w:w="827"/>
+        <w:gridCol w:w="827"/>
+        <w:gridCol w:w="827"/>
+        <w:gridCol w:w="827"/>
+        <w:gridCol w:w="827"/>
+        <w:gridCol w:w="826"/>
+        <w:gridCol w:w="827"/>
+        <w:gridCol w:w="827"/>
+        <w:gridCol w:w="827"/>
+        <w:gridCol w:w="827"/>
+        <w:gridCol w:w="827"/>
+      </w:tblGrid>
+      <w:tr>
+        <w:trPr/>
+        <w:tc>
+          <w:tcPr>
+            <w:tcW w:w="2480" w:type="dxa"/>
+            <w:gridSpan w:val="3"/>
+            <w:tcBorders>
+              <w:top w:val="single" w:sz="2" w:space="0" w:color="000000"/>
+              <w:left w:val="single" w:sz="2" w:space="0" w:color="000000"/>
+              <w:bottom w:val="single" w:sz="2" w:space="0" w:color="000000"/>
+              <w:insideH w:val="single" w:sz="2" w:space="0" w:color="000000"/>
+            </w:tcBorders>
+            <w:shd w:fill="auto" w:val="clear"/>
+            <w:tcMar>
+              <w:left w:w="54" w:type="dxa"/>
+            </w:tcMar>
+          </w:tcPr>
+          <w:p>
+            <w:pPr>
+              <w:pStyle w:val="TableContents"/>
+              <w:spacing w:before="0" w:after="200"/>
+              <w:jc w:val="center"/>
+              <w:rPr>
+                <w:rFonts w:ascii="Liberation Serif" w:hAnsi="Liberation Serif"/>
+              </w:rPr>
+            </w:pPr>
+            <w:r>
+              <w:rPr>
+                <w:rFonts w:ascii="Liberation Serif" w:hAnsi="Liberation Serif"/>
+              </w:rPr>
+              <w:t>V1_IN</w:t>
+            </w:r>
+          </w:p>
+        </w:tc>
+        <w:tc>
+          <w:tcPr>
+            <w:tcW w:w="2481" w:type="dxa"/>
+            <w:gridSpan w:val="3"/>
+            <w:tcBorders>
+              <w:top w:val="single" w:sz="2" w:space="0" w:color="000000"/>
+              <w:left w:val="single" w:sz="2" w:space="0" w:color="000000"/>
+              <w:bottom w:val="single" w:sz="2" w:space="0" w:color="000000"/>
+              <w:insideH w:val="single" w:sz="2" w:space="0" w:color="000000"/>
+            </w:tcBorders>
+            <w:shd w:fill="auto" w:val="clear"/>
+            <w:tcMar>
+              <w:left w:w="54" w:type="dxa"/>
+            </w:tcMar>
+          </w:tcPr>
+          <w:p>
+            <w:pPr>
+              <w:pStyle w:val="TableContents"/>
+              <w:spacing w:before="0" w:after="200"/>
+              <w:jc w:val="center"/>
+              <w:rPr>
+                <w:rFonts w:ascii="Liberation Serif" w:hAnsi="Liberation Serif"/>
+              </w:rPr>
+            </w:pPr>
+            <w:r>
+              <w:rPr>
+                <w:rFonts w:ascii="Liberation Serif" w:hAnsi="Liberation Serif"/>
+              </w:rPr>
+              <w:t>V1_OUT</w:t>
+            </w:r>
+          </w:p>
+        </w:tc>
+        <w:tc>
+          <w:tcPr>
+            <w:tcW w:w="2480" w:type="dxa"/>
+            <w:gridSpan w:val="3"/>
+            <w:tcBorders>
+              <w:top w:val="single" w:sz="2" w:space="0" w:color="000000"/>
+              <w:left w:val="single" w:sz="2" w:space="0" w:color="000000"/>
+              <w:bottom w:val="single" w:sz="2" w:space="0" w:color="000000"/>
+              <w:insideH w:val="single" w:sz="2" w:space="0" w:color="000000"/>
+            </w:tcBorders>
+            <w:shd w:fill="auto" w:val="clear"/>
+            <w:tcMar>
+              <w:left w:w="54" w:type="dxa"/>
+            </w:tcMar>
+          </w:tcPr>
+          <w:p>
+            <w:pPr>
+              <w:pStyle w:val="TableContents"/>
+              <w:spacing w:before="0" w:after="200"/>
+              <w:jc w:val="center"/>
+              <w:rPr>
+                <w:rFonts w:ascii="Liberation Serif" w:hAnsi="Liberation Serif"/>
+              </w:rPr>
+            </w:pPr>
+            <w:r>
+              <w:rPr>
+                <w:rFonts w:ascii="Liberation Serif" w:hAnsi="Liberation Serif"/>
+              </w:rPr>
+              <w:t>V2_IN</w:t>
+            </w:r>
+          </w:p>
+        </w:tc>
+        <w:tc>
+          <w:tcPr>
+            <w:tcW w:w="2481" w:type="dxa"/>
+            <w:gridSpan w:val="3"/>
+            <w:tcBorders>
+              <w:top w:val="single" w:sz="2" w:space="0" w:color="000000"/>
+              <w:left w:val="single" w:sz="2" w:space="0" w:color="000000"/>
+              <w:bottom w:val="single" w:sz="2" w:space="0" w:color="000000"/>
+              <w:right w:val="single" w:sz="2" w:space="0" w:color="000000"/>
+              <w:insideH w:val="single" w:sz="2" w:space="0" w:color="000000"/>
+              <w:insideV w:val="single" w:sz="2" w:space="0" w:color="000000"/>
+            </w:tcBorders>
+            <w:shd w:fill="auto" w:val="clear"/>
+            <w:tcMar>
+              <w:left w:w="54" w:type="dxa"/>
+            </w:tcMar>
+          </w:tcPr>
+          <w:p>
+            <w:pPr>
+              <w:pStyle w:val="TableContents"/>
+              <w:spacing w:before="0" w:after="200"/>
+              <w:jc w:val="center"/>
+              <w:rPr>
+                <w:rFonts w:ascii="Liberation Serif" w:hAnsi="Liberation Serif"/>
+              </w:rPr>
+            </w:pPr>
+            <w:r>
+              <w:rPr>
+                <w:rFonts w:ascii="Liberation Serif" w:hAnsi="Liberation Serif"/>
+              </w:rPr>
+              <w:t>V2_OUT</w:t>
+            </w:r>
+          </w:p>
+        </w:tc>
+      </w:tr>
+      <w:tr>
+        <w:trPr/>
+        <w:tc>
+          <w:tcPr>
+            <w:tcW w:w="826" w:type="dxa"/>
+            <w:tcBorders>
+              <w:left w:val="single" w:sz="2" w:space="0" w:color="000000"/>
+              <w:bottom w:val="single" w:sz="2" w:space="0" w:color="000000"/>
+              <w:insideH w:val="single" w:sz="2" w:space="0" w:color="000000"/>
+            </w:tcBorders>
+            <w:shd w:fill="auto" w:val="clear"/>
+            <w:tcMar>
+              <w:left w:w="54" w:type="dxa"/>
+            </w:tcMar>
+          </w:tcPr>
+          <w:p>
+            <w:pPr>
+              <w:pStyle w:val="TableContents"/>
+              <w:spacing w:before="0" w:after="200"/>
+              <w:jc w:val="center"/>
+              <w:rPr>
+                <w:rFonts w:ascii="Liberation Serif" w:hAnsi="Liberation Serif"/>
+              </w:rPr>
+            </w:pPr>
+            <w:r>
+              <w:rPr>
+                <w:rFonts w:ascii="Liberation Serif" w:hAnsi="Liberation Serif"/>
+              </w:rPr>
+              <w:t>0</w:t>
+            </w:r>
+          </w:p>
+        </w:tc>
+        <w:tc>
+          <w:tcPr>
+            <w:tcW w:w="827" w:type="dxa"/>
+            <w:tcBorders>
+              <w:left w:val="single" w:sz="2" w:space="0" w:color="000000"/>
+              <w:bottom w:val="single" w:sz="2" w:space="0" w:color="000000"/>
+              <w:insideH w:val="single" w:sz="2" w:space="0" w:color="000000"/>
+            </w:tcBorders>
+            <w:shd w:fill="auto" w:val="clear"/>
+            <w:tcMar>
+              <w:left w:w="54" w:type="dxa"/>
+            </w:tcMar>
+          </w:tcPr>
+          <w:p>
+            <w:pPr>
+              <w:pStyle w:val="TableContents"/>
+              <w:spacing w:before="0" w:after="200"/>
+              <w:jc w:val="center"/>
+              <w:rPr>
+                <w:rFonts w:ascii="Liberation Serif" w:hAnsi="Liberation Serif"/>
+              </w:rPr>
+            </w:pPr>
+            <w:r>
+              <w:rPr>
+                <w:rFonts w:ascii="Liberation Serif" w:hAnsi="Liberation Serif"/>
+              </w:rPr>
+              <w:t>1</w:t>
+            </w:r>
+          </w:p>
+        </w:tc>
+        <w:tc>
+          <w:tcPr>
+            <w:tcW w:w="827" w:type="dxa"/>
+            <w:tcBorders>
+              <w:left w:val="single" w:sz="2" w:space="0" w:color="000000"/>
+              <w:bottom w:val="single" w:sz="2" w:space="0" w:color="000000"/>
+              <w:insideH w:val="single" w:sz="2" w:space="0" w:color="000000"/>
+            </w:tcBorders>
+            <w:shd w:fill="auto" w:val="clear"/>
+            <w:tcMar>
+              <w:left w:w="54" w:type="dxa"/>
+            </w:tcMar>
+          </w:tcPr>
+          <w:p>
+            <w:pPr>
+              <w:pStyle w:val="TableContents"/>
+              <w:spacing w:before="0" w:after="200"/>
+              <w:jc w:val="center"/>
+              <w:rPr>
+                <w:rFonts w:ascii="Liberation Serif" w:hAnsi="Liberation Serif"/>
+              </w:rPr>
+            </w:pPr>
+            <w:r>
+              <w:rPr>
+                <w:rFonts w:ascii="Liberation Serif" w:hAnsi="Liberation Serif"/>
+              </w:rPr>
+              <w:t>2</w:t>
+            </w:r>
+          </w:p>
+        </w:tc>
+        <w:tc>
+          <w:tcPr>
+            <w:tcW w:w="827" w:type="dxa"/>
+            <w:tcBorders>
+              <w:left w:val="single" w:sz="2" w:space="0" w:color="000000"/>
+              <w:bottom w:val="single" w:sz="2" w:space="0" w:color="000000"/>
+              <w:insideH w:val="single" w:sz="2" w:space="0" w:color="000000"/>
+            </w:tcBorders>
+            <w:shd w:fill="auto" w:val="clear"/>
+            <w:tcMar>
+              <w:left w:w="54" w:type="dxa"/>
+            </w:tcMar>
+          </w:tcPr>
+          <w:p>
+            <w:pPr>
+              <w:pStyle w:val="TableContents"/>
+              <w:spacing w:before="0" w:after="200"/>
+              <w:jc w:val="center"/>
+              <w:rPr>
+                <w:rFonts w:ascii="Liberation Serif" w:hAnsi="Liberation Serif"/>
+              </w:rPr>
+            </w:pPr>
+            <w:r>
+              <w:rPr>
+                <w:rFonts w:ascii="Liberation Serif" w:hAnsi="Liberation Serif"/>
+              </w:rPr>
+              <w:t>3</w:t>
+            </w:r>
+          </w:p>
+        </w:tc>
+        <w:tc>
+          <w:tcPr>
+            <w:tcW w:w="827" w:type="dxa"/>
+            <w:tcBorders>
+              <w:left w:val="single" w:sz="2" w:space="0" w:color="000000"/>
+              <w:bottom w:val="single" w:sz="2" w:space="0" w:color="000000"/>
+              <w:insideH w:val="single" w:sz="2" w:space="0" w:color="000000"/>
+            </w:tcBorders>
+            <w:shd w:fill="auto" w:val="clear"/>
+            <w:tcMar>
+              <w:left w:w="54" w:type="dxa"/>
+            </w:tcMar>
+          </w:tcPr>
+          <w:p>
+            <w:pPr>
+              <w:pStyle w:val="TableContents"/>
+              <w:spacing w:before="0" w:after="200"/>
+              <w:jc w:val="center"/>
+              <w:rPr>
+                <w:rFonts w:ascii="Liberation Serif" w:hAnsi="Liberation Serif"/>
+              </w:rPr>
+            </w:pPr>
+            <w:r>
+              <w:rPr>
+                <w:rFonts w:ascii="Liberation Serif" w:hAnsi="Liberation Serif"/>
+              </w:rPr>
+              <w:t>4</w:t>
+            </w:r>
+          </w:p>
+        </w:tc>
+        <w:tc>
+          <w:tcPr>
+            <w:tcW w:w="827" w:type="dxa"/>
+            <w:tcBorders>
+              <w:left w:val="single" w:sz="2" w:space="0" w:color="000000"/>
+              <w:bottom w:val="single" w:sz="2" w:space="0" w:color="000000"/>
+              <w:insideH w:val="single" w:sz="2" w:space="0" w:color="000000"/>
+            </w:tcBorders>
+            <w:shd w:fill="auto" w:val="clear"/>
+            <w:tcMar>
+              <w:left w:w="54" w:type="dxa"/>
+            </w:tcMar>
+          </w:tcPr>
+          <w:p>
+            <w:pPr>
+              <w:pStyle w:val="TableContents"/>
+              <w:spacing w:before="0" w:after="200"/>
+              <w:jc w:val="center"/>
+              <w:rPr>
+                <w:rFonts w:ascii="Liberation Serif" w:hAnsi="Liberation Serif"/>
+              </w:rPr>
+            </w:pPr>
+            <w:r>
+              <w:rPr>
+                <w:rFonts w:ascii="Liberation Serif" w:hAnsi="Liberation Serif"/>
+              </w:rPr>
+              <w:t>5</w:t>
+            </w:r>
+          </w:p>
+        </w:tc>
+        <w:tc>
+          <w:tcPr>
+            <w:tcW w:w="826" w:type="dxa"/>
+            <w:tcBorders>
+              <w:left w:val="single" w:sz="2" w:space="0" w:color="000000"/>
+              <w:bottom w:val="single" w:sz="2" w:space="0" w:color="000000"/>
+              <w:insideH w:val="single" w:sz="2" w:space="0" w:color="000000"/>
+            </w:tcBorders>
+            <w:shd w:fill="auto" w:val="clear"/>
+            <w:tcMar>
+              <w:left w:w="54" w:type="dxa"/>
+            </w:tcMar>
+          </w:tcPr>
+          <w:p>
+            <w:pPr>
+              <w:pStyle w:val="TableContents"/>
+              <w:spacing w:before="0" w:after="200"/>
+              <w:jc w:val="center"/>
+              <w:rPr>
+                <w:rFonts w:ascii="Liberation Serif" w:hAnsi="Liberation Serif"/>
+              </w:rPr>
+            </w:pPr>
+            <w:r>
+              <w:rPr>
+                <w:rFonts w:ascii="Liberation Serif" w:hAnsi="Liberation Serif"/>
+              </w:rPr>
+              <w:t>4</w:t>
+            </w:r>
+          </w:p>
+        </w:tc>
+        <w:tc>
+          <w:tcPr>
+            <w:tcW w:w="827" w:type="dxa"/>
+            <w:tcBorders>
+              <w:left w:val="single" w:sz="2" w:space="0" w:color="000000"/>
+              <w:bottom w:val="single" w:sz="2" w:space="0" w:color="000000"/>
+              <w:insideH w:val="single" w:sz="2" w:space="0" w:color="000000"/>
+            </w:tcBorders>
+            <w:shd w:fill="auto" w:val="clear"/>
+            <w:tcMar>
+              <w:left w:w="54" w:type="dxa"/>
+            </w:tcMar>
+          </w:tcPr>
+          <w:p>
+            <w:pPr>
+              <w:pStyle w:val="TableContents"/>
+              <w:spacing w:before="0" w:after="200"/>
+              <w:jc w:val="center"/>
+              <w:rPr>
+                <w:rFonts w:ascii="Liberation Serif" w:hAnsi="Liberation Serif"/>
+              </w:rPr>
+            </w:pPr>
+            <w:r>
+              <w:rPr>
+                <w:rFonts w:ascii="Liberation Serif" w:hAnsi="Liberation Serif"/>
+              </w:rPr>
+              <w:t>7</w:t>
+            </w:r>
+          </w:p>
+        </w:tc>
+        <w:tc>
+          <w:tcPr>
+            <w:tcW w:w="827" w:type="dxa"/>
+            <w:tcBorders>
+              <w:left w:val="single" w:sz="2" w:space="0" w:color="000000"/>
+              <w:bottom w:val="single" w:sz="2" w:space="0" w:color="000000"/>
+              <w:insideH w:val="single" w:sz="2" w:space="0" w:color="000000"/>
+            </w:tcBorders>
+            <w:shd w:fill="auto" w:val="clear"/>
+            <w:tcMar>
+              <w:left w:w="54" w:type="dxa"/>
+            </w:tcMar>
+          </w:tcPr>
+          <w:p>
+            <w:pPr>
+              <w:pStyle w:val="TableContents"/>
+              <w:spacing w:before="0" w:after="200"/>
+              <w:jc w:val="center"/>
+              <w:rPr>
+                <w:rFonts w:ascii="Liberation Serif" w:hAnsi="Liberation Serif"/>
+              </w:rPr>
+            </w:pPr>
+            <w:r>
+              <w:rPr>
+                <w:rFonts w:ascii="Liberation Serif" w:hAnsi="Liberation Serif"/>
+              </w:rPr>
+              <w:t>8</w:t>
+            </w:r>
+          </w:p>
+        </w:tc>
+        <w:tc>
+          <w:tcPr>
+            <w:tcW w:w="827" w:type="dxa"/>
+            <w:tcBorders>
+              <w:left w:val="single" w:sz="2" w:space="0" w:color="000000"/>
+              <w:bottom w:val="single" w:sz="2" w:space="0" w:color="000000"/>
+              <w:insideH w:val="single" w:sz="2" w:space="0" w:color="000000"/>
+            </w:tcBorders>
+            <w:shd w:fill="auto" w:val="clear"/>
+            <w:tcMar>
+              <w:left w:w="54" w:type="dxa"/>
+            </w:tcMar>
+          </w:tcPr>
+          <w:p>
+            <w:pPr>
+              <w:pStyle w:val="TableContents"/>
+              <w:spacing w:before="0" w:after="200"/>
+              <w:jc w:val="center"/>
+              <w:rPr>
+                <w:rFonts w:ascii="Liberation Serif" w:hAnsi="Liberation Serif"/>
+              </w:rPr>
+            </w:pPr>
+            <w:r>
+              <w:rPr>
+                <w:rFonts w:ascii="Liberation Serif" w:hAnsi="Liberation Serif"/>
+              </w:rPr>
+              <w:t>9</w:t>
+            </w:r>
+          </w:p>
+        </w:tc>
+        <w:tc>
+          <w:tcPr>
+            <w:tcW w:w="827" w:type="dxa"/>
+            <w:tcBorders>
+              <w:left w:val="single" w:sz="2" w:space="0" w:color="000000"/>
+              <w:bottom w:val="single" w:sz="2" w:space="0" w:color="000000"/>
+              <w:insideH w:val="single" w:sz="2" w:space="0" w:color="000000"/>
+            </w:tcBorders>
+            <w:shd w:fill="auto" w:val="clear"/>
+            <w:tcMar>
+              <w:left w:w="54" w:type="dxa"/>
+            </w:tcMar>
+          </w:tcPr>
+          <w:p>
+            <w:pPr>
+              <w:pStyle w:val="TableContents"/>
+              <w:spacing w:before="0" w:after="200"/>
+              <w:jc w:val="center"/>
+              <w:rPr>
+                <w:rFonts w:ascii="Liberation Serif" w:hAnsi="Liberation Serif"/>
+              </w:rPr>
+            </w:pPr>
+            <w:r>
+              <w:rPr>
+                <w:rFonts w:ascii="Liberation Serif" w:hAnsi="Liberation Serif"/>
+              </w:rPr>
+              <w:t>10</w:t>
+            </w:r>
+          </w:p>
+        </w:tc>
+        <w:tc>
+          <w:tcPr>
+            <w:tcW w:w="827" w:type="dxa"/>
+            <w:tcBorders>
+              <w:left w:val="single" w:sz="2" w:space="0" w:color="000000"/>
+              <w:bottom w:val="single" w:sz="2" w:space="0" w:color="000000"/>
+              <w:right w:val="single" w:sz="2" w:space="0" w:color="000000"/>
+              <w:insideH w:val="single" w:sz="2" w:space="0" w:color="000000"/>
+              <w:insideV w:val="single" w:sz="2" w:space="0" w:color="000000"/>
+            </w:tcBorders>
+            <w:shd w:fill="auto" w:val="clear"/>
+            <w:tcMar>
+              <w:left w:w="54" w:type="dxa"/>
+            </w:tcMar>
+          </w:tcPr>
+          <w:p>
+            <w:pPr>
+              <w:pStyle w:val="TableContents"/>
+              <w:spacing w:before="0" w:after="200"/>
+              <w:jc w:val="center"/>
+              <w:rPr>
+                <w:rFonts w:ascii="Liberation Serif" w:hAnsi="Liberation Serif"/>
+              </w:rPr>
+            </w:pPr>
+            <w:r>
+              <w:rPr>
+                <w:rFonts w:ascii="Liberation Serif" w:hAnsi="Liberation Serif"/>
+              </w:rPr>
+              <w:t>11</w:t>
+            </w:r>
+          </w:p>
+        </w:tc>
+      </w:tr>
+      <w:tr>
+        <w:trPr/>
+        <w:tc>
+          <w:tcPr>
+            <w:tcW w:w="826" w:type="dxa"/>
+            <w:tcBorders>
+              <w:left w:val="single" w:sz="2" w:space="0" w:color="000000"/>
+              <w:bottom w:val="single" w:sz="2" w:space="0" w:color="000000"/>
+              <w:insideH w:val="single" w:sz="2" w:space="0" w:color="000000"/>
+            </w:tcBorders>
+            <w:shd w:fill="auto" w:val="clear"/>
+            <w:tcMar>
+              <w:left w:w="54" w:type="dxa"/>
+            </w:tcMar>
+          </w:tcPr>
+          <w:p>
+            <w:pPr>
+              <w:pStyle w:val="TableContents"/>
+              <w:spacing w:before="0" w:after="200"/>
+              <w:jc w:val="center"/>
+              <w:rPr>
+                <w:rFonts w:ascii="Liberation Serif" w:hAnsi="Liberation Serif"/>
+              </w:rPr>
+            </w:pPr>
+            <w:r>
+              <w:rPr>
+                <w:rFonts w:ascii="Liberation Serif" w:hAnsi="Liberation Serif"/>
+              </w:rPr>
+              <w:t>DS</w:t>
+            </w:r>
+          </w:p>
+        </w:tc>
+        <w:tc>
+          <w:tcPr>
+            <w:tcW w:w="827" w:type="dxa"/>
+            <w:tcBorders>
+              <w:left w:val="single" w:sz="2" w:space="0" w:color="000000"/>
+              <w:bottom w:val="single" w:sz="2" w:space="0" w:color="000000"/>
+              <w:insideH w:val="single" w:sz="2" w:space="0" w:color="000000"/>
+            </w:tcBorders>
+            <w:shd w:fill="auto" w:val="clear"/>
+            <w:tcMar>
+              <w:left w:w="54" w:type="dxa"/>
+            </w:tcMar>
+          </w:tcPr>
+          <w:p>
+            <w:pPr>
+              <w:pStyle w:val="TableContents"/>
+              <w:spacing w:before="0" w:after="200"/>
+              <w:jc w:val="center"/>
+              <w:rPr>
+                <w:rFonts w:ascii="Liberation Serif" w:hAnsi="Liberation Serif"/>
+              </w:rPr>
+            </w:pPr>
+            <w:r>
+              <w:rPr>
+                <w:rFonts w:ascii="Liberation Serif" w:hAnsi="Liberation Serif"/>
+              </w:rPr>
+              <w:t>OS</w:t>
+            </w:r>
+          </w:p>
+        </w:tc>
+        <w:tc>
+          <w:tcPr>
+            <w:tcW w:w="827" w:type="dxa"/>
+            <w:tcBorders>
+              <w:left w:val="single" w:sz="2" w:space="0" w:color="000000"/>
+              <w:bottom w:val="single" w:sz="2" w:space="0" w:color="000000"/>
+              <w:insideH w:val="single" w:sz="2" w:space="0" w:color="000000"/>
+            </w:tcBorders>
+            <w:shd w:fill="auto" w:val="clear"/>
+            <w:tcMar>
+              <w:left w:w="54" w:type="dxa"/>
+            </w:tcMar>
+          </w:tcPr>
+          <w:p>
+            <w:pPr>
+              <w:pStyle w:val="TableContents"/>
+              <w:spacing w:before="0" w:after="200"/>
+              <w:jc w:val="center"/>
+              <w:rPr>
+                <w:rFonts w:ascii="Liberation Serif" w:hAnsi="Liberation Serif"/>
+              </w:rPr>
+            </w:pPr>
+            <w:r>
+              <w:rPr>
+                <w:rFonts w:ascii="Liberation Serif" w:hAnsi="Liberation Serif"/>
+              </w:rPr>
+              <w:t>CS</w:t>
+            </w:r>
+          </w:p>
+        </w:tc>
+        <w:tc>
+          <w:tcPr>
+            <w:tcW w:w="827" w:type="dxa"/>
+            <w:tcBorders>
+              <w:left w:val="single" w:sz="2" w:space="0" w:color="000000"/>
+              <w:bottom w:val="single" w:sz="2" w:space="0" w:color="000000"/>
+              <w:insideH w:val="single" w:sz="2" w:space="0" w:color="000000"/>
+            </w:tcBorders>
+            <w:shd w:fill="auto" w:val="clear"/>
+            <w:tcMar>
+              <w:left w:w="54" w:type="dxa"/>
+            </w:tcMar>
+          </w:tcPr>
+          <w:p>
+            <w:pPr>
+              <w:pStyle w:val="TableContents"/>
+              <w:spacing w:before="0" w:after="200"/>
+              <w:jc w:val="center"/>
+              <w:rPr>
+                <w:rFonts w:ascii="Liberation Serif" w:hAnsi="Liberation Serif"/>
+              </w:rPr>
+            </w:pPr>
+            <w:r>
+              <w:rPr>
+                <w:rFonts w:ascii="Liberation Serif" w:hAnsi="Liberation Serif"/>
+              </w:rPr>
+              <w:t>DS</w:t>
+            </w:r>
+          </w:p>
+        </w:tc>
+        <w:tc>
+          <w:tcPr>
+            <w:tcW w:w="827" w:type="dxa"/>
+            <w:tcBorders>
+              <w:left w:val="single" w:sz="2" w:space="0" w:color="000000"/>
+              <w:bottom w:val="single" w:sz="2" w:space="0" w:color="000000"/>
+              <w:insideH w:val="single" w:sz="2" w:space="0" w:color="000000"/>
+            </w:tcBorders>
+            <w:shd w:fill="auto" w:val="clear"/>
+            <w:tcMar>
+              <w:left w:w="54" w:type="dxa"/>
+            </w:tcMar>
+          </w:tcPr>
+          <w:p>
+            <w:pPr>
+              <w:pStyle w:val="TableContents"/>
+              <w:spacing w:before="0" w:after="200"/>
+              <w:jc w:val="center"/>
+              <w:rPr>
+                <w:rFonts w:ascii="Liberation Serif" w:hAnsi="Liberation Serif"/>
+              </w:rPr>
+            </w:pPr>
+            <w:r>
+              <w:rPr>
+                <w:rFonts w:ascii="Liberation Serif" w:hAnsi="Liberation Serif"/>
+              </w:rPr>
+              <w:t>OS</w:t>
+            </w:r>
+          </w:p>
+        </w:tc>
+        <w:tc>
+          <w:tcPr>
+            <w:tcW w:w="827" w:type="dxa"/>
+            <w:tcBorders>
+              <w:left w:val="single" w:sz="2" w:space="0" w:color="000000"/>
+              <w:bottom w:val="single" w:sz="2" w:space="0" w:color="000000"/>
+              <w:insideH w:val="single" w:sz="2" w:space="0" w:color="000000"/>
+            </w:tcBorders>
+            <w:shd w:fill="auto" w:val="clear"/>
+            <w:tcMar>
+              <w:left w:w="54" w:type="dxa"/>
+            </w:tcMar>
+          </w:tcPr>
+          <w:p>
+            <w:pPr>
+              <w:pStyle w:val="TableContents"/>
+              <w:spacing w:before="0" w:after="200"/>
+              <w:jc w:val="center"/>
+              <w:rPr>
+                <w:rFonts w:ascii="Liberation Serif" w:hAnsi="Liberation Serif"/>
+              </w:rPr>
+            </w:pPr>
+            <w:r>
+              <w:rPr>
+                <w:rFonts w:ascii="Liberation Serif" w:hAnsi="Liberation Serif"/>
+              </w:rPr>
+              <w:t>CS</w:t>
+            </w:r>
+          </w:p>
+        </w:tc>
+        <w:tc>
+          <w:tcPr>
+            <w:tcW w:w="826" w:type="dxa"/>
+            <w:tcBorders>
+              <w:left w:val="single" w:sz="2" w:space="0" w:color="000000"/>
+              <w:bottom w:val="single" w:sz="2" w:space="0" w:color="000000"/>
+              <w:insideH w:val="single" w:sz="2" w:space="0" w:color="000000"/>
+            </w:tcBorders>
+            <w:shd w:fill="auto" w:val="clear"/>
+            <w:tcMar>
+              <w:left w:w="54" w:type="dxa"/>
+            </w:tcMar>
+          </w:tcPr>
+          <w:p>
+            <w:pPr>
+              <w:pStyle w:val="TableContents"/>
+              <w:spacing w:before="0" w:after="200"/>
+              <w:jc w:val="center"/>
+              <w:rPr>
+                <w:rFonts w:ascii="Liberation Serif" w:hAnsi="Liberation Serif"/>
+              </w:rPr>
+            </w:pPr>
+            <w:r>
+              <w:rPr>
+                <w:rFonts w:ascii="Liberation Serif" w:hAnsi="Liberation Serif"/>
+              </w:rPr>
+              <w:t>DS</w:t>
+            </w:r>
+          </w:p>
+        </w:tc>
+        <w:tc>
+          <w:tcPr>
+            <w:tcW w:w="827" w:type="dxa"/>
+            <w:tcBorders>
+              <w:left w:val="single" w:sz="2" w:space="0" w:color="000000"/>
+              <w:bottom w:val="single" w:sz="2" w:space="0" w:color="000000"/>
+              <w:insideH w:val="single" w:sz="2" w:space="0" w:color="000000"/>
+            </w:tcBorders>
+            <w:shd w:fill="auto" w:val="clear"/>
+            <w:tcMar>
+              <w:left w:w="54" w:type="dxa"/>
+            </w:tcMar>
+          </w:tcPr>
+          <w:p>
+            <w:pPr>
+              <w:pStyle w:val="TableContents"/>
+              <w:spacing w:before="0" w:after="200"/>
+              <w:jc w:val="center"/>
+              <w:rPr>
+                <w:rFonts w:ascii="Liberation Serif" w:hAnsi="Liberation Serif"/>
+              </w:rPr>
+            </w:pPr>
+            <w:r>
+              <w:rPr>
+                <w:rFonts w:ascii="Liberation Serif" w:hAnsi="Liberation Serif"/>
+              </w:rPr>
+              <w:t>OS</w:t>
+            </w:r>
+          </w:p>
+        </w:tc>
+        <w:tc>
+          <w:tcPr>
+            <w:tcW w:w="827" w:type="dxa"/>
+            <w:tcBorders>
+              <w:left w:val="single" w:sz="2" w:space="0" w:color="000000"/>
+              <w:bottom w:val="single" w:sz="2" w:space="0" w:color="000000"/>
+              <w:insideH w:val="single" w:sz="2" w:space="0" w:color="000000"/>
+            </w:tcBorders>
+            <w:shd w:fill="auto" w:val="clear"/>
+            <w:tcMar>
+              <w:left w:w="54" w:type="dxa"/>
+            </w:tcMar>
+          </w:tcPr>
+          <w:p>
+            <w:pPr>
+              <w:pStyle w:val="TableContents"/>
+              <w:spacing w:before="0" w:after="200"/>
+              <w:jc w:val="center"/>
+              <w:rPr>
+                <w:rFonts w:ascii="Liberation Serif" w:hAnsi="Liberation Serif"/>
+              </w:rPr>
+            </w:pPr>
+            <w:r>
+              <w:rPr>
+                <w:rFonts w:ascii="Liberation Serif" w:hAnsi="Liberation Serif"/>
+              </w:rPr>
+              <w:t>CS</w:t>
+            </w:r>
+          </w:p>
+        </w:tc>
+        <w:tc>
+          <w:tcPr>
+            <w:tcW w:w="827" w:type="dxa"/>
+            <w:tcBorders>
+              <w:left w:val="single" w:sz="2" w:space="0" w:color="000000"/>
+              <w:bottom w:val="single" w:sz="2" w:space="0" w:color="000000"/>
+              <w:insideH w:val="single" w:sz="2" w:space="0" w:color="000000"/>
+            </w:tcBorders>
+            <w:shd w:fill="auto" w:val="clear"/>
+            <w:tcMar>
+              <w:left w:w="54" w:type="dxa"/>
+            </w:tcMar>
+          </w:tcPr>
+          <w:p>
+            <w:pPr>
+              <w:pStyle w:val="TableContents"/>
+              <w:spacing w:before="0" w:after="200"/>
+              <w:jc w:val="center"/>
+              <w:rPr>
+                <w:rFonts w:ascii="Liberation Serif" w:hAnsi="Liberation Serif"/>
+              </w:rPr>
+            </w:pPr>
+            <w:r>
+              <w:rPr>
+                <w:rFonts w:ascii="Liberation Serif" w:hAnsi="Liberation Serif"/>
+              </w:rPr>
+              <w:t>DS</w:t>
+            </w:r>
+          </w:p>
+        </w:tc>
+        <w:tc>
+          <w:tcPr>
+            <w:tcW w:w="827" w:type="dxa"/>
+            <w:tcBorders>
+              <w:left w:val="single" w:sz="2" w:space="0" w:color="000000"/>
+              <w:bottom w:val="single" w:sz="2" w:space="0" w:color="000000"/>
+              <w:insideH w:val="single" w:sz="2" w:space="0" w:color="000000"/>
+            </w:tcBorders>
+            <w:shd w:fill="auto" w:val="clear"/>
+            <w:tcMar>
+              <w:left w:w="54" w:type="dxa"/>
+            </w:tcMar>
+          </w:tcPr>
+          <w:p>
+            <w:pPr>
+              <w:pStyle w:val="TableContents"/>
+              <w:spacing w:before="0" w:after="200"/>
+              <w:jc w:val="center"/>
+              <w:rPr>
+                <w:rFonts w:ascii="Liberation Serif" w:hAnsi="Liberation Serif"/>
+              </w:rPr>
+            </w:pPr>
+            <w:r>
+              <w:rPr>
+                <w:rFonts w:ascii="Liberation Serif" w:hAnsi="Liberation Serif"/>
+              </w:rPr>
+              <w:t>OS</w:t>
+            </w:r>
+          </w:p>
+        </w:tc>
+        <w:tc>
+          <w:tcPr>
+            <w:tcW w:w="827" w:type="dxa"/>
+            <w:tcBorders>
+              <w:left w:val="single" w:sz="2" w:space="0" w:color="000000"/>
+              <w:bottom w:val="single" w:sz="2" w:space="0" w:color="000000"/>
+              <w:right w:val="single" w:sz="2" w:space="0" w:color="000000"/>
+              <w:insideH w:val="single" w:sz="2" w:space="0" w:color="000000"/>
+              <w:insideV w:val="single" w:sz="2" w:space="0" w:color="000000"/>
+            </w:tcBorders>
+            <w:shd w:fill="auto" w:val="clear"/>
+            <w:tcMar>
+              <w:left w:w="54" w:type="dxa"/>
+            </w:tcMar>
+          </w:tcPr>
+          <w:p>
+            <w:pPr>
+              <w:pStyle w:val="TableContents"/>
+              <w:spacing w:before="0" w:after="200"/>
+              <w:jc w:val="center"/>
+              <w:rPr>
+                <w:rFonts w:ascii="Liberation Serif" w:hAnsi="Liberation Serif"/>
+              </w:rPr>
+            </w:pPr>
+            <w:r>
+              <w:rPr>
+                <w:rFonts w:ascii="Liberation Serif" w:hAnsi="Liberation Serif"/>
+              </w:rPr>
+              <w:t>CS</w:t>
+            </w:r>
+          </w:p>
+        </w:tc>
+      </w:tr>
+    </w:tbl>
+    <w:p>
+      <w:pPr>
+        <w:pStyle w:val="ListParagraph"/>
+        <w:jc w:val="both"/>
+        <w:rPr>
+          <w:rFonts w:ascii="Liberation Serif" w:hAnsi="Liberation Serif" w:cs="Liberation Serif"/>
+          <w:sz w:val="32"/>
+          <w:szCs w:val="28"/>
+          <w:lang w:val="en-US"/>
+        </w:rPr>
+      </w:pPr>
+      <w:r>
         <w:rPr/>
-      </w:pPr>
-      <w:r>
-        <w:rPr>
-          <w:rFonts w:cs="Liberation Serif" w:ascii="Liberation Serif" w:hAnsi="Liberation Serif"/>
-          <w:sz w:val="32"/>
-          <w:szCs w:val="28"/>
-          <w:lang w:val="en-US"/>
-        </w:rPr>
-        <w:t>В ходе работы существуют две важных вещи: возобновление движения крана в нужное состояние (при отключении электричества), слежение за ошибками работы концевиков.</w:t>
       </w:r>
     </w:p>
     <w:p>
@@ -568,14 +1540,514 @@
         <w:contextualSpacing/>
         <w:jc w:val="both"/>
         <w:rPr>
-          <w:rFonts w:ascii="Liberation Serif" w:hAnsi="Liberation Serif" w:cs="Liberation Serif"/>
-          <w:sz w:val="32"/>
-          <w:szCs w:val="28"/>
-          <w:lang w:val="en-US"/>
-        </w:rPr>
-      </w:pPr>
-      <w:r>
-        <w:rPr/>
+          <w:rFonts w:ascii="Liberation Serif" w:hAnsi="Liberation Serif"/>
+          <w:sz w:val="32"/>
+          <w:szCs w:val="32"/>
+        </w:rPr>
+      </w:pPr>
+      <w:r>
+        <w:rPr>
+          <w:rFonts w:ascii="Liberation Serif" w:hAnsi="Liberation Serif"/>
+          <w:sz w:val="32"/>
+          <w:szCs w:val="32"/>
+        </w:rPr>
+        <w:t xml:space="preserve">DS — Desired State или желаемое состояние; </w:t>
+      </w:r>
+    </w:p>
+    <w:p>
+      <w:pPr>
+        <w:pStyle w:val="ListParagraph"/>
+        <w:spacing w:before="0" w:after="200"/>
+        <w:contextualSpacing/>
+        <w:jc w:val="both"/>
+        <w:rPr>
+          <w:rFonts w:ascii="Liberation Serif" w:hAnsi="Liberation Serif"/>
+          <w:sz w:val="32"/>
+          <w:szCs w:val="32"/>
+        </w:rPr>
+      </w:pPr>
+      <w:r>
+        <w:rPr>
+          <w:rFonts w:ascii="Liberation Serif" w:hAnsi="Liberation Serif"/>
+          <w:sz w:val="32"/>
+          <w:szCs w:val="32"/>
+        </w:rPr>
+        <w:t>OS — Opened Switch или концевик открытия крана</w:t>
+      </w:r>
+    </w:p>
+    <w:p>
+      <w:pPr>
+        <w:pStyle w:val="ListParagraph"/>
+        <w:spacing w:before="0" w:after="200"/>
+        <w:contextualSpacing/>
+        <w:jc w:val="both"/>
+        <w:rPr>
+          <w:rFonts w:ascii="Liberation Serif" w:hAnsi="Liberation Serif"/>
+          <w:sz w:val="32"/>
+          <w:szCs w:val="32"/>
+        </w:rPr>
+      </w:pPr>
+      <w:r>
+        <w:rPr>
+          <w:rFonts w:ascii="Liberation Serif" w:hAnsi="Liberation Serif"/>
+          <w:sz w:val="32"/>
+          <w:szCs w:val="32"/>
+        </w:rPr>
+        <w:t>CS — Closed Switch или концевик закрытия крана</w:t>
+      </w:r>
+    </w:p>
+    <w:p>
+      <w:pPr>
+        <w:pStyle w:val="ListParagraph"/>
+        <w:spacing w:before="0" w:after="200"/>
+        <w:contextualSpacing/>
+        <w:jc w:val="both"/>
+        <w:rPr>
+          <w:rFonts w:ascii="Liberation Serif" w:hAnsi="Liberation Serif"/>
+          <w:sz w:val="32"/>
+          <w:szCs w:val="32"/>
+        </w:rPr>
+      </w:pPr>
+      <w:r>
+        <w:rPr>
+          <w:rFonts w:ascii="Liberation Serif" w:hAnsi="Liberation Serif"/>
+          <w:sz w:val="32"/>
+          <w:szCs w:val="32"/>
+        </w:rPr>
+      </w:r>
+    </w:p>
+    <w:p>
+      <w:pPr>
+        <w:pStyle w:val="ListParagraph"/>
+        <w:widowControl/>
+        <w:bidi w:val="0"/>
+        <w:spacing w:lineRule="auto" w:line="276" w:before="0" w:after="200"/>
+        <w:ind w:left="0" w:right="0" w:hanging="0"/>
+        <w:contextualSpacing/>
+        <w:jc w:val="both"/>
+        <w:rPr>
+          <w:rFonts w:ascii="Liberation Serif" w:hAnsi="Liberation Serif"/>
+          <w:sz w:val="32"/>
+          <w:szCs w:val="32"/>
+        </w:rPr>
+      </w:pPr>
+      <w:r>
+        <w:rPr>
+          <w:rFonts w:ascii="Liberation Serif" w:hAnsi="Liberation Serif"/>
+          <w:sz w:val="32"/>
+          <w:szCs w:val="32"/>
+        </w:rPr>
+        <w:t>При вызове функции openValve()/closeValve для любого экземпляра класса Valve, первым делом в EEPROM записывается желаемое состояние (OPENED или CLOSED) и лишь после этого отдается команда на перемещение. Ячейка для записи определяется по формуле:</w:t>
+      </w:r>
+    </w:p>
+    <w:p>
+      <w:pPr>
+        <w:pStyle w:val="ListParagraph"/>
+        <w:widowControl/>
+        <w:bidi w:val="0"/>
+        <w:spacing w:lineRule="auto" w:line="276" w:before="0" w:after="200"/>
+        <w:ind w:left="0" w:right="0" w:hanging="0"/>
+        <w:contextualSpacing/>
+        <w:jc w:val="center"/>
+        <w:rPr>
+          <w:rFonts w:ascii="Liberation Serif" w:hAnsi="Liberation Serif"/>
+          <w:i/>
+          <w:i/>
+          <w:iCs/>
+          <w:sz w:val="32"/>
+          <w:szCs w:val="32"/>
+        </w:rPr>
+      </w:pPr>
+      <w:r>
+        <w:rPr>
+          <w:rFonts w:ascii="Liberation Serif" w:hAnsi="Liberation Serif"/>
+          <w:i/>
+          <w:iCs/>
+          <w:sz w:val="32"/>
+          <w:szCs w:val="32"/>
+        </w:rPr>
+        <w:t>eeprom_cell = 3 * (valveNumber — 1)</w:t>
+      </w:r>
+    </w:p>
+    <w:p>
+      <w:pPr>
+        <w:pStyle w:val="ListParagraph"/>
+        <w:widowControl/>
+        <w:bidi w:val="0"/>
+        <w:spacing w:lineRule="auto" w:line="276" w:before="0" w:after="200"/>
+        <w:ind w:left="0" w:right="0" w:hanging="0"/>
+        <w:contextualSpacing/>
+        <w:jc w:val="both"/>
+        <w:rPr>
+          <w:rFonts w:ascii="Liberation Serif" w:hAnsi="Liberation Serif"/>
+          <w:i w:val="false"/>
+          <w:i w:val="false"/>
+          <w:iCs w:val="false"/>
+          <w:sz w:val="32"/>
+          <w:szCs w:val="32"/>
+        </w:rPr>
+      </w:pPr>
+      <w:r>
+        <w:rPr>
+          <w:rFonts w:ascii="Liberation Serif" w:hAnsi="Liberation Serif"/>
+          <w:i w:val="false"/>
+          <w:iCs w:val="false"/>
+          <w:sz w:val="32"/>
+          <w:szCs w:val="32"/>
+        </w:rPr>
+        <w:t>где valveNumber — порядковый номер крана от 1 до 4, определяемый константной V1(2)_IN(OUT) (в скобках альтернативное значение) при вызове конструктора Valve.</w:t>
+      </w:r>
+    </w:p>
+    <w:p>
+      <w:pPr>
+        <w:pStyle w:val="ListParagraph"/>
+        <w:widowControl/>
+        <w:bidi w:val="0"/>
+        <w:spacing w:lineRule="auto" w:line="276" w:before="0" w:after="200"/>
+        <w:ind w:left="0" w:right="0" w:hanging="0"/>
+        <w:contextualSpacing/>
+        <w:jc w:val="both"/>
+        <w:rPr>
+          <w:rFonts w:ascii="Liberation Serif" w:hAnsi="Liberation Serif"/>
+          <w:i w:val="false"/>
+          <w:i w:val="false"/>
+          <w:iCs w:val="false"/>
+          <w:sz w:val="32"/>
+          <w:szCs w:val="32"/>
+        </w:rPr>
+      </w:pPr>
+      <w:r>
+        <w:rPr>
+          <w:rFonts w:ascii="Liberation Serif" w:hAnsi="Liberation Serif"/>
+          <w:i w:val="false"/>
+          <w:iCs w:val="false"/>
+          <w:sz w:val="32"/>
+          <w:szCs w:val="32"/>
+        </w:rPr>
+        <w:tab/>
+        <w:t>При отключении питания и последующего его возобновления, в ходе инициализации контроллера для каждого экземпляра класса Valve вызывается функция restoreState, которая читает сохраненное в EEPROM желаемое состояние и в соответсвии с полученным значением до-открывает или до-закрывает кран.</w:t>
+      </w:r>
+    </w:p>
+    <w:p>
+      <w:pPr>
+        <w:pStyle w:val="ListParagraph"/>
+        <w:widowControl/>
+        <w:bidi w:val="0"/>
+        <w:spacing w:lineRule="auto" w:line="276" w:before="0" w:after="200"/>
+        <w:ind w:left="0" w:right="0" w:hanging="0"/>
+        <w:contextualSpacing/>
+        <w:jc w:val="both"/>
+        <w:rPr>
+          <w:rFonts w:ascii="Liberation Serif" w:hAnsi="Liberation Serif"/>
+          <w:i w:val="false"/>
+          <w:i w:val="false"/>
+          <w:iCs w:val="false"/>
+          <w:sz w:val="32"/>
+          <w:szCs w:val="32"/>
+        </w:rPr>
+      </w:pPr>
+      <w:r>
+        <w:rPr>
+          <w:rFonts w:ascii="Liberation Serif" w:hAnsi="Liberation Serif"/>
+          <w:i w:val="false"/>
+          <w:iCs w:val="false"/>
+          <w:sz w:val="32"/>
+          <w:szCs w:val="32"/>
+        </w:rPr>
+        <w:tab/>
+      </w:r>
+    </w:p>
+    <w:p>
+      <w:pPr>
+        <w:pStyle w:val="ListParagraph"/>
+        <w:widowControl/>
+        <w:bidi w:val="0"/>
+        <w:spacing w:lineRule="auto" w:line="276" w:before="0" w:after="200"/>
+        <w:ind w:left="0" w:right="0" w:hanging="0"/>
+        <w:contextualSpacing/>
+        <w:jc w:val="both"/>
+        <w:rPr>
+          <w:rFonts w:ascii="Liberation Serif" w:hAnsi="Liberation Serif"/>
+          <w:i w:val="false"/>
+          <w:i w:val="false"/>
+          <w:iCs w:val="false"/>
+          <w:sz w:val="32"/>
+          <w:szCs w:val="32"/>
+        </w:rPr>
+      </w:pPr>
+      <w:r>
+        <w:rPr>
+          <w:rFonts w:ascii="Liberation Serif" w:hAnsi="Liberation Serif"/>
+          <w:i w:val="false"/>
+          <w:iCs w:val="false"/>
+          <w:sz w:val="32"/>
+          <w:szCs w:val="32"/>
+        </w:rPr>
+        <w:tab/>
+        <w:t>Ошибками в ходе работы кранов по сути являются факты ненажатия на концевики. Чтобы за этим следить, после окончания движения крана в EEPROM пишется был нажат концевик (true) или нет (false). Попутно оператор return возвращает результат события выше, где оно сохраняется в массив.</w:t>
+      </w:r>
+    </w:p>
+    <w:p>
+      <w:pPr>
+        <w:pStyle w:val="ListParagraph"/>
+        <w:widowControl/>
+        <w:bidi w:val="0"/>
+        <w:spacing w:lineRule="auto" w:line="276" w:before="0" w:after="200"/>
+        <w:ind w:left="0" w:right="0" w:hanging="0"/>
+        <w:contextualSpacing/>
+        <w:jc w:val="both"/>
+        <w:rPr>
+          <w:rFonts w:ascii="Liberation Serif" w:hAnsi="Liberation Serif"/>
+          <w:i w:val="false"/>
+          <w:i w:val="false"/>
+          <w:iCs w:val="false"/>
+          <w:sz w:val="32"/>
+          <w:szCs w:val="32"/>
+        </w:rPr>
+      </w:pPr>
+      <w:r>
+        <w:rPr>
+          <w:rFonts w:ascii="Liberation Serif" w:hAnsi="Liberation Serif"/>
+          <w:i w:val="false"/>
+          <w:iCs w:val="false"/>
+          <w:sz w:val="32"/>
+          <w:szCs w:val="32"/>
+        </w:rPr>
+        <w:tab/>
+        <w:t>Из массива регулярно считывааются значения функцией errorCheck и на основе этих значений встроенным в плату светодиодом сигнализируется номер крана, а затем неисправный концевик. Например, если у крана V2_IN:</w:t>
+      </w:r>
+    </w:p>
+    <w:p>
+      <w:pPr>
+        <w:pStyle w:val="ListParagraph"/>
+        <w:widowControl/>
+        <w:bidi w:val="0"/>
+        <w:spacing w:lineRule="auto" w:line="276" w:before="0" w:after="200"/>
+        <w:ind w:left="0" w:right="0" w:hanging="0"/>
+        <w:contextualSpacing/>
+        <w:jc w:val="both"/>
+        <w:rPr>
+          <w:rFonts w:ascii="Liberation Serif" w:hAnsi="Liberation Serif"/>
+          <w:i w:val="false"/>
+          <w:i w:val="false"/>
+          <w:iCs w:val="false"/>
+          <w:sz w:val="32"/>
+          <w:szCs w:val="32"/>
+        </w:rPr>
+      </w:pPr>
+      <w:r>
+        <w:rPr>
+          <w:rFonts w:ascii="Liberation Serif" w:hAnsi="Liberation Serif"/>
+          <w:i w:val="false"/>
+          <w:iCs w:val="false"/>
+          <w:sz w:val="32"/>
+          <w:szCs w:val="32"/>
+        </w:rPr>
+        <w:t>- неисправен концевик открытия, то будет три вспышки, пауза, одна вспышка.</w:t>
+      </w:r>
+    </w:p>
+    <w:p>
+      <w:pPr>
+        <w:pStyle w:val="ListParagraph"/>
+        <w:widowControl/>
+        <w:bidi w:val="0"/>
+        <w:spacing w:lineRule="auto" w:line="276" w:before="0" w:after="200"/>
+        <w:ind w:left="0" w:right="0" w:hanging="0"/>
+        <w:contextualSpacing/>
+        <w:jc w:val="both"/>
+        <w:rPr>
+          <w:rFonts w:ascii="Liberation Serif" w:hAnsi="Liberation Serif"/>
+          <w:i w:val="false"/>
+          <w:i w:val="false"/>
+          <w:iCs w:val="false"/>
+          <w:sz w:val="32"/>
+          <w:szCs w:val="32"/>
+        </w:rPr>
+      </w:pPr>
+      <w:r>
+        <w:rPr>
+          <w:rFonts w:ascii="Liberation Serif" w:hAnsi="Liberation Serif"/>
+          <w:i w:val="false"/>
+          <w:iCs w:val="false"/>
+          <w:sz w:val="32"/>
+          <w:szCs w:val="32"/>
+        </w:rPr>
+        <w:t>- неисправен концевик закрытия: три вспышки, пауза, две вспышки</w:t>
+      </w:r>
+    </w:p>
+    <w:p>
+      <w:pPr>
+        <w:pStyle w:val="ListParagraph"/>
+        <w:widowControl/>
+        <w:bidi w:val="0"/>
+        <w:spacing w:lineRule="auto" w:line="276" w:before="0" w:after="200"/>
+        <w:ind w:left="0" w:right="0" w:hanging="0"/>
+        <w:contextualSpacing/>
+        <w:jc w:val="both"/>
+        <w:rPr>
+          <w:rFonts w:ascii="Liberation Serif" w:hAnsi="Liberation Serif"/>
+          <w:i w:val="false"/>
+          <w:i w:val="false"/>
+          <w:iCs w:val="false"/>
+          <w:sz w:val="32"/>
+          <w:szCs w:val="32"/>
+        </w:rPr>
+      </w:pPr>
+      <w:r>
+        <w:rPr>
+          <w:rFonts w:ascii="Liberation Serif" w:hAnsi="Liberation Serif"/>
+          <w:i w:val="false"/>
+          <w:iCs w:val="false"/>
+          <w:sz w:val="32"/>
+          <w:szCs w:val="32"/>
+        </w:rPr>
+        <w:t>- неисправны оба: три вспышки, пауза, одна, пауза, две.</w:t>
+      </w:r>
+    </w:p>
+    <w:p>
+      <w:pPr>
+        <w:pStyle w:val="ListParagraph"/>
+        <w:widowControl/>
+        <w:bidi w:val="0"/>
+        <w:spacing w:lineRule="auto" w:line="276" w:before="0" w:after="200"/>
+        <w:ind w:left="0" w:right="0" w:hanging="0"/>
+        <w:contextualSpacing/>
+        <w:jc w:val="both"/>
+        <w:rPr>
+          <w:rFonts w:ascii="Liberation Serif" w:hAnsi="Liberation Serif"/>
+          <w:i w:val="false"/>
+          <w:i w:val="false"/>
+          <w:iCs w:val="false"/>
+          <w:sz w:val="32"/>
+          <w:szCs w:val="32"/>
+        </w:rPr>
+      </w:pPr>
+      <w:r>
+        <w:rPr>
+          <w:rFonts w:ascii="Liberation Serif" w:hAnsi="Liberation Serif"/>
+          <w:i w:val="false"/>
+          <w:iCs w:val="false"/>
+          <w:sz w:val="32"/>
+          <w:szCs w:val="32"/>
+        </w:rPr>
+        <w:t>После длинная пауза, и если неисправен следующий кран, сигнализация повторяется.</w:t>
+      </w:r>
+    </w:p>
+    <w:p>
+      <w:pPr>
+        <w:pStyle w:val="ListParagraph"/>
+        <w:widowControl/>
+        <w:bidi w:val="0"/>
+        <w:spacing w:lineRule="auto" w:line="276" w:before="0" w:after="200"/>
+        <w:ind w:left="0" w:right="0" w:hanging="0"/>
+        <w:contextualSpacing/>
+        <w:jc w:val="both"/>
+        <w:rPr>
+          <w:rFonts w:ascii="Liberation Serif" w:hAnsi="Liberation Serif"/>
+          <w:i w:val="false"/>
+          <w:i w:val="false"/>
+          <w:iCs w:val="false"/>
+          <w:sz w:val="32"/>
+          <w:szCs w:val="32"/>
+        </w:rPr>
+      </w:pPr>
+      <w:r>
+        <w:rPr>
+          <w:rFonts w:ascii="Liberation Serif" w:hAnsi="Liberation Serif"/>
+          <w:i w:val="false"/>
+          <w:iCs w:val="false"/>
+          <w:sz w:val="32"/>
+          <w:szCs w:val="32"/>
+        </w:rPr>
+      </w:r>
+    </w:p>
+    <w:p>
+      <w:pPr>
+        <w:pStyle w:val="ListParagraph"/>
+        <w:widowControl/>
+        <w:bidi w:val="0"/>
+        <w:spacing w:lineRule="auto" w:line="276" w:before="0" w:after="200"/>
+        <w:ind w:left="0" w:right="0" w:hanging="0"/>
+        <w:contextualSpacing/>
+        <w:jc w:val="both"/>
+        <w:rPr>
+          <w:rFonts w:ascii="Liberation Serif" w:hAnsi="Liberation Serif"/>
+          <w:i w:val="false"/>
+          <w:i w:val="false"/>
+          <w:iCs w:val="false"/>
+          <w:sz w:val="32"/>
+          <w:szCs w:val="32"/>
+        </w:rPr>
+      </w:pPr>
+      <w:r>
+        <w:rPr>
+          <w:rFonts w:ascii="Liberation Serif" w:hAnsi="Liberation Serif"/>
+          <w:i w:val="false"/>
+          <w:iCs w:val="false"/>
+          <w:sz w:val="32"/>
+          <w:szCs w:val="32"/>
+        </w:rPr>
+        <w:t>При перезапуске контроллера состояние концевиков восстанавливаются из EEPROM, а пишутся, как сказано выше они по формуле:</w:t>
+      </w:r>
+    </w:p>
+    <w:p>
+      <w:pPr>
+        <w:pStyle w:val="ListParagraph"/>
+        <w:widowControl/>
+        <w:bidi w:val="0"/>
+        <w:spacing w:lineRule="auto" w:line="276" w:before="0" w:after="200"/>
+        <w:ind w:left="0" w:right="0" w:hanging="0"/>
+        <w:contextualSpacing/>
+        <w:jc w:val="center"/>
+        <w:rPr>
+          <w:rFonts w:ascii="Liberation Serif" w:hAnsi="Liberation Serif"/>
+          <w:i/>
+          <w:i/>
+          <w:iCs/>
+          <w:sz w:val="32"/>
+          <w:szCs w:val="32"/>
+        </w:rPr>
+      </w:pPr>
+      <w:bookmarkStart w:id="0" w:name="__DdeLink__45_1892502040"/>
+      <w:bookmarkEnd w:id="0"/>
+      <w:r>
+        <w:rPr>
+          <w:rFonts w:ascii="Liberation Serif" w:hAnsi="Liberation Serif"/>
+          <w:i/>
+          <w:iCs/>
+          <w:sz w:val="32"/>
+          <w:szCs w:val="32"/>
+        </w:rPr>
+        <w:t>cell_index = 3 * (valveNumber — 1) + 1; //для open switch</w:t>
+      </w:r>
+    </w:p>
+    <w:p>
+      <w:pPr>
+        <w:pStyle w:val="ListParagraph"/>
+        <w:widowControl/>
+        <w:bidi w:val="0"/>
+        <w:spacing w:lineRule="auto" w:line="276" w:before="0" w:after="200"/>
+        <w:ind w:left="0" w:right="0" w:hanging="0"/>
+        <w:contextualSpacing/>
+        <w:jc w:val="center"/>
+        <w:rPr>
+          <w:rFonts w:ascii="Liberation Serif" w:hAnsi="Liberation Serif"/>
+          <w:i/>
+          <w:i/>
+          <w:iCs/>
+          <w:sz w:val="32"/>
+          <w:szCs w:val="32"/>
+        </w:rPr>
+      </w:pPr>
+      <w:r>
+        <w:rPr>
+          <w:rFonts w:ascii="Liberation Serif" w:hAnsi="Liberation Serif"/>
+          <w:i/>
+          <w:iCs/>
+          <w:sz w:val="32"/>
+          <w:szCs w:val="32"/>
+        </w:rPr>
+        <w:t>cell_index = 3 * (valveNumber — 1) + 2; //для close switch</w:t>
       </w:r>
     </w:p>
     <w:sectPr>
@@ -810,7 +2282,6 @@
     <w:rPrDefault>
       <w:rPr>
         <w:rFonts w:ascii="Calibri" w:hAnsi="Calibri" w:eastAsia="Calibri" w:cs="" w:asciiTheme="minorHAnsi" w:cstheme="minorBidi" w:eastAsiaTheme="minorHAnsi" w:hAnsiTheme="minorHAnsi"/>
-        <w:sz w:val="22"/>
         <w:szCs w:val="22"/>
         <w:lang w:val="ru-RU" w:eastAsia="en-US" w:bidi="ar-SA"/>
       </w:rPr>
@@ -969,7 +2440,7 @@
     </w:pPr>
     <w:rPr>
       <w:rFonts w:ascii="Calibri" w:hAnsi="Calibri" w:eastAsia="Calibri" w:cs="" w:asciiTheme="minorHAnsi" w:cstheme="minorBidi" w:eastAsiaTheme="minorHAnsi" w:hAnsiTheme="minorHAnsi"/>
-      <w:color w:val="auto"/>
+      <w:color w:val="00000A"/>
       <w:sz w:val="22"/>
       <w:szCs w:val="22"/>
       <w:lang w:val="ru-RU" w:eastAsia="en-US" w:bidi="ar-SA"/>
@@ -1052,6 +2523,20 @@
       <w:ind w:left="720" w:hanging="0"/>
       <w:contextualSpacing/>
     </w:pPr>
+    <w:rPr/>
+  </w:style>
+  <w:style w:type="paragraph" w:styleId="TableContents">
+    <w:name w:val="Table Contents"/>
+    <w:basedOn w:val="Normal"/>
+    <w:qFormat/>
+    <w:pPr/>
+    <w:rPr/>
+  </w:style>
+  <w:style w:type="paragraph" w:styleId="TableHeading">
+    <w:name w:val="Table Heading"/>
+    <w:basedOn w:val="TableContents"/>
+    <w:qFormat/>
+    <w:pPr/>
     <w:rPr/>
   </w:style>
   <w:style w:type="numbering" w:styleId="NoList" w:default="1">

</xml_diff>

<commit_message>
Watch dog timer was added to both firmwares
</commit_message>
<xml_diff>
--- a/Doc.docx
+++ b/Doc.docx
@@ -1,47 +1,45 @@
 
 <file path=word/document.xml><?xml version="1.0" encoding="utf-8"?>
-<w:document xmlns:o="urn:schemas-microsoft-com:office:office" xmlns:r="http://schemas.openxmlformats.org/officeDocument/2006/relationships" xmlns:v="urn:schemas-microsoft-com:vml" xmlns:w="http://schemas.openxmlformats.org/wordprocessingml/2006/main" xmlns:w10="urn:schemas-microsoft-com:office:word" xmlns:wp="http://schemas.openxmlformats.org/drawingml/2006/wordprocessingDrawing" xmlns:wps="http://schemas.microsoft.com/office/word/2010/wordprocessingShape" xmlns:wpg="http://schemas.microsoft.com/office/word/2010/wordprocessingGroup" xmlns:mc="http://schemas.openxmlformats.org/markup-compatibility/2006" xmlns:wp14="http://schemas.microsoft.com/office/word/2010/wordprocessingDrawing" xmlns:w14="http://schemas.microsoft.com/office/word/2010/wordml" mc:Ignorable="w14 wp14">
+<w:document xmlns:wpc="http://schemas.microsoft.com/office/word/2010/wordprocessingCanvas" xmlns:mc="http://schemas.openxmlformats.org/markup-compatibility/2006" xmlns:o="urn:schemas-microsoft-com:office:office" xmlns:r="http://schemas.openxmlformats.org/officeDocument/2006/relationships" xmlns:m="http://schemas.openxmlformats.org/officeDocument/2006/math" xmlns:v="urn:schemas-microsoft-com:vml" xmlns:wp14="http://schemas.microsoft.com/office/word/2010/wordprocessingDrawing" xmlns:wp="http://schemas.openxmlformats.org/drawingml/2006/wordprocessingDrawing" xmlns:w10="urn:schemas-microsoft-com:office:word" xmlns:w="http://schemas.openxmlformats.org/wordprocessingml/2006/main" xmlns:w14="http://schemas.microsoft.com/office/word/2010/wordml" xmlns:wpg="http://schemas.microsoft.com/office/word/2010/wordprocessingGroup" xmlns:wpi="http://schemas.microsoft.com/office/word/2010/wordprocessingInk" xmlns:wne="http://schemas.microsoft.com/office/word/2006/wordml" xmlns:wps="http://schemas.microsoft.com/office/word/2010/wordprocessingShape" mc:Ignorable="w14 wp14">
   <w:body>
     <w:p>
       <w:pPr>
-        <w:pStyle w:val="ListParagraph"/>
-        <w:ind w:left="0" w:hanging="0"/>
+        <w:pStyle w:val="a6"/>
+        <w:ind w:left="0"/>
         <w:jc w:val="center"/>
         <w:rPr>
           <w:rFonts w:ascii="Liberation Serif" w:hAnsi="Liberation Serif" w:cs="Liberation Serif"/>
           <w:b/>
+          <w:sz w:val="32"/>
+          <w:szCs w:val="28"/>
+        </w:rPr>
+      </w:pPr>
+      <w:r>
+        <w:rPr>
+          <w:rFonts w:ascii="Liberation Serif" w:hAnsi="Liberation Serif" w:cs="Liberation Serif"/>
           <w:b/>
           <w:sz w:val="32"/>
           <w:szCs w:val="28"/>
         </w:rPr>
-      </w:pPr>
-      <w:r>
-        <w:rPr>
-          <w:rFonts w:cs="Liberation Serif" w:ascii="Liberation Serif" w:hAnsi="Liberation Serif"/>
+        <w:t>Документация на систему водоснабжения</w:t>
+      </w:r>
+    </w:p>
+    <w:p>
+      <w:pPr>
+        <w:pStyle w:val="a6"/>
+        <w:ind w:left="0"/>
+        <w:jc w:val="center"/>
+        <w:rPr>
+          <w:rFonts w:ascii="Liberation Serif" w:hAnsi="Liberation Serif" w:cs="Liberation Serif"/>
           <w:b/>
           <w:sz w:val="32"/>
           <w:szCs w:val="28"/>
         </w:rPr>
-        <w:t>Документация на систему водоснабжения</w:t>
-      </w:r>
-    </w:p>
-    <w:p>
-      <w:pPr>
-        <w:pStyle w:val="ListParagraph"/>
-        <w:ind w:left="0" w:hanging="0"/>
-        <w:jc w:val="center"/>
+      </w:pPr>
+      <w:r>
         <w:rPr>
           <w:rFonts w:ascii="Liberation Serif" w:hAnsi="Liberation Serif" w:cs="Liberation Serif"/>
           <w:b/>
-          <w:b/>
-          <w:sz w:val="32"/>
-          <w:szCs w:val="28"/>
-        </w:rPr>
-      </w:pPr>
-      <w:r>
-        <w:rPr>
-          <w:rFonts w:cs="Liberation Serif" w:ascii="Liberation Serif" w:hAnsi="Liberation Serif"/>
-          <w:b/>
           <w:sz w:val="32"/>
           <w:szCs w:val="28"/>
         </w:rPr>
@@ -50,8 +48,8 @@
     </w:p>
     <w:p>
       <w:pPr>
-        <w:pStyle w:val="ListParagraph"/>
-        <w:ind w:left="0" w:hanging="0"/>
+        <w:pStyle w:val="a6"/>
+        <w:ind w:left="0"/>
         <w:jc w:val="both"/>
         <w:rPr>
           <w:rFonts w:ascii="Liberation Serif" w:hAnsi="Liberation Serif" w:cs="Liberation Serif"/>
@@ -59,17 +57,10 @@
           <w:szCs w:val="28"/>
         </w:rPr>
       </w:pPr>
-      <w:r>
-        <w:rPr>
-          <w:rFonts w:cs="Liberation Serif" w:ascii="Liberation Serif" w:hAnsi="Liberation Serif"/>
-          <w:sz w:val="32"/>
-          <w:szCs w:val="28"/>
-        </w:rPr>
-      </w:r>
-    </w:p>
-    <w:p>
-      <w:pPr>
-        <w:pStyle w:val="ListParagraph"/>
+    </w:p>
+    <w:p>
+      <w:pPr>
+        <w:pStyle w:val="a6"/>
         <w:numPr>
           <w:ilvl w:val="0"/>
           <w:numId w:val="1"/>
@@ -83,7 +74,7 @@
       </w:pPr>
       <w:r>
         <w:rPr>
-          <w:rFonts w:cs="Liberation Serif" w:ascii="Liberation Serif" w:hAnsi="Liberation Serif"/>
+          <w:rFonts w:ascii="Liberation Serif" w:hAnsi="Liberation Serif" w:cs="Liberation Serif"/>
           <w:sz w:val="32"/>
           <w:szCs w:val="28"/>
         </w:rPr>
@@ -91,7 +82,7 @@
       </w:r>
       <w:r>
         <w:rPr>
-          <w:rFonts w:cs="Liberation Serif" w:ascii="Liberation Serif" w:hAnsi="Liberation Serif"/>
+          <w:rFonts w:ascii="Liberation Serif" w:hAnsi="Liberation Serif" w:cs="Liberation Serif"/>
           <w:sz w:val="32"/>
           <w:szCs w:val="28"/>
           <w:lang w:val="en-US"/>
@@ -100,7 +91,7 @@
       </w:r>
       <w:r>
         <w:rPr>
-          <w:rFonts w:cs="Liberation Serif" w:ascii="Liberation Serif" w:hAnsi="Liberation Serif"/>
+          <w:rFonts w:ascii="Liberation Serif" w:hAnsi="Liberation Serif" w:cs="Liberation Serif"/>
           <w:sz w:val="32"/>
           <w:szCs w:val="28"/>
         </w:rPr>
@@ -108,7 +99,7 @@
       </w:r>
       <w:r>
         <w:rPr>
-          <w:rFonts w:cs="Liberation Serif" w:ascii="Liberation Serif" w:hAnsi="Liberation Serif"/>
+          <w:rFonts w:ascii="Liberation Serif" w:hAnsi="Liberation Serif" w:cs="Liberation Serif"/>
           <w:sz w:val="32"/>
           <w:szCs w:val="28"/>
           <w:lang w:val="en-US"/>
@@ -117,7 +108,7 @@
       </w:r>
       <w:r>
         <w:rPr>
-          <w:rFonts w:cs="Liberation Serif" w:ascii="Liberation Serif" w:hAnsi="Liberation Serif"/>
+          <w:rFonts w:ascii="Liberation Serif" w:hAnsi="Liberation Serif" w:cs="Liberation Serif"/>
           <w:sz w:val="32"/>
           <w:szCs w:val="28"/>
         </w:rPr>
@@ -125,7 +116,7 @@
       </w:r>
       <w:r>
         <w:rPr>
-          <w:rFonts w:cs="Liberation Serif" w:ascii="Liberation Serif" w:hAnsi="Liberation Serif"/>
+          <w:rFonts w:ascii="Liberation Serif" w:hAnsi="Liberation Serif" w:cs="Liberation Serif"/>
           <w:sz w:val="32"/>
           <w:szCs w:val="28"/>
           <w:lang w:val="en-US"/>
@@ -134,7 +125,7 @@
       </w:r>
       <w:r>
         <w:rPr>
-          <w:rFonts w:cs="Liberation Serif" w:ascii="Liberation Serif" w:hAnsi="Liberation Serif"/>
+          <w:rFonts w:ascii="Liberation Serif" w:hAnsi="Liberation Serif" w:cs="Liberation Serif"/>
           <w:sz w:val="32"/>
           <w:szCs w:val="28"/>
         </w:rPr>
@@ -143,7 +134,7 @@
     </w:p>
     <w:p>
       <w:pPr>
-        <w:pStyle w:val="ListParagraph"/>
+        <w:pStyle w:val="a6"/>
         <w:numPr>
           <w:ilvl w:val="0"/>
           <w:numId w:val="1"/>
@@ -157,7 +148,7 @@
       </w:pPr>
       <w:r>
         <w:rPr>
-          <w:rFonts w:cs="Liberation Serif" w:ascii="Liberation Serif" w:hAnsi="Liberation Serif"/>
+          <w:rFonts w:ascii="Liberation Serif" w:hAnsi="Liberation Serif" w:cs="Liberation Serif"/>
           <w:sz w:val="32"/>
           <w:szCs w:val="28"/>
         </w:rPr>
@@ -165,7 +156,7 @@
       </w:r>
       <w:r>
         <w:rPr>
-          <w:rFonts w:cs="Liberation Serif" w:ascii="Liberation Serif" w:hAnsi="Liberation Serif"/>
+          <w:rFonts w:ascii="Liberation Serif" w:hAnsi="Liberation Serif" w:cs="Liberation Serif"/>
           <w:sz w:val="32"/>
           <w:szCs w:val="28"/>
           <w:lang w:val="en-US"/>
@@ -174,7 +165,7 @@
       </w:r>
       <w:r>
         <w:rPr>
-          <w:rFonts w:cs="Liberation Serif" w:ascii="Liberation Serif" w:hAnsi="Liberation Serif"/>
+          <w:rFonts w:ascii="Liberation Serif" w:hAnsi="Liberation Serif" w:cs="Liberation Serif"/>
           <w:sz w:val="32"/>
           <w:szCs w:val="28"/>
         </w:rPr>
@@ -182,7 +173,7 @@
       </w:r>
       <w:r>
         <w:rPr>
-          <w:rFonts w:cs="Liberation Serif" w:ascii="Liberation Serif" w:hAnsi="Liberation Serif"/>
+          <w:rFonts w:ascii="Liberation Serif" w:hAnsi="Liberation Serif" w:cs="Liberation Serif"/>
           <w:sz w:val="32"/>
           <w:szCs w:val="28"/>
           <w:lang w:val="en-US"/>
@@ -191,7 +182,7 @@
       </w:r>
       <w:r>
         <w:rPr>
-          <w:rFonts w:cs="Liberation Serif" w:ascii="Liberation Serif" w:hAnsi="Liberation Serif"/>
+          <w:rFonts w:ascii="Liberation Serif" w:hAnsi="Liberation Serif" w:cs="Liberation Serif"/>
           <w:sz w:val="32"/>
           <w:szCs w:val="28"/>
         </w:rPr>
@@ -200,7 +191,7 @@
     </w:p>
     <w:p>
       <w:pPr>
-        <w:pStyle w:val="ListParagraph"/>
+        <w:pStyle w:val="a6"/>
         <w:numPr>
           <w:ilvl w:val="0"/>
           <w:numId w:val="1"/>
@@ -214,7 +205,7 @@
       </w:pPr>
       <w:r>
         <w:rPr>
-          <w:rFonts w:cs="Liberation Serif" w:ascii="Liberation Serif" w:hAnsi="Liberation Serif"/>
+          <w:rFonts w:ascii="Liberation Serif" w:hAnsi="Liberation Serif" w:cs="Liberation Serif"/>
           <w:sz w:val="32"/>
           <w:szCs w:val="28"/>
         </w:rPr>
@@ -222,7 +213,7 @@
       </w:r>
       <w:r>
         <w:rPr>
-          <w:rFonts w:cs="Liberation Serif" w:ascii="Liberation Serif" w:hAnsi="Liberation Serif"/>
+          <w:rFonts w:ascii="Liberation Serif" w:hAnsi="Liberation Serif" w:cs="Liberation Serif"/>
           <w:sz w:val="32"/>
           <w:szCs w:val="28"/>
           <w:lang w:val="en-US"/>
@@ -231,7 +222,7 @@
       </w:r>
       <w:r>
         <w:rPr>
-          <w:rFonts w:cs="Liberation Serif" w:ascii="Liberation Serif" w:hAnsi="Liberation Serif"/>
+          <w:rFonts w:ascii="Liberation Serif" w:hAnsi="Liberation Serif" w:cs="Liberation Serif"/>
           <w:sz w:val="32"/>
           <w:szCs w:val="28"/>
         </w:rPr>
@@ -239,7 +230,7 @@
       </w:r>
       <w:r>
         <w:rPr>
-          <w:rFonts w:cs="Liberation Serif" w:ascii="Liberation Serif" w:hAnsi="Liberation Serif"/>
+          <w:rFonts w:ascii="Liberation Serif" w:hAnsi="Liberation Serif" w:cs="Liberation Serif"/>
           <w:sz w:val="32"/>
           <w:szCs w:val="28"/>
           <w:lang w:val="en-US"/>
@@ -248,15 +239,23 @@
       </w:r>
       <w:r>
         <w:rPr>
-          <w:rFonts w:cs="Liberation Serif" w:ascii="Liberation Serif" w:hAnsi="Liberation Serif"/>
-          <w:sz w:val="32"/>
-          <w:szCs w:val="28"/>
-        </w:rPr>
-        <w:t xml:space="preserve"> для этого есть счетчик, он  крутиться до 50. С учетом </w:t>
-      </w:r>
-      <w:r>
-        <w:rPr>
-          <w:rFonts w:cs="Liberation Serif" w:ascii="Liberation Serif" w:hAnsi="Liberation Serif"/>
+          <w:rFonts w:ascii="Liberation Serif" w:hAnsi="Liberation Serif" w:cs="Liberation Serif"/>
+          <w:sz w:val="32"/>
+          <w:szCs w:val="28"/>
+        </w:rPr>
+        <w:t xml:space="preserve"> </w:t>
+      </w:r>
+      <w:r>
+        <w:rPr>
+          <w:rFonts w:ascii="Liberation Serif" w:hAnsi="Liberation Serif" w:cs="Liberation Serif"/>
+          <w:sz w:val="32"/>
+          <w:szCs w:val="28"/>
+        </w:rPr>
+        <w:t xml:space="preserve">для этого есть счетчик, он  крутиться до 50. С учетом </w:t>
+      </w:r>
+      <w:r>
+        <w:rPr>
+          <w:rFonts w:ascii="Liberation Serif" w:hAnsi="Liberation Serif" w:cs="Liberation Serif"/>
           <w:sz w:val="32"/>
           <w:szCs w:val="28"/>
           <w:lang w:val="en-US"/>
@@ -265,7 +264,7 @@
       </w:r>
       <w:r>
         <w:rPr>
-          <w:rFonts w:cs="Liberation Serif" w:ascii="Liberation Serif" w:hAnsi="Liberation Serif"/>
+          <w:rFonts w:ascii="Liberation Serif" w:hAnsi="Liberation Serif" w:cs="Liberation Serif"/>
           <w:sz w:val="32"/>
           <w:szCs w:val="28"/>
         </w:rPr>
@@ -274,17 +273,16 @@
     </w:p>
     <w:p>
       <w:pPr>
-        <w:pStyle w:val="ListParagraph"/>
+        <w:pStyle w:val="a6"/>
         <w:numPr>
           <w:ilvl w:val="0"/>
           <w:numId w:val="1"/>
         </w:numPr>
         <w:jc w:val="both"/>
-        <w:rPr/>
-      </w:pPr>
-      <w:r>
-        <w:rPr>
-          <w:rFonts w:cs="Liberation Serif" w:ascii="Liberation Serif" w:hAnsi="Liberation Serif"/>
+      </w:pPr>
+      <w:r>
+        <w:rPr>
+          <w:rFonts w:ascii="Liberation Serif" w:hAnsi="Liberation Serif" w:cs="Liberation Serif"/>
           <w:sz w:val="32"/>
           <w:szCs w:val="28"/>
         </w:rPr>
@@ -292,7 +290,7 @@
       </w:r>
       <w:r>
         <w:rPr>
-          <w:rFonts w:cs="Liberation Serif" w:ascii="Liberation Serif" w:hAnsi="Liberation Serif"/>
+          <w:rFonts w:ascii="Liberation Serif" w:hAnsi="Liberation Serif" w:cs="Liberation Serif"/>
           <w:sz w:val="32"/>
           <w:szCs w:val="28"/>
           <w:lang w:val="en-US"/>
@@ -301,7 +299,7 @@
       </w:r>
       <w:r>
         <w:rPr>
-          <w:rFonts w:cs="Liberation Serif" w:ascii="Liberation Serif" w:hAnsi="Liberation Serif"/>
+          <w:rFonts w:ascii="Liberation Serif" w:hAnsi="Liberation Serif" w:cs="Liberation Serif"/>
           <w:sz w:val="32"/>
           <w:szCs w:val="28"/>
         </w:rPr>
@@ -309,7 +307,7 @@
       </w:r>
       <w:r>
         <w:rPr>
-          <w:rFonts w:cs="Liberation Serif" w:ascii="Liberation Serif" w:hAnsi="Liberation Serif"/>
+          <w:rFonts w:ascii="Liberation Serif" w:hAnsi="Liberation Serif" w:cs="Liberation Serif"/>
           <w:sz w:val="32"/>
           <w:szCs w:val="28"/>
           <w:lang w:val="en-US"/>
@@ -318,15 +316,31 @@
       </w:r>
       <w:r>
         <w:rPr>
-          <w:rFonts w:cs="Liberation Serif" w:ascii="Liberation Serif" w:hAnsi="Liberation Serif"/>
-          <w:sz w:val="32"/>
-          <w:szCs w:val="28"/>
-        </w:rPr>
-        <w:t xml:space="preserve"> и нужное количество ходов мембраны на 200 литров (50ход * 10л * 20 = 1000 ход/200л или 0.56мл/ход*1000 = 560мл гипохлорида натрия на 200 литров). Когда на затвор полевого транзистора приходит 5В, контакты замыкаются и сразу же начинается дозация. Дополнительно (не использовать этот режим): если поставить режим контакта </w:t>
-      </w:r>
-      <w:r>
-        <w:rPr>
-          <w:rFonts w:cs="Liberation Serif" w:ascii="Liberation Serif" w:hAnsi="Liberation Serif"/>
+          <w:rFonts w:ascii="Liberation Serif" w:hAnsi="Liberation Serif" w:cs="Liberation Serif"/>
+          <w:sz w:val="32"/>
+          <w:szCs w:val="28"/>
+        </w:rPr>
+        <w:t xml:space="preserve"> и нужное количество хо</w:t>
+      </w:r>
+      <w:r>
+        <w:rPr>
+          <w:rFonts w:ascii="Liberation Serif" w:hAnsi="Liberation Serif" w:cs="Liberation Serif"/>
+          <w:sz w:val="32"/>
+          <w:szCs w:val="28"/>
+        </w:rPr>
+        <w:t xml:space="preserve">дов мембраны на 200 литров (50ход * 10л * 20 = 1000 ход/200л или 0.56мл/ход*1000 = 560мл гипохлорида натрия на 200 литров). Когда на затвор полевого транзистора приходит 5В, контакты замыкаются и сразу же начинается дозация. Дополнительно (не использовать </w:t>
+      </w:r>
+      <w:r>
+        <w:rPr>
+          <w:rFonts w:ascii="Liberation Serif" w:hAnsi="Liberation Serif" w:cs="Liberation Serif"/>
+          <w:sz w:val="32"/>
+          <w:szCs w:val="28"/>
+        </w:rPr>
+        <w:t xml:space="preserve">этот режим): если поставить режим контакта </w:t>
+      </w:r>
+      <w:r>
+        <w:rPr>
+          <w:rFonts w:ascii="Liberation Serif" w:hAnsi="Liberation Serif" w:cs="Liberation Serif"/>
           <w:sz w:val="32"/>
           <w:szCs w:val="28"/>
           <w:lang w:val="en-US"/>
@@ -335,7 +349,7 @@
       </w:r>
       <w:r>
         <w:rPr>
-          <w:rFonts w:cs="Liberation Serif" w:ascii="Liberation Serif" w:hAnsi="Liberation Serif"/>
+          <w:rFonts w:ascii="Liberation Serif" w:hAnsi="Liberation Serif" w:cs="Liberation Serif"/>
           <w:sz w:val="32"/>
           <w:szCs w:val="28"/>
         </w:rPr>
@@ -343,7 +357,7 @@
       </w:r>
       <w:r>
         <w:rPr>
-          <w:rFonts w:cs="Liberation Serif" w:ascii="Liberation Serif" w:hAnsi="Liberation Serif"/>
+          <w:rFonts w:ascii="Liberation Serif" w:hAnsi="Liberation Serif" w:cs="Liberation Serif"/>
           <w:sz w:val="32"/>
           <w:szCs w:val="28"/>
           <w:lang w:val="en-US"/>
@@ -352,7 +366,7 @@
       </w:r>
       <w:r>
         <w:rPr>
-          <w:rFonts w:cs="Liberation Serif" w:ascii="Liberation Serif" w:hAnsi="Liberation Serif"/>
+          <w:rFonts w:ascii="Liberation Serif" w:hAnsi="Liberation Serif" w:cs="Liberation Serif"/>
           <w:sz w:val="32"/>
           <w:szCs w:val="28"/>
         </w:rPr>
@@ -360,7 +374,7 @@
       </w:r>
       <w:r>
         <w:rPr>
-          <w:rFonts w:cs="Liberation Serif" w:ascii="Liberation Serif" w:hAnsi="Liberation Serif"/>
+          <w:rFonts w:ascii="Liberation Serif" w:hAnsi="Liberation Serif" w:cs="Liberation Serif"/>
           <w:sz w:val="32"/>
           <w:szCs w:val="28"/>
           <w:lang w:val="en-US"/>
@@ -369,15 +383,23 @@
       </w:r>
       <w:r>
         <w:rPr>
-          <w:rFonts w:cs="Liberation Serif" w:ascii="Liberation Serif" w:hAnsi="Liberation Serif"/>
-          <w:sz w:val="32"/>
-          <w:szCs w:val="28"/>
-        </w:rPr>
-        <w:t xml:space="preserve"> контакте платы центральную жилу сигнального кабеля насоса подключить на +. Таким образом, штатный режим digitalWrite(</w:t>
-      </w:r>
-      <w:r>
-        <w:rPr>
-          <w:rFonts w:cs="Liberation Serif" w:ascii="Liberation Serif" w:hAnsi="Liberation Serif"/>
+          <w:rFonts w:ascii="Liberation Serif" w:hAnsi="Liberation Serif" w:cs="Liberation Serif"/>
+          <w:sz w:val="32"/>
+          <w:szCs w:val="28"/>
+        </w:rPr>
+        <w:t xml:space="preserve"> контакте платы центральную жилу сигнального </w:t>
+      </w:r>
+      <w:r>
+        <w:rPr>
+          <w:rFonts w:ascii="Liberation Serif" w:hAnsi="Liberation Serif" w:cs="Liberation Serif"/>
+          <w:sz w:val="32"/>
+          <w:szCs w:val="28"/>
+        </w:rPr>
+        <w:t>кабеля насоса подключить на +. Таким образом, штатный режим digitalWrite(</w:t>
+      </w:r>
+      <w:r>
+        <w:rPr>
+          <w:rFonts w:ascii="Liberation Serif" w:hAnsi="Liberation Serif" w:cs="Liberation Serif"/>
           <w:sz w:val="32"/>
           <w:szCs w:val="28"/>
           <w:lang w:val="en-US"/>
@@ -386,7 +408,7 @@
       </w:r>
       <w:r>
         <w:rPr>
-          <w:rFonts w:cs="Liberation Serif" w:ascii="Liberation Serif" w:hAnsi="Liberation Serif"/>
+          <w:rFonts w:ascii="Liberation Serif" w:hAnsi="Liberation Serif" w:cs="Liberation Serif"/>
           <w:sz w:val="32"/>
           <w:szCs w:val="28"/>
         </w:rPr>
@@ -394,7 +416,7 @@
       </w:r>
       <w:r>
         <w:rPr>
-          <w:rFonts w:cs="Liberation Serif" w:ascii="Liberation Serif" w:hAnsi="Liberation Serif"/>
+          <w:rFonts w:ascii="Liberation Serif" w:hAnsi="Liberation Serif" w:cs="Liberation Serif"/>
           <w:sz w:val="32"/>
           <w:szCs w:val="28"/>
           <w:lang w:val="en-US"/>
@@ -403,7 +425,7 @@
       </w:r>
       <w:r>
         <w:rPr>
-          <w:rFonts w:cs="Liberation Serif" w:ascii="Liberation Serif" w:hAnsi="Liberation Serif"/>
+          <w:rFonts w:ascii="Liberation Serif" w:hAnsi="Liberation Serif" w:cs="Liberation Serif"/>
           <w:sz w:val="32"/>
           <w:szCs w:val="28"/>
         </w:rPr>
@@ -411,7 +433,7 @@
       </w:r>
       <w:r>
         <w:rPr>
-          <w:rFonts w:cs="Liberation Serif" w:ascii="Liberation Serif" w:hAnsi="Liberation Serif"/>
+          <w:rFonts w:ascii="Liberation Serif" w:hAnsi="Liberation Serif" w:cs="Liberation Serif"/>
           <w:sz w:val="32"/>
           <w:szCs w:val="28"/>
           <w:lang w:val="en-US"/>
@@ -420,7 +442,7 @@
       </w:r>
       <w:r>
         <w:rPr>
-          <w:rFonts w:cs="Liberation Serif" w:ascii="Liberation Serif" w:hAnsi="Liberation Serif"/>
+          <w:rFonts w:ascii="Liberation Serif" w:hAnsi="Liberation Serif" w:cs="Liberation Serif"/>
           <w:sz w:val="32"/>
           <w:szCs w:val="28"/>
         </w:rPr>
@@ -428,204 +450,217 @@
       </w:r>
       <w:r>
         <w:rPr>
-          <w:rFonts w:cs="Liberation Serif" w:ascii="Liberation Serif" w:hAnsi="Liberation Serif"/>
-          <w:sz w:val="32"/>
-          <w:szCs w:val="28"/>
-          <w:lang w:val="en-US"/>
-        </w:rPr>
-        <w:t>LOW.</w:t>
-      </w:r>
-    </w:p>
-    <w:p>
-      <w:pPr>
-        <w:pStyle w:val="ListParagraph"/>
+          <w:rFonts w:ascii="Liberation Serif" w:hAnsi="Liberation Serif" w:cs="Liberation Serif"/>
+          <w:sz w:val="32"/>
+          <w:szCs w:val="28"/>
+          <w:lang w:val="en-US"/>
+        </w:rPr>
+        <w:t>LOW</w:t>
+      </w:r>
+      <w:r>
+        <w:rPr>
+          <w:rFonts w:ascii="Liberation Serif" w:hAnsi="Liberation Serif" w:cs="Liberation Serif"/>
+          <w:sz w:val="32"/>
+          <w:szCs w:val="28"/>
+        </w:rPr>
+        <w:t>.</w:t>
+      </w:r>
+    </w:p>
+    <w:p>
+      <w:pPr>
+        <w:pStyle w:val="a6"/>
         <w:jc w:val="both"/>
         <w:rPr>
           <w:rFonts w:ascii="Liberation Serif" w:hAnsi="Liberation Serif" w:cs="Liberation Serif"/>
           <w:sz w:val="32"/>
           <w:szCs w:val="28"/>
-          <w:lang w:val="en-US"/>
-        </w:rPr>
-      </w:pPr>
-      <w:r>
-        <w:rPr>
-          <w:rFonts w:cs="Liberation Serif" w:ascii="Liberation Serif" w:hAnsi="Liberation Serif"/>
-          <w:sz w:val="32"/>
-          <w:szCs w:val="28"/>
-          <w:lang w:val="en-US"/>
-        </w:rPr>
-      </w:r>
-    </w:p>
-    <w:p>
-      <w:pPr>
-        <w:pStyle w:val="ListParagraph"/>
+        </w:rPr>
+      </w:pPr>
+    </w:p>
+    <w:p>
+      <w:pPr>
+        <w:pStyle w:val="a6"/>
         <w:jc w:val="both"/>
         <w:rPr>
           <w:rFonts w:ascii="Liberation Serif" w:hAnsi="Liberation Serif" w:cs="Liberation Serif"/>
           <w:sz w:val="32"/>
           <w:szCs w:val="28"/>
-          <w:lang w:val="en-US"/>
-        </w:rPr>
-      </w:pPr>
-      <w:r>
-        <w:rPr>
-          <w:rFonts w:cs="Liberation Serif" w:ascii="Liberation Serif" w:hAnsi="Liberation Serif"/>
-          <w:sz w:val="32"/>
-          <w:szCs w:val="28"/>
-          <w:lang w:val="en-US"/>
-        </w:rPr>
-      </w:r>
-    </w:p>
-    <w:p>
-      <w:pPr>
-        <w:pStyle w:val="ListParagraph"/>
+        </w:rPr>
+      </w:pPr>
+    </w:p>
+    <w:p>
+      <w:pPr>
+        <w:pStyle w:val="a6"/>
         <w:jc w:val="both"/>
-        <w:rPr/>
-      </w:pPr>
-      <w:r>
-        <w:rPr>
-          <w:rFonts w:cs="Liberation Serif" w:ascii="Liberation Serif" w:hAnsi="Liberation Serif"/>
-          <w:sz w:val="32"/>
-          <w:szCs w:val="28"/>
-          <w:lang w:val="en-US"/>
+      </w:pPr>
+      <w:r>
+        <w:rPr>
+          <w:rFonts w:ascii="Liberation Serif" w:hAnsi="Liberation Serif" w:cs="Liberation Serif"/>
+          <w:sz w:val="32"/>
+          <w:szCs w:val="28"/>
         </w:rPr>
         <w:t>Протоколы.</w:t>
       </w:r>
     </w:p>
     <w:p>
       <w:pPr>
-        <w:pStyle w:val="ListParagraph"/>
+        <w:pStyle w:val="a6"/>
         <w:jc w:val="both"/>
-        <w:rPr/>
-      </w:pPr>
-      <w:r>
-        <w:rPr>
-          <w:rFonts w:cs="Liberation Serif" w:ascii="Liberation Serif" w:hAnsi="Liberation Serif"/>
-          <w:sz w:val="32"/>
-          <w:szCs w:val="28"/>
-          <w:lang w:val="en-US"/>
-        </w:rPr>
-        <w:t>I2C</w:t>
-      </w:r>
-    </w:p>
-    <w:p>
-      <w:pPr>
-        <w:pStyle w:val="ListParagraph"/>
+      </w:pPr>
+      <w:r>
+        <w:rPr>
+          <w:rFonts w:ascii="Liberation Serif" w:hAnsi="Liberation Serif" w:cs="Liberation Serif"/>
+          <w:sz w:val="32"/>
+          <w:szCs w:val="28"/>
+          <w:lang w:val="en-US"/>
+        </w:rPr>
+        <w:t>I</w:t>
+      </w:r>
+      <w:r>
+        <w:rPr>
+          <w:rFonts w:ascii="Liberation Serif" w:hAnsi="Liberation Serif" w:cs="Liberation Serif"/>
+          <w:sz w:val="32"/>
+          <w:szCs w:val="28"/>
+        </w:rPr>
+        <w:t>2</w:t>
+      </w:r>
+      <w:r>
+        <w:rPr>
+          <w:rFonts w:ascii="Liberation Serif" w:hAnsi="Liberation Serif" w:cs="Liberation Serif"/>
+          <w:sz w:val="32"/>
+          <w:szCs w:val="28"/>
+          <w:lang w:val="en-US"/>
+        </w:rPr>
+        <w:t>C</w:t>
+      </w:r>
+    </w:p>
+    <w:p>
+      <w:pPr>
+        <w:pStyle w:val="a6"/>
         <w:jc w:val="both"/>
         <w:rPr>
           <w:rFonts w:ascii="Liberation Serif" w:hAnsi="Liberation Serif" w:cs="Liberation Serif"/>
           <w:sz w:val="32"/>
           <w:szCs w:val="28"/>
-          <w:lang w:val="en-US"/>
-        </w:rPr>
-      </w:pPr>
-      <w:r>
-        <w:rPr>
-          <w:rFonts w:cs="Liberation Serif" w:ascii="Liberation Serif" w:hAnsi="Liberation Serif"/>
-          <w:sz w:val="32"/>
-          <w:szCs w:val="28"/>
-          <w:lang w:val="en-US"/>
-        </w:rPr>
-      </w:r>
-    </w:p>
-    <w:p>
-      <w:pPr>
-        <w:pStyle w:val="ListParagraph"/>
+        </w:rPr>
+      </w:pPr>
+    </w:p>
+    <w:p>
+      <w:pPr>
+        <w:pStyle w:val="a6"/>
         <w:jc w:val="both"/>
-        <w:rPr/>
-      </w:pPr>
-      <w:r>
-        <w:rPr>
-          <w:rFonts w:cs="Liberation Serif" w:ascii="Liberation Serif" w:hAnsi="Liberation Serif"/>
-          <w:sz w:val="32"/>
-          <w:szCs w:val="28"/>
-          <w:lang w:val="en-US"/>
-        </w:rPr>
-        <w:t>Сохранение состояния в EEPROM</w:t>
-      </w:r>
-    </w:p>
-    <w:p>
-      <w:pPr>
-        <w:pStyle w:val="ListParagraph"/>
+      </w:pPr>
+      <w:r>
+        <w:rPr>
+          <w:rFonts w:ascii="Liberation Serif" w:hAnsi="Liberation Serif" w:cs="Liberation Serif"/>
+          <w:sz w:val="32"/>
+          <w:szCs w:val="28"/>
+        </w:rPr>
+        <w:t xml:space="preserve">Сохранение состояния в </w:t>
+      </w:r>
+      <w:r>
+        <w:rPr>
+          <w:rFonts w:ascii="Liberation Serif" w:hAnsi="Liberation Serif" w:cs="Liberation Serif"/>
+          <w:sz w:val="32"/>
+          <w:szCs w:val="28"/>
+          <w:lang w:val="en-US"/>
+        </w:rPr>
+        <w:t>EEPROM</w:t>
+      </w:r>
+    </w:p>
+    <w:p>
+      <w:pPr>
+        <w:pStyle w:val="a6"/>
         <w:jc w:val="both"/>
-        <w:rPr/>
-      </w:pPr>
-      <w:r>
-        <w:rPr>
-          <w:rFonts w:cs="Liberation Serif" w:ascii="Liberation Serif" w:hAnsi="Liberation Serif"/>
-          <w:sz w:val="32"/>
-          <w:szCs w:val="28"/>
-          <w:lang w:val="en-US"/>
+      </w:pPr>
+      <w:r>
+        <w:rPr>
+          <w:rFonts w:ascii="Liberation Serif" w:hAnsi="Liberation Serif" w:cs="Liberation Serif"/>
+          <w:sz w:val="32"/>
+          <w:szCs w:val="28"/>
         </w:rPr>
         <w:t>Ведомое устройство</w:t>
       </w:r>
     </w:p>
     <w:p>
       <w:pPr>
-        <w:pStyle w:val="ListParagraph"/>
+        <w:pStyle w:val="a6"/>
         <w:jc w:val="both"/>
-        <w:rPr/>
-      </w:pPr>
-      <w:r>
-        <w:rPr>
-          <w:rFonts w:cs="Liberation Serif" w:ascii="Liberation Serif" w:hAnsi="Liberation Serif"/>
-          <w:sz w:val="32"/>
-          <w:szCs w:val="28"/>
-          <w:lang w:val="en-US"/>
-        </w:rPr>
-        <w:t>В ходе работы существуют две важных вещи: возобновление движения крана в нужное состояние (при отключении электричества), слежение за ошибками работы концевиков.</w:t>
-      </w:r>
-    </w:p>
-    <w:p>
-      <w:pPr>
-        <w:pStyle w:val="ListParagraph"/>
+      </w:pPr>
+      <w:r>
+        <w:rPr>
+          <w:rFonts w:ascii="Liberation Serif" w:hAnsi="Liberation Serif" w:cs="Liberation Serif"/>
+          <w:sz w:val="32"/>
+          <w:szCs w:val="28"/>
+        </w:rPr>
+        <w:lastRenderedPageBreak/>
+        <w:t>В ходе работы существуют две важных вещи: возо</w:t>
+      </w:r>
+      <w:r>
+        <w:rPr>
+          <w:rFonts w:ascii="Liberation Serif" w:hAnsi="Liberation Serif" w:cs="Liberation Serif"/>
+          <w:sz w:val="32"/>
+          <w:szCs w:val="28"/>
+        </w:rPr>
+        <w:t>бновление движения крана в нужное состояние (при отключении электричества), слежение за ошибками работы концевиков.</w:t>
+      </w:r>
+    </w:p>
+    <w:p>
+      <w:pPr>
+        <w:pStyle w:val="a6"/>
         <w:jc w:val="both"/>
         <w:rPr>
           <w:rFonts w:ascii="Liberation Serif" w:hAnsi="Liberation Serif" w:cs="Liberation Serif"/>
           <w:sz w:val="32"/>
           <w:szCs w:val="28"/>
-          <w:lang w:val="en-US"/>
-        </w:rPr>
-      </w:pPr>
-      <w:r>
-        <w:rPr/>
-      </w:r>
-    </w:p>
-    <w:p>
-      <w:pPr>
-        <w:pStyle w:val="ListParagraph"/>
+        </w:rPr>
+      </w:pPr>
+    </w:p>
+    <w:p>
+      <w:pPr>
+        <w:pStyle w:val="a6"/>
         <w:jc w:val="both"/>
-        <w:rPr/>
-      </w:pPr>
-      <w:r>
-        <w:rPr>
-          <w:rFonts w:cs="Liberation Serif" w:ascii="Liberation Serif" w:hAnsi="Liberation Serif"/>
-          <w:sz w:val="32"/>
-          <w:szCs w:val="28"/>
-          <w:lang w:val="en-US"/>
-        </w:rPr>
-        <w:t>Для этого необходимо 4 крана * 2 концевика + 4 желаемых состояния = 12 байт EEPROM памяти.</w:t>
-      </w:r>
-    </w:p>
-    <w:p>
-      <w:pPr>
-        <w:pStyle w:val="ListParagraph"/>
+      </w:pPr>
+      <w:r>
+        <w:rPr>
+          <w:rFonts w:ascii="Liberation Serif" w:hAnsi="Liberation Serif" w:cs="Liberation Serif"/>
+          <w:sz w:val="32"/>
+          <w:szCs w:val="28"/>
+        </w:rPr>
+        <w:t xml:space="preserve">Для этого необходимо 4 крана * 2 концевика + 4 желаемых состояния = 12 байт </w:t>
+      </w:r>
+      <w:r>
+        <w:rPr>
+          <w:rFonts w:ascii="Liberation Serif" w:hAnsi="Liberation Serif" w:cs="Liberation Serif"/>
+          <w:sz w:val="32"/>
+          <w:szCs w:val="28"/>
+          <w:lang w:val="en-US"/>
+        </w:rPr>
+        <w:t>EEPROM</w:t>
+      </w:r>
+      <w:r>
+        <w:rPr>
+          <w:rFonts w:ascii="Liberation Serif" w:hAnsi="Liberation Serif" w:cs="Liberation Serif"/>
+          <w:sz w:val="32"/>
+          <w:szCs w:val="28"/>
+        </w:rPr>
+        <w:t xml:space="preserve"> памяти.</w:t>
+      </w:r>
+    </w:p>
+    <w:p>
+      <w:pPr>
+        <w:pStyle w:val="a6"/>
         <w:jc w:val="both"/>
         <w:rPr>
           <w:rFonts w:ascii="Liberation Serif" w:hAnsi="Liberation Serif" w:cs="Liberation Serif"/>
           <w:sz w:val="32"/>
           <w:szCs w:val="28"/>
-          <w:lang w:val="en-US"/>
-        </w:rPr>
-      </w:pPr>
-      <w:r>
-        <w:rPr/>
-      </w:r>
+        </w:rPr>
+      </w:pPr>
     </w:p>
     <w:tbl>
       <w:tblPr>
         <w:tblW w:w="9922" w:type="dxa"/>
-        <w:jc w:val="left"/>
         <w:tblInd w:w="55" w:type="dxa"/>
         <w:tblBorders>
           <w:top w:val="single" w:sz="2" w:space="0" w:color="000000"/>
@@ -639,6 +674,7 @@
           <w:bottom w:w="55" w:type="dxa"/>
           <w:right w:w="55" w:type="dxa"/>
         </w:tblCellMar>
+        <w:tblLook w:val="04A0" w:firstRow="1" w:lastRow="0" w:firstColumn="1" w:lastColumn="0" w:noHBand="0" w:noVBand="1"/>
       </w:tblPr>
       <w:tblGrid>
         <w:gridCol w:w="826"/>
@@ -655,7 +691,6 @@
         <w:gridCol w:w="827"/>
       </w:tblGrid>
       <w:tr>
-        <w:trPr/>
         <w:tc>
           <w:tcPr>
             <w:tcW w:w="2480" w:type="dxa"/>
@@ -664,9 +699,8 @@
               <w:top w:val="single" w:sz="2" w:space="0" w:color="000000"/>
               <w:left w:val="single" w:sz="2" w:space="0" w:color="000000"/>
               <w:bottom w:val="single" w:sz="2" w:space="0" w:color="000000"/>
-              <w:insideH w:val="single" w:sz="2" w:space="0" w:color="000000"/>
             </w:tcBorders>
-            <w:shd w:fill="auto" w:val="clear"/>
+            <w:shd w:val="clear" w:color="auto" w:fill="auto"/>
             <w:tcMar>
               <w:left w:w="54" w:type="dxa"/>
             </w:tcMar>
@@ -674,7 +708,6 @@
           <w:p>
             <w:pPr>
               <w:pStyle w:val="TableContents"/>
-              <w:spacing w:before="0" w:after="200"/>
               <w:jc w:val="center"/>
               <w:rPr>
                 <w:rFonts w:ascii="Liberation Serif" w:hAnsi="Liberation Serif"/>
@@ -696,9 +729,8 @@
               <w:top w:val="single" w:sz="2" w:space="0" w:color="000000"/>
               <w:left w:val="single" w:sz="2" w:space="0" w:color="000000"/>
               <w:bottom w:val="single" w:sz="2" w:space="0" w:color="000000"/>
-              <w:insideH w:val="single" w:sz="2" w:space="0" w:color="000000"/>
             </w:tcBorders>
-            <w:shd w:fill="auto" w:val="clear"/>
+            <w:shd w:val="clear" w:color="auto" w:fill="auto"/>
             <w:tcMar>
               <w:left w:w="54" w:type="dxa"/>
             </w:tcMar>
@@ -706,7 +738,6 @@
           <w:p>
             <w:pPr>
               <w:pStyle w:val="TableContents"/>
-              <w:spacing w:before="0" w:after="200"/>
               <w:jc w:val="center"/>
               <w:rPr>
                 <w:rFonts w:ascii="Liberation Serif" w:hAnsi="Liberation Serif"/>
@@ -728,9 +759,8 @@
               <w:top w:val="single" w:sz="2" w:space="0" w:color="000000"/>
               <w:left w:val="single" w:sz="2" w:space="0" w:color="000000"/>
               <w:bottom w:val="single" w:sz="2" w:space="0" w:color="000000"/>
-              <w:insideH w:val="single" w:sz="2" w:space="0" w:color="000000"/>
             </w:tcBorders>
-            <w:shd w:fill="auto" w:val="clear"/>
+            <w:shd w:val="clear" w:color="auto" w:fill="auto"/>
             <w:tcMar>
               <w:left w:w="54" w:type="dxa"/>
             </w:tcMar>
@@ -738,7 +768,6 @@
           <w:p>
             <w:pPr>
               <w:pStyle w:val="TableContents"/>
-              <w:spacing w:before="0" w:after="200"/>
               <w:jc w:val="center"/>
               <w:rPr>
                 <w:rFonts w:ascii="Liberation Serif" w:hAnsi="Liberation Serif"/>
@@ -761,10 +790,8 @@
               <w:left w:val="single" w:sz="2" w:space="0" w:color="000000"/>
               <w:bottom w:val="single" w:sz="2" w:space="0" w:color="000000"/>
               <w:right w:val="single" w:sz="2" w:space="0" w:color="000000"/>
-              <w:insideH w:val="single" w:sz="2" w:space="0" w:color="000000"/>
-              <w:insideV w:val="single" w:sz="2" w:space="0" w:color="000000"/>
             </w:tcBorders>
-            <w:shd w:fill="auto" w:val="clear"/>
+            <w:shd w:val="clear" w:color="auto" w:fill="auto"/>
             <w:tcMar>
               <w:left w:w="54" w:type="dxa"/>
             </w:tcMar>
@@ -772,7 +799,6 @@
           <w:p>
             <w:pPr>
               <w:pStyle w:val="TableContents"/>
-              <w:spacing w:before="0" w:after="200"/>
               <w:jc w:val="center"/>
               <w:rPr>
                 <w:rFonts w:ascii="Liberation Serif" w:hAnsi="Liberation Serif"/>
@@ -788,16 +814,14 @@
         </w:tc>
       </w:tr>
       <w:tr>
-        <w:trPr/>
         <w:tc>
           <w:tcPr>
             <w:tcW w:w="826" w:type="dxa"/>
             <w:tcBorders>
               <w:left w:val="single" w:sz="2" w:space="0" w:color="000000"/>
               <w:bottom w:val="single" w:sz="2" w:space="0" w:color="000000"/>
-              <w:insideH w:val="single" w:sz="2" w:space="0" w:color="000000"/>
             </w:tcBorders>
-            <w:shd w:fill="auto" w:val="clear"/>
+            <w:shd w:val="clear" w:color="auto" w:fill="auto"/>
             <w:tcMar>
               <w:left w:w="54" w:type="dxa"/>
             </w:tcMar>
@@ -805,7 +829,6 @@
           <w:p>
             <w:pPr>
               <w:pStyle w:val="TableContents"/>
-              <w:spacing w:before="0" w:after="200"/>
               <w:jc w:val="center"/>
               <w:rPr>
                 <w:rFonts w:ascii="Liberation Serif" w:hAnsi="Liberation Serif"/>
@@ -825,9 +848,8 @@
             <w:tcBorders>
               <w:left w:val="single" w:sz="2" w:space="0" w:color="000000"/>
               <w:bottom w:val="single" w:sz="2" w:space="0" w:color="000000"/>
-              <w:insideH w:val="single" w:sz="2" w:space="0" w:color="000000"/>
             </w:tcBorders>
-            <w:shd w:fill="auto" w:val="clear"/>
+            <w:shd w:val="clear" w:color="auto" w:fill="auto"/>
             <w:tcMar>
               <w:left w:w="54" w:type="dxa"/>
             </w:tcMar>
@@ -835,7 +857,6 @@
           <w:p>
             <w:pPr>
               <w:pStyle w:val="TableContents"/>
-              <w:spacing w:before="0" w:after="200"/>
               <w:jc w:val="center"/>
               <w:rPr>
                 <w:rFonts w:ascii="Liberation Serif" w:hAnsi="Liberation Serif"/>
@@ -855,9 +876,8 @@
             <w:tcBorders>
               <w:left w:val="single" w:sz="2" w:space="0" w:color="000000"/>
               <w:bottom w:val="single" w:sz="2" w:space="0" w:color="000000"/>
-              <w:insideH w:val="single" w:sz="2" w:space="0" w:color="000000"/>
             </w:tcBorders>
-            <w:shd w:fill="auto" w:val="clear"/>
+            <w:shd w:val="clear" w:color="auto" w:fill="auto"/>
             <w:tcMar>
               <w:left w:w="54" w:type="dxa"/>
             </w:tcMar>
@@ -865,7 +885,6 @@
           <w:p>
             <w:pPr>
               <w:pStyle w:val="TableContents"/>
-              <w:spacing w:before="0" w:after="200"/>
               <w:jc w:val="center"/>
               <w:rPr>
                 <w:rFonts w:ascii="Liberation Serif" w:hAnsi="Liberation Serif"/>
@@ -885,9 +904,8 @@
             <w:tcBorders>
               <w:left w:val="single" w:sz="2" w:space="0" w:color="000000"/>
               <w:bottom w:val="single" w:sz="2" w:space="0" w:color="000000"/>
-              <w:insideH w:val="single" w:sz="2" w:space="0" w:color="000000"/>
             </w:tcBorders>
-            <w:shd w:fill="auto" w:val="clear"/>
+            <w:shd w:val="clear" w:color="auto" w:fill="auto"/>
             <w:tcMar>
               <w:left w:w="54" w:type="dxa"/>
             </w:tcMar>
@@ -895,7 +913,6 @@
           <w:p>
             <w:pPr>
               <w:pStyle w:val="TableContents"/>
-              <w:spacing w:before="0" w:after="200"/>
               <w:jc w:val="center"/>
               <w:rPr>
                 <w:rFonts w:ascii="Liberation Serif" w:hAnsi="Liberation Serif"/>
@@ -915,9 +932,8 @@
             <w:tcBorders>
               <w:left w:val="single" w:sz="2" w:space="0" w:color="000000"/>
               <w:bottom w:val="single" w:sz="2" w:space="0" w:color="000000"/>
-              <w:insideH w:val="single" w:sz="2" w:space="0" w:color="000000"/>
             </w:tcBorders>
-            <w:shd w:fill="auto" w:val="clear"/>
+            <w:shd w:val="clear" w:color="auto" w:fill="auto"/>
             <w:tcMar>
               <w:left w:w="54" w:type="dxa"/>
             </w:tcMar>
@@ -925,7 +941,6 @@
           <w:p>
             <w:pPr>
               <w:pStyle w:val="TableContents"/>
-              <w:spacing w:before="0" w:after="200"/>
               <w:jc w:val="center"/>
               <w:rPr>
                 <w:rFonts w:ascii="Liberation Serif" w:hAnsi="Liberation Serif"/>
@@ -945,9 +960,8 @@
             <w:tcBorders>
               <w:left w:val="single" w:sz="2" w:space="0" w:color="000000"/>
               <w:bottom w:val="single" w:sz="2" w:space="0" w:color="000000"/>
-              <w:insideH w:val="single" w:sz="2" w:space="0" w:color="000000"/>
             </w:tcBorders>
-            <w:shd w:fill="auto" w:val="clear"/>
+            <w:shd w:val="clear" w:color="auto" w:fill="auto"/>
             <w:tcMar>
               <w:left w:w="54" w:type="dxa"/>
             </w:tcMar>
@@ -955,7 +969,6 @@
           <w:p>
             <w:pPr>
               <w:pStyle w:val="TableContents"/>
-              <w:spacing w:before="0" w:after="200"/>
               <w:jc w:val="center"/>
               <w:rPr>
                 <w:rFonts w:ascii="Liberation Serif" w:hAnsi="Liberation Serif"/>
@@ -975,9 +988,8 @@
             <w:tcBorders>
               <w:left w:val="single" w:sz="2" w:space="0" w:color="000000"/>
               <w:bottom w:val="single" w:sz="2" w:space="0" w:color="000000"/>
-              <w:insideH w:val="single" w:sz="2" w:space="0" w:color="000000"/>
             </w:tcBorders>
-            <w:shd w:fill="auto" w:val="clear"/>
+            <w:shd w:val="clear" w:color="auto" w:fill="auto"/>
             <w:tcMar>
               <w:left w:w="54" w:type="dxa"/>
             </w:tcMar>
@@ -985,7 +997,6 @@
           <w:p>
             <w:pPr>
               <w:pStyle w:val="TableContents"/>
-              <w:spacing w:before="0" w:after="200"/>
               <w:jc w:val="center"/>
               <w:rPr>
                 <w:rFonts w:ascii="Liberation Serif" w:hAnsi="Liberation Serif"/>
@@ -1005,9 +1016,8 @@
             <w:tcBorders>
               <w:left w:val="single" w:sz="2" w:space="0" w:color="000000"/>
               <w:bottom w:val="single" w:sz="2" w:space="0" w:color="000000"/>
-              <w:insideH w:val="single" w:sz="2" w:space="0" w:color="000000"/>
             </w:tcBorders>
-            <w:shd w:fill="auto" w:val="clear"/>
+            <w:shd w:val="clear" w:color="auto" w:fill="auto"/>
             <w:tcMar>
               <w:left w:w="54" w:type="dxa"/>
             </w:tcMar>
@@ -1015,7 +1025,6 @@
           <w:p>
             <w:pPr>
               <w:pStyle w:val="TableContents"/>
-              <w:spacing w:before="0" w:after="200"/>
               <w:jc w:val="center"/>
               <w:rPr>
                 <w:rFonts w:ascii="Liberation Serif" w:hAnsi="Liberation Serif"/>
@@ -1035,9 +1044,8 @@
             <w:tcBorders>
               <w:left w:val="single" w:sz="2" w:space="0" w:color="000000"/>
               <w:bottom w:val="single" w:sz="2" w:space="0" w:color="000000"/>
-              <w:insideH w:val="single" w:sz="2" w:space="0" w:color="000000"/>
             </w:tcBorders>
-            <w:shd w:fill="auto" w:val="clear"/>
+            <w:shd w:val="clear" w:color="auto" w:fill="auto"/>
             <w:tcMar>
               <w:left w:w="54" w:type="dxa"/>
             </w:tcMar>
@@ -1045,7 +1053,6 @@
           <w:p>
             <w:pPr>
               <w:pStyle w:val="TableContents"/>
-              <w:spacing w:before="0" w:after="200"/>
               <w:jc w:val="center"/>
               <w:rPr>
                 <w:rFonts w:ascii="Liberation Serif" w:hAnsi="Liberation Serif"/>
@@ -1065,9 +1072,8 @@
             <w:tcBorders>
               <w:left w:val="single" w:sz="2" w:space="0" w:color="000000"/>
               <w:bottom w:val="single" w:sz="2" w:space="0" w:color="000000"/>
-              <w:insideH w:val="single" w:sz="2" w:space="0" w:color="000000"/>
             </w:tcBorders>
-            <w:shd w:fill="auto" w:val="clear"/>
+            <w:shd w:val="clear" w:color="auto" w:fill="auto"/>
             <w:tcMar>
               <w:left w:w="54" w:type="dxa"/>
             </w:tcMar>
@@ -1075,7 +1081,6 @@
           <w:p>
             <w:pPr>
               <w:pStyle w:val="TableContents"/>
-              <w:spacing w:before="0" w:after="200"/>
               <w:jc w:val="center"/>
               <w:rPr>
                 <w:rFonts w:ascii="Liberation Serif" w:hAnsi="Liberation Serif"/>
@@ -1095,9 +1100,8 @@
             <w:tcBorders>
               <w:left w:val="single" w:sz="2" w:space="0" w:color="000000"/>
               <w:bottom w:val="single" w:sz="2" w:space="0" w:color="000000"/>
-              <w:insideH w:val="single" w:sz="2" w:space="0" w:color="000000"/>
             </w:tcBorders>
-            <w:shd w:fill="auto" w:val="clear"/>
+            <w:shd w:val="clear" w:color="auto" w:fill="auto"/>
             <w:tcMar>
               <w:left w:w="54" w:type="dxa"/>
             </w:tcMar>
@@ -1105,7 +1109,6 @@
           <w:p>
             <w:pPr>
               <w:pStyle w:val="TableContents"/>
-              <w:spacing w:before="0" w:after="200"/>
               <w:jc w:val="center"/>
               <w:rPr>
                 <w:rFonts w:ascii="Liberation Serif" w:hAnsi="Liberation Serif"/>
@@ -1126,10 +1129,8 @@
               <w:left w:val="single" w:sz="2" w:space="0" w:color="000000"/>
               <w:bottom w:val="single" w:sz="2" w:space="0" w:color="000000"/>
               <w:right w:val="single" w:sz="2" w:space="0" w:color="000000"/>
-              <w:insideH w:val="single" w:sz="2" w:space="0" w:color="000000"/>
-              <w:insideV w:val="single" w:sz="2" w:space="0" w:color="000000"/>
             </w:tcBorders>
-            <w:shd w:fill="auto" w:val="clear"/>
+            <w:shd w:val="clear" w:color="auto" w:fill="auto"/>
             <w:tcMar>
               <w:left w:w="54" w:type="dxa"/>
             </w:tcMar>
@@ -1137,7 +1138,6 @@
           <w:p>
             <w:pPr>
               <w:pStyle w:val="TableContents"/>
-              <w:spacing w:before="0" w:after="200"/>
               <w:jc w:val="center"/>
               <w:rPr>
                 <w:rFonts w:ascii="Liberation Serif" w:hAnsi="Liberation Serif"/>
@@ -1153,16 +1153,14 @@
         </w:tc>
       </w:tr>
       <w:tr>
-        <w:trPr/>
         <w:tc>
           <w:tcPr>
             <w:tcW w:w="826" w:type="dxa"/>
             <w:tcBorders>
               <w:left w:val="single" w:sz="2" w:space="0" w:color="000000"/>
               <w:bottom w:val="single" w:sz="2" w:space="0" w:color="000000"/>
-              <w:insideH w:val="single" w:sz="2" w:space="0" w:color="000000"/>
             </w:tcBorders>
-            <w:shd w:fill="auto" w:val="clear"/>
+            <w:shd w:val="clear" w:color="auto" w:fill="auto"/>
             <w:tcMar>
               <w:left w:w="54" w:type="dxa"/>
             </w:tcMar>
@@ -1170,7 +1168,6 @@
           <w:p>
             <w:pPr>
               <w:pStyle w:val="TableContents"/>
-              <w:spacing w:before="0" w:after="200"/>
               <w:jc w:val="center"/>
               <w:rPr>
                 <w:rFonts w:ascii="Liberation Serif" w:hAnsi="Liberation Serif"/>
@@ -1190,9 +1187,8 @@
             <w:tcBorders>
               <w:left w:val="single" w:sz="2" w:space="0" w:color="000000"/>
               <w:bottom w:val="single" w:sz="2" w:space="0" w:color="000000"/>
-              <w:insideH w:val="single" w:sz="2" w:space="0" w:color="000000"/>
             </w:tcBorders>
-            <w:shd w:fill="auto" w:val="clear"/>
+            <w:shd w:val="clear" w:color="auto" w:fill="auto"/>
             <w:tcMar>
               <w:left w:w="54" w:type="dxa"/>
             </w:tcMar>
@@ -1200,7 +1196,6 @@
           <w:p>
             <w:pPr>
               <w:pStyle w:val="TableContents"/>
-              <w:spacing w:before="0" w:after="200"/>
               <w:jc w:val="center"/>
               <w:rPr>
                 <w:rFonts w:ascii="Liberation Serif" w:hAnsi="Liberation Serif"/>
@@ -1220,9 +1215,8 @@
             <w:tcBorders>
               <w:left w:val="single" w:sz="2" w:space="0" w:color="000000"/>
               <w:bottom w:val="single" w:sz="2" w:space="0" w:color="000000"/>
-              <w:insideH w:val="single" w:sz="2" w:space="0" w:color="000000"/>
             </w:tcBorders>
-            <w:shd w:fill="auto" w:val="clear"/>
+            <w:shd w:val="clear" w:color="auto" w:fill="auto"/>
             <w:tcMar>
               <w:left w:w="54" w:type="dxa"/>
             </w:tcMar>
@@ -1230,7 +1224,6 @@
           <w:p>
             <w:pPr>
               <w:pStyle w:val="TableContents"/>
-              <w:spacing w:before="0" w:after="200"/>
               <w:jc w:val="center"/>
               <w:rPr>
                 <w:rFonts w:ascii="Liberation Serif" w:hAnsi="Liberation Serif"/>
@@ -1250,9 +1243,8 @@
             <w:tcBorders>
               <w:left w:val="single" w:sz="2" w:space="0" w:color="000000"/>
               <w:bottom w:val="single" w:sz="2" w:space="0" w:color="000000"/>
-              <w:insideH w:val="single" w:sz="2" w:space="0" w:color="000000"/>
             </w:tcBorders>
-            <w:shd w:fill="auto" w:val="clear"/>
+            <w:shd w:val="clear" w:color="auto" w:fill="auto"/>
             <w:tcMar>
               <w:left w:w="54" w:type="dxa"/>
             </w:tcMar>
@@ -1260,7 +1252,6 @@
           <w:p>
             <w:pPr>
               <w:pStyle w:val="TableContents"/>
-              <w:spacing w:before="0" w:after="200"/>
               <w:jc w:val="center"/>
               <w:rPr>
                 <w:rFonts w:ascii="Liberation Serif" w:hAnsi="Liberation Serif"/>
@@ -1280,9 +1271,8 @@
             <w:tcBorders>
               <w:left w:val="single" w:sz="2" w:space="0" w:color="000000"/>
               <w:bottom w:val="single" w:sz="2" w:space="0" w:color="000000"/>
-              <w:insideH w:val="single" w:sz="2" w:space="0" w:color="000000"/>
             </w:tcBorders>
-            <w:shd w:fill="auto" w:val="clear"/>
+            <w:shd w:val="clear" w:color="auto" w:fill="auto"/>
             <w:tcMar>
               <w:left w:w="54" w:type="dxa"/>
             </w:tcMar>
@@ -1290,7 +1280,6 @@
           <w:p>
             <w:pPr>
               <w:pStyle w:val="TableContents"/>
-              <w:spacing w:before="0" w:after="200"/>
               <w:jc w:val="center"/>
               <w:rPr>
                 <w:rFonts w:ascii="Liberation Serif" w:hAnsi="Liberation Serif"/>
@@ -1310,9 +1299,8 @@
             <w:tcBorders>
               <w:left w:val="single" w:sz="2" w:space="0" w:color="000000"/>
               <w:bottom w:val="single" w:sz="2" w:space="0" w:color="000000"/>
-              <w:insideH w:val="single" w:sz="2" w:space="0" w:color="000000"/>
             </w:tcBorders>
-            <w:shd w:fill="auto" w:val="clear"/>
+            <w:shd w:val="clear" w:color="auto" w:fill="auto"/>
             <w:tcMar>
               <w:left w:w="54" w:type="dxa"/>
             </w:tcMar>
@@ -1320,7 +1308,6 @@
           <w:p>
             <w:pPr>
               <w:pStyle w:val="TableContents"/>
-              <w:spacing w:before="0" w:after="200"/>
               <w:jc w:val="center"/>
               <w:rPr>
                 <w:rFonts w:ascii="Liberation Serif" w:hAnsi="Liberation Serif"/>
@@ -1340,9 +1327,8 @@
             <w:tcBorders>
               <w:left w:val="single" w:sz="2" w:space="0" w:color="000000"/>
               <w:bottom w:val="single" w:sz="2" w:space="0" w:color="000000"/>
-              <w:insideH w:val="single" w:sz="2" w:space="0" w:color="000000"/>
             </w:tcBorders>
-            <w:shd w:fill="auto" w:val="clear"/>
+            <w:shd w:val="clear" w:color="auto" w:fill="auto"/>
             <w:tcMar>
               <w:left w:w="54" w:type="dxa"/>
             </w:tcMar>
@@ -1350,7 +1336,6 @@
           <w:p>
             <w:pPr>
               <w:pStyle w:val="TableContents"/>
-              <w:spacing w:before="0" w:after="200"/>
               <w:jc w:val="center"/>
               <w:rPr>
                 <w:rFonts w:ascii="Liberation Serif" w:hAnsi="Liberation Serif"/>
@@ -1370,9 +1355,8 @@
             <w:tcBorders>
               <w:left w:val="single" w:sz="2" w:space="0" w:color="000000"/>
               <w:bottom w:val="single" w:sz="2" w:space="0" w:color="000000"/>
-              <w:insideH w:val="single" w:sz="2" w:space="0" w:color="000000"/>
             </w:tcBorders>
-            <w:shd w:fill="auto" w:val="clear"/>
+            <w:shd w:val="clear" w:color="auto" w:fill="auto"/>
             <w:tcMar>
               <w:left w:w="54" w:type="dxa"/>
             </w:tcMar>
@@ -1380,7 +1364,6 @@
           <w:p>
             <w:pPr>
               <w:pStyle w:val="TableContents"/>
-              <w:spacing w:before="0" w:after="200"/>
               <w:jc w:val="center"/>
               <w:rPr>
                 <w:rFonts w:ascii="Liberation Serif" w:hAnsi="Liberation Serif"/>
@@ -1400,9 +1383,8 @@
             <w:tcBorders>
               <w:left w:val="single" w:sz="2" w:space="0" w:color="000000"/>
               <w:bottom w:val="single" w:sz="2" w:space="0" w:color="000000"/>
-              <w:insideH w:val="single" w:sz="2" w:space="0" w:color="000000"/>
             </w:tcBorders>
-            <w:shd w:fill="auto" w:val="clear"/>
+            <w:shd w:val="clear" w:color="auto" w:fill="auto"/>
             <w:tcMar>
               <w:left w:w="54" w:type="dxa"/>
             </w:tcMar>
@@ -1410,7 +1392,6 @@
           <w:p>
             <w:pPr>
               <w:pStyle w:val="TableContents"/>
-              <w:spacing w:before="0" w:after="200"/>
               <w:jc w:val="center"/>
               <w:rPr>
                 <w:rFonts w:ascii="Liberation Serif" w:hAnsi="Liberation Serif"/>
@@ -1430,9 +1411,8 @@
             <w:tcBorders>
               <w:left w:val="single" w:sz="2" w:space="0" w:color="000000"/>
               <w:bottom w:val="single" w:sz="2" w:space="0" w:color="000000"/>
-              <w:insideH w:val="single" w:sz="2" w:space="0" w:color="000000"/>
             </w:tcBorders>
-            <w:shd w:fill="auto" w:val="clear"/>
+            <w:shd w:val="clear" w:color="auto" w:fill="auto"/>
             <w:tcMar>
               <w:left w:w="54" w:type="dxa"/>
             </w:tcMar>
@@ -1440,7 +1420,6 @@
           <w:p>
             <w:pPr>
               <w:pStyle w:val="TableContents"/>
-              <w:spacing w:before="0" w:after="200"/>
               <w:jc w:val="center"/>
               <w:rPr>
                 <w:rFonts w:ascii="Liberation Serif" w:hAnsi="Liberation Serif"/>
@@ -1460,9 +1439,8 @@
             <w:tcBorders>
               <w:left w:val="single" w:sz="2" w:space="0" w:color="000000"/>
               <w:bottom w:val="single" w:sz="2" w:space="0" w:color="000000"/>
-              <w:insideH w:val="single" w:sz="2" w:space="0" w:color="000000"/>
             </w:tcBorders>
-            <w:shd w:fill="auto" w:val="clear"/>
+            <w:shd w:val="clear" w:color="auto" w:fill="auto"/>
             <w:tcMar>
               <w:left w:w="54" w:type="dxa"/>
             </w:tcMar>
@@ -1470,7 +1448,6 @@
           <w:p>
             <w:pPr>
               <w:pStyle w:val="TableContents"/>
-              <w:spacing w:before="0" w:after="200"/>
               <w:jc w:val="center"/>
               <w:rPr>
                 <w:rFonts w:ascii="Liberation Serif" w:hAnsi="Liberation Serif"/>
@@ -1491,10 +1468,8 @@
               <w:left w:val="single" w:sz="2" w:space="0" w:color="000000"/>
               <w:bottom w:val="single" w:sz="2" w:space="0" w:color="000000"/>
               <w:right w:val="single" w:sz="2" w:space="0" w:color="000000"/>
-              <w:insideH w:val="single" w:sz="2" w:space="0" w:color="000000"/>
-              <w:insideV w:val="single" w:sz="2" w:space="0" w:color="000000"/>
             </w:tcBorders>
-            <w:shd w:fill="auto" w:val="clear"/>
+            <w:shd w:val="clear" w:color="auto" w:fill="auto"/>
             <w:tcMar>
               <w:left w:w="54" w:type="dxa"/>
             </w:tcMar>
@@ -1502,7 +1477,6 @@
           <w:p>
             <w:pPr>
               <w:pStyle w:val="TableContents"/>
-              <w:spacing w:before="0" w:after="200"/>
               <w:jc w:val="center"/>
               <w:rPr>
                 <w:rFonts w:ascii="Liberation Serif" w:hAnsi="Liberation Serif"/>
@@ -1520,7 +1494,7 @@
     </w:tbl>
     <w:p>
       <w:pPr>
-        <w:pStyle w:val="ListParagraph"/>
+        <w:pStyle w:val="a6"/>
         <w:jc w:val="both"/>
         <w:rPr>
           <w:rFonts w:ascii="Liberation Serif" w:hAnsi="Liberation Serif" w:cs="Liberation Serif"/>
@@ -1529,15 +1503,10 @@
           <w:lang w:val="en-US"/>
         </w:rPr>
       </w:pPr>
-      <w:r>
-        <w:rPr/>
-      </w:r>
-    </w:p>
-    <w:p>
-      <w:pPr>
-        <w:pStyle w:val="ListParagraph"/>
-        <w:spacing w:before="0" w:after="200"/>
-        <w:contextualSpacing/>
+    </w:p>
+    <w:p>
+      <w:pPr>
+        <w:pStyle w:val="a6"/>
         <w:jc w:val="both"/>
         <w:rPr>
           <w:rFonts w:ascii="Liberation Serif" w:hAnsi="Liberation Serif"/>
@@ -1556,9 +1525,7 @@
     </w:p>
     <w:p>
       <w:pPr>
-        <w:pStyle w:val="ListParagraph"/>
-        <w:spacing w:before="0" w:after="200"/>
-        <w:contextualSpacing/>
+        <w:pStyle w:val="a6"/>
         <w:jc w:val="both"/>
         <w:rPr>
           <w:rFonts w:ascii="Liberation Serif" w:hAnsi="Liberation Serif"/>
@@ -1577,9 +1544,7 @@
     </w:p>
     <w:p>
       <w:pPr>
-        <w:pStyle w:val="ListParagraph"/>
-        <w:spacing w:before="0" w:after="200"/>
-        <w:contextualSpacing/>
+        <w:pStyle w:val="a6"/>
         <w:jc w:val="both"/>
         <w:rPr>
           <w:rFonts w:ascii="Liberation Serif" w:hAnsi="Liberation Serif"/>
@@ -1598,9 +1563,7 @@
     </w:p>
     <w:p>
       <w:pPr>
-        <w:pStyle w:val="ListParagraph"/>
-        <w:spacing w:before="0" w:after="200"/>
-        <w:contextualSpacing/>
+        <w:pStyle w:val="a6"/>
         <w:jc w:val="both"/>
         <w:rPr>
           <w:rFonts w:ascii="Liberation Serif" w:hAnsi="Liberation Serif"/>
@@ -1608,22 +1571,11 @@
           <w:szCs w:val="32"/>
         </w:rPr>
       </w:pPr>
-      <w:r>
-        <w:rPr>
-          <w:rFonts w:ascii="Liberation Serif" w:hAnsi="Liberation Serif"/>
-          <w:sz w:val="32"/>
-          <w:szCs w:val="32"/>
-        </w:rPr>
-      </w:r>
-    </w:p>
-    <w:p>
-      <w:pPr>
-        <w:pStyle w:val="ListParagraph"/>
-        <w:widowControl/>
-        <w:bidi w:val="0"/>
-        <w:spacing w:lineRule="auto" w:line="276" w:before="0" w:after="200"/>
-        <w:ind w:left="0" w:right="0" w:hanging="0"/>
-        <w:contextualSpacing/>
+    </w:p>
+    <w:p>
+      <w:pPr>
+        <w:pStyle w:val="a6"/>
+        <w:ind w:left="0"/>
         <w:jc w:val="both"/>
         <w:rPr>
           <w:rFonts w:ascii="Liberation Serif" w:hAnsi="Liberation Serif"/>
@@ -1637,375 +1589,325 @@
           <w:sz w:val="32"/>
           <w:szCs w:val="32"/>
         </w:rPr>
-        <w:t>При вызове функции openValve()/closeValve для любого экземпляра класса Valve, первым делом в EEPROM записывается желаемое состояние (OPENED или CLOSED) и лишь после этого отдается команда на перемещение. Ячейка для записи определяется по формуле:</w:t>
-      </w:r>
-    </w:p>
-    <w:p>
-      <w:pPr>
-        <w:pStyle w:val="ListParagraph"/>
-        <w:widowControl/>
-        <w:bidi w:val="0"/>
-        <w:spacing w:lineRule="auto" w:line="276" w:before="0" w:after="200"/>
-        <w:ind w:left="0" w:right="0" w:hanging="0"/>
-        <w:contextualSpacing/>
+        <w:t xml:space="preserve">При вызове функции openValve()/closeValve для любого экземпляра класса </w:t>
+      </w:r>
+      <w:r>
+        <w:rPr>
+          <w:rFonts w:ascii="Liberation Serif" w:hAnsi="Liberation Serif"/>
+          <w:sz w:val="32"/>
+          <w:szCs w:val="32"/>
+        </w:rPr>
+        <w:t>Valve, первым делом в EEPROM записывается желаемое состояние (OPENED или CLOSED) и лишь после этого отдается команда на перемещение. Ячейка для записи определяется по формуле:</w:t>
+      </w:r>
+    </w:p>
+    <w:p>
+      <w:pPr>
+        <w:pStyle w:val="a6"/>
+        <w:ind w:left="0"/>
         <w:jc w:val="center"/>
         <w:rPr>
           <w:rFonts w:ascii="Liberation Serif" w:hAnsi="Liberation Serif"/>
           <w:i/>
+          <w:iCs/>
+          <w:sz w:val="32"/>
+          <w:szCs w:val="32"/>
+        </w:rPr>
+      </w:pPr>
+      <w:r>
+        <w:rPr>
+          <w:rFonts w:ascii="Liberation Serif" w:hAnsi="Liberation Serif"/>
           <w:i/>
           <w:iCs/>
           <w:sz w:val="32"/>
           <w:szCs w:val="32"/>
         </w:rPr>
-      </w:pPr>
-      <w:r>
+        <w:t>eeprom_cell = 3 * (valveNumber — 1)</w:t>
+      </w:r>
+    </w:p>
+    <w:p>
+      <w:pPr>
+        <w:pStyle w:val="a6"/>
+        <w:ind w:left="0"/>
+        <w:jc w:val="both"/>
+        <w:rPr>
+          <w:rFonts w:ascii="Liberation Serif" w:hAnsi="Liberation Serif"/>
+          <w:sz w:val="32"/>
+          <w:szCs w:val="32"/>
+        </w:rPr>
+      </w:pPr>
+      <w:r>
+        <w:rPr>
+          <w:rFonts w:ascii="Liberation Serif" w:hAnsi="Liberation Serif"/>
+          <w:sz w:val="32"/>
+          <w:szCs w:val="32"/>
+        </w:rPr>
+        <w:t xml:space="preserve">где valveNumber — порядковый номер крана от </w:t>
+      </w:r>
+      <w:r>
+        <w:rPr>
+          <w:rFonts w:ascii="Liberation Serif" w:hAnsi="Liberation Serif"/>
+          <w:sz w:val="32"/>
+          <w:szCs w:val="32"/>
+        </w:rPr>
+        <w:t>1 до 4, определяемый константной V1(2)_IN(OUT) (в скобках альтернативное значение) при вызове конструктора Valve.</w:t>
+      </w:r>
+    </w:p>
+    <w:p>
+      <w:pPr>
+        <w:pStyle w:val="a6"/>
+        <w:ind w:left="0"/>
+        <w:jc w:val="both"/>
+        <w:rPr>
+          <w:rFonts w:ascii="Liberation Serif" w:hAnsi="Liberation Serif"/>
+          <w:sz w:val="32"/>
+          <w:szCs w:val="32"/>
+        </w:rPr>
+      </w:pPr>
+      <w:r>
+        <w:rPr>
+          <w:rFonts w:ascii="Liberation Serif" w:hAnsi="Liberation Serif"/>
+          <w:sz w:val="32"/>
+          <w:szCs w:val="32"/>
+        </w:rPr>
+        <w:tab/>
+        <w:t>При отключении питания и последующего его возобновления, в ходе инициализации контроллера для каждого экземпляра класса Valve вызывается функ</w:t>
+      </w:r>
+      <w:r>
+        <w:rPr>
+          <w:rFonts w:ascii="Liberation Serif" w:hAnsi="Liberation Serif"/>
+          <w:sz w:val="32"/>
+          <w:szCs w:val="32"/>
+        </w:rPr>
+        <w:t>ция restoreState, которая читает сохраненное в EEPROM желаемое состояние и в соответсвии с полученным значением до-открывает или до-закрывает кран.</w:t>
+      </w:r>
+    </w:p>
+    <w:p>
+      <w:pPr>
+        <w:pStyle w:val="a6"/>
+        <w:ind w:left="0"/>
+        <w:jc w:val="both"/>
+        <w:rPr>
+          <w:rFonts w:ascii="Liberation Serif" w:hAnsi="Liberation Serif"/>
+          <w:sz w:val="32"/>
+          <w:szCs w:val="32"/>
+        </w:rPr>
+      </w:pPr>
+      <w:r>
+        <w:rPr>
+          <w:rFonts w:ascii="Liberation Serif" w:hAnsi="Liberation Serif"/>
+          <w:sz w:val="32"/>
+          <w:szCs w:val="32"/>
+        </w:rPr>
+        <w:tab/>
+      </w:r>
+    </w:p>
+    <w:p>
+      <w:pPr>
+        <w:pStyle w:val="a6"/>
+        <w:ind w:left="0"/>
+        <w:jc w:val="both"/>
+        <w:rPr>
+          <w:rFonts w:ascii="Liberation Serif" w:hAnsi="Liberation Serif"/>
+          <w:sz w:val="32"/>
+          <w:szCs w:val="32"/>
+        </w:rPr>
+      </w:pPr>
+      <w:r>
+        <w:rPr>
+          <w:rFonts w:ascii="Liberation Serif" w:hAnsi="Liberation Serif"/>
+          <w:sz w:val="32"/>
+          <w:szCs w:val="32"/>
+        </w:rPr>
+        <w:tab/>
+        <w:t>Ошибками в ходе работы кранов по сути являются факты ненажатия на концевики. Чтобы за этим следить, после</w:t>
+      </w:r>
+      <w:r>
+        <w:rPr>
+          <w:rFonts w:ascii="Liberation Serif" w:hAnsi="Liberation Serif"/>
+          <w:sz w:val="32"/>
+          <w:szCs w:val="32"/>
+        </w:rPr>
+        <w:t xml:space="preserve"> окончания движения крана в EEPROM пишется был нажат концевик (true) или нет </w:t>
+      </w:r>
+      <w:r>
+        <w:rPr>
+          <w:rFonts w:ascii="Liberation Serif" w:hAnsi="Liberation Serif"/>
+          <w:sz w:val="32"/>
+          <w:szCs w:val="32"/>
+        </w:rPr>
+        <w:lastRenderedPageBreak/>
+        <w:t>(false). Попутно оператор return возвращает результат события выше, где оно сохраняется в массив.</w:t>
+      </w:r>
+    </w:p>
+    <w:p>
+      <w:pPr>
+        <w:pStyle w:val="a6"/>
+        <w:ind w:left="0"/>
+        <w:jc w:val="both"/>
+        <w:rPr>
+          <w:rFonts w:ascii="Liberation Serif" w:hAnsi="Liberation Serif"/>
+          <w:sz w:val="32"/>
+          <w:szCs w:val="32"/>
+        </w:rPr>
+      </w:pPr>
+      <w:r>
+        <w:rPr>
+          <w:rFonts w:ascii="Liberation Serif" w:hAnsi="Liberation Serif"/>
+          <w:sz w:val="32"/>
+          <w:szCs w:val="32"/>
+        </w:rPr>
+        <w:tab/>
+        <w:t xml:space="preserve">Из массива регулярно считывааются значения функцией errorCheck и на основе этих </w:t>
+      </w:r>
+      <w:r>
+        <w:rPr>
+          <w:rFonts w:ascii="Liberation Serif" w:hAnsi="Liberation Serif"/>
+          <w:sz w:val="32"/>
+          <w:szCs w:val="32"/>
+        </w:rPr>
+        <w:t>значений встроенным в плату светодиодом сигнализируется номер крана, а затем неисправный концевик. Например, если у крана V2_IN:</w:t>
+      </w:r>
+    </w:p>
+    <w:p>
+      <w:pPr>
+        <w:pStyle w:val="a6"/>
+        <w:ind w:left="0"/>
+        <w:jc w:val="both"/>
+        <w:rPr>
+          <w:rFonts w:ascii="Liberation Serif" w:hAnsi="Liberation Serif"/>
+          <w:sz w:val="32"/>
+          <w:szCs w:val="32"/>
+        </w:rPr>
+      </w:pPr>
+      <w:r>
+        <w:rPr>
+          <w:rFonts w:ascii="Liberation Serif" w:hAnsi="Liberation Serif"/>
+          <w:sz w:val="32"/>
+          <w:szCs w:val="32"/>
+        </w:rPr>
+        <w:t>- неисправен концевик открытия, то будет три вспышки, пауза, одна вспышка.</w:t>
+      </w:r>
+    </w:p>
+    <w:p>
+      <w:pPr>
+        <w:pStyle w:val="a6"/>
+        <w:ind w:left="0"/>
+        <w:jc w:val="both"/>
+        <w:rPr>
+          <w:rFonts w:ascii="Liberation Serif" w:hAnsi="Liberation Serif"/>
+          <w:sz w:val="32"/>
+          <w:szCs w:val="32"/>
+        </w:rPr>
+      </w:pPr>
+      <w:r>
+        <w:rPr>
+          <w:rFonts w:ascii="Liberation Serif" w:hAnsi="Liberation Serif"/>
+          <w:sz w:val="32"/>
+          <w:szCs w:val="32"/>
+        </w:rPr>
+        <w:t xml:space="preserve">- неисправен концевик закрытия: три вспышки, пауза, </w:t>
+      </w:r>
+      <w:r>
+        <w:rPr>
+          <w:rFonts w:ascii="Liberation Serif" w:hAnsi="Liberation Serif"/>
+          <w:sz w:val="32"/>
+          <w:szCs w:val="32"/>
+        </w:rPr>
+        <w:t>две вспышки</w:t>
+      </w:r>
+    </w:p>
+    <w:p>
+      <w:pPr>
+        <w:pStyle w:val="a6"/>
+        <w:ind w:left="0"/>
+        <w:jc w:val="both"/>
+        <w:rPr>
+          <w:rFonts w:ascii="Liberation Serif" w:hAnsi="Liberation Serif"/>
+          <w:sz w:val="32"/>
+          <w:szCs w:val="32"/>
+        </w:rPr>
+      </w:pPr>
+      <w:r>
+        <w:rPr>
+          <w:rFonts w:ascii="Liberation Serif" w:hAnsi="Liberation Serif"/>
+          <w:sz w:val="32"/>
+          <w:szCs w:val="32"/>
+        </w:rPr>
+        <w:t>- неисправны оба: три вспышки, пауза, одна, пауза, две.</w:t>
+      </w:r>
+    </w:p>
+    <w:p>
+      <w:pPr>
+        <w:pStyle w:val="a6"/>
+        <w:ind w:left="0"/>
+        <w:jc w:val="both"/>
+        <w:rPr>
+          <w:rFonts w:ascii="Liberation Serif" w:hAnsi="Liberation Serif"/>
+          <w:sz w:val="32"/>
+          <w:szCs w:val="32"/>
+        </w:rPr>
+      </w:pPr>
+      <w:r>
+        <w:rPr>
+          <w:rFonts w:ascii="Liberation Serif" w:hAnsi="Liberation Serif"/>
+          <w:sz w:val="32"/>
+          <w:szCs w:val="32"/>
+        </w:rPr>
+        <w:t>После длинная пауза, и если неисправен следующий кран, сигнализация повторяется.</w:t>
+      </w:r>
+    </w:p>
+    <w:p>
+      <w:pPr>
+        <w:pStyle w:val="a6"/>
+        <w:ind w:left="0"/>
+        <w:jc w:val="both"/>
+        <w:rPr>
+          <w:rFonts w:ascii="Liberation Serif" w:hAnsi="Liberation Serif"/>
+          <w:sz w:val="32"/>
+          <w:szCs w:val="32"/>
+        </w:rPr>
+      </w:pPr>
+    </w:p>
+    <w:p>
+      <w:pPr>
+        <w:pStyle w:val="a6"/>
+        <w:ind w:left="0"/>
+        <w:jc w:val="both"/>
+        <w:rPr>
+          <w:rFonts w:ascii="Liberation Serif" w:hAnsi="Liberation Serif"/>
+          <w:sz w:val="32"/>
+          <w:szCs w:val="32"/>
+        </w:rPr>
+      </w:pPr>
+      <w:r>
+        <w:rPr>
+          <w:rFonts w:ascii="Liberation Serif" w:hAnsi="Liberation Serif"/>
+          <w:sz w:val="32"/>
+          <w:szCs w:val="32"/>
+        </w:rPr>
+        <w:t xml:space="preserve">При перезапуске контроллера состояние концевиков восстанавливаются из EEPROM, а пишутся, как сказано выше </w:t>
+      </w:r>
+      <w:r>
+        <w:rPr>
+          <w:rFonts w:ascii="Liberation Serif" w:hAnsi="Liberation Serif"/>
+          <w:sz w:val="32"/>
+          <w:szCs w:val="32"/>
+        </w:rPr>
+        <w:t>они по формуле:</w:t>
+      </w:r>
+    </w:p>
+    <w:p>
+      <w:pPr>
+        <w:pStyle w:val="a6"/>
+        <w:ind w:left="0"/>
+        <w:jc w:val="center"/>
         <w:rPr>
           <w:rFonts w:ascii="Liberation Serif" w:hAnsi="Liberation Serif"/>
           <w:i/>
           <w:iCs/>
           <w:sz w:val="32"/>
           <w:szCs w:val="32"/>
-        </w:rPr>
-        <w:t>eeprom_cell = 3 * (valveNumber — 1)</w:t>
-      </w:r>
-    </w:p>
-    <w:p>
-      <w:pPr>
-        <w:pStyle w:val="ListParagraph"/>
-        <w:widowControl/>
-        <w:bidi w:val="0"/>
-        <w:spacing w:lineRule="auto" w:line="276" w:before="0" w:after="200"/>
-        <w:ind w:left="0" w:right="0" w:hanging="0"/>
-        <w:contextualSpacing/>
-        <w:jc w:val="both"/>
-        <w:rPr>
-          <w:rFonts w:ascii="Liberation Serif" w:hAnsi="Liberation Serif"/>
-          <w:i w:val="false"/>
-          <w:i w:val="false"/>
-          <w:iCs w:val="false"/>
-          <w:sz w:val="32"/>
-          <w:szCs w:val="32"/>
-        </w:rPr>
-      </w:pPr>
-      <w:r>
-        <w:rPr>
-          <w:rFonts w:ascii="Liberation Serif" w:hAnsi="Liberation Serif"/>
-          <w:i w:val="false"/>
-          <w:iCs w:val="false"/>
-          <w:sz w:val="32"/>
-          <w:szCs w:val="32"/>
-        </w:rPr>
-        <w:t>где valveNumber — порядковый номер крана от 1 до 4, определяемый константной V1(2)_IN(OUT) (в скобках альтернативное значение) при вызове конструктора Valve.</w:t>
-      </w:r>
-    </w:p>
-    <w:p>
-      <w:pPr>
-        <w:pStyle w:val="ListParagraph"/>
-        <w:widowControl/>
-        <w:bidi w:val="0"/>
-        <w:spacing w:lineRule="auto" w:line="276" w:before="0" w:after="200"/>
-        <w:ind w:left="0" w:right="0" w:hanging="0"/>
-        <w:contextualSpacing/>
-        <w:jc w:val="both"/>
-        <w:rPr>
-          <w:rFonts w:ascii="Liberation Serif" w:hAnsi="Liberation Serif"/>
-          <w:i w:val="false"/>
-          <w:i w:val="false"/>
-          <w:iCs w:val="false"/>
-          <w:sz w:val="32"/>
-          <w:szCs w:val="32"/>
-        </w:rPr>
-      </w:pPr>
-      <w:r>
-        <w:rPr>
-          <w:rFonts w:ascii="Liberation Serif" w:hAnsi="Liberation Serif"/>
-          <w:i w:val="false"/>
-          <w:iCs w:val="false"/>
-          <w:sz w:val="32"/>
-          <w:szCs w:val="32"/>
-        </w:rPr>
-        <w:tab/>
-        <w:t>При отключении питания и последующего его возобновления, в ходе инициализации контроллера для каждого экземпляра класса Valve вызывается функция restoreState, которая читает сохраненное в EEPROM желаемое состояние и в соответсвии с полученным значением до-открывает или до-закрывает кран.</w:t>
-      </w:r>
-    </w:p>
-    <w:p>
-      <w:pPr>
-        <w:pStyle w:val="ListParagraph"/>
-        <w:widowControl/>
-        <w:bidi w:val="0"/>
-        <w:spacing w:lineRule="auto" w:line="276" w:before="0" w:after="200"/>
-        <w:ind w:left="0" w:right="0" w:hanging="0"/>
-        <w:contextualSpacing/>
-        <w:jc w:val="both"/>
-        <w:rPr>
-          <w:rFonts w:ascii="Liberation Serif" w:hAnsi="Liberation Serif"/>
-          <w:i w:val="false"/>
-          <w:i w:val="false"/>
-          <w:iCs w:val="false"/>
-          <w:sz w:val="32"/>
-          <w:szCs w:val="32"/>
-        </w:rPr>
-      </w:pPr>
-      <w:r>
-        <w:rPr>
-          <w:rFonts w:ascii="Liberation Serif" w:hAnsi="Liberation Serif"/>
-          <w:i w:val="false"/>
-          <w:iCs w:val="false"/>
-          <w:sz w:val="32"/>
-          <w:szCs w:val="32"/>
-        </w:rPr>
-        <w:tab/>
-      </w:r>
-    </w:p>
-    <w:p>
-      <w:pPr>
-        <w:pStyle w:val="ListParagraph"/>
-        <w:widowControl/>
-        <w:bidi w:val="0"/>
-        <w:spacing w:lineRule="auto" w:line="276" w:before="0" w:after="200"/>
-        <w:ind w:left="0" w:right="0" w:hanging="0"/>
-        <w:contextualSpacing/>
-        <w:jc w:val="both"/>
-        <w:rPr>
-          <w:rFonts w:ascii="Liberation Serif" w:hAnsi="Liberation Serif"/>
-          <w:i w:val="false"/>
-          <w:i w:val="false"/>
-          <w:iCs w:val="false"/>
-          <w:sz w:val="32"/>
-          <w:szCs w:val="32"/>
-        </w:rPr>
-      </w:pPr>
-      <w:r>
-        <w:rPr>
-          <w:rFonts w:ascii="Liberation Serif" w:hAnsi="Liberation Serif"/>
-          <w:i w:val="false"/>
-          <w:iCs w:val="false"/>
-          <w:sz w:val="32"/>
-          <w:szCs w:val="32"/>
-        </w:rPr>
-        <w:tab/>
-        <w:t>Ошибками в ходе работы кранов по сути являются факты ненажатия на концевики. Чтобы за этим следить, после окончания движения крана в EEPROM пишется был нажат концевик (true) или нет (false). Попутно оператор return возвращает результат события выше, где оно сохраняется в массив.</w:t>
-      </w:r>
-    </w:p>
-    <w:p>
-      <w:pPr>
-        <w:pStyle w:val="ListParagraph"/>
-        <w:widowControl/>
-        <w:bidi w:val="0"/>
-        <w:spacing w:lineRule="auto" w:line="276" w:before="0" w:after="200"/>
-        <w:ind w:left="0" w:right="0" w:hanging="0"/>
-        <w:contextualSpacing/>
-        <w:jc w:val="both"/>
-        <w:rPr>
-          <w:rFonts w:ascii="Liberation Serif" w:hAnsi="Liberation Serif"/>
-          <w:i w:val="false"/>
-          <w:i w:val="false"/>
-          <w:iCs w:val="false"/>
-          <w:sz w:val="32"/>
-          <w:szCs w:val="32"/>
-        </w:rPr>
-      </w:pPr>
-      <w:r>
-        <w:rPr>
-          <w:rFonts w:ascii="Liberation Serif" w:hAnsi="Liberation Serif"/>
-          <w:i w:val="false"/>
-          <w:iCs w:val="false"/>
-          <w:sz w:val="32"/>
-          <w:szCs w:val="32"/>
-        </w:rPr>
-        <w:tab/>
-        <w:t>Из массива регулярно считывааются значения функцией errorCheck и на основе этих значений встроенным в плату светодиодом сигнализируется номер крана, а затем неисправный концевик. Например, если у крана V2_IN:</w:t>
-      </w:r>
-    </w:p>
-    <w:p>
-      <w:pPr>
-        <w:pStyle w:val="ListParagraph"/>
-        <w:widowControl/>
-        <w:bidi w:val="0"/>
-        <w:spacing w:lineRule="auto" w:line="276" w:before="0" w:after="200"/>
-        <w:ind w:left="0" w:right="0" w:hanging="0"/>
-        <w:contextualSpacing/>
-        <w:jc w:val="both"/>
-        <w:rPr>
-          <w:rFonts w:ascii="Liberation Serif" w:hAnsi="Liberation Serif"/>
-          <w:i w:val="false"/>
-          <w:i w:val="false"/>
-          <w:iCs w:val="false"/>
-          <w:sz w:val="32"/>
-          <w:szCs w:val="32"/>
-        </w:rPr>
-      </w:pPr>
-      <w:r>
-        <w:rPr>
-          <w:rFonts w:ascii="Liberation Serif" w:hAnsi="Liberation Serif"/>
-          <w:i w:val="false"/>
-          <w:iCs w:val="false"/>
-          <w:sz w:val="32"/>
-          <w:szCs w:val="32"/>
-        </w:rPr>
-        <w:t>- неисправен концевик открытия, то будет три вспышки, пауза, одна вспышка.</w:t>
-      </w:r>
-    </w:p>
-    <w:p>
-      <w:pPr>
-        <w:pStyle w:val="ListParagraph"/>
-        <w:widowControl/>
-        <w:bidi w:val="0"/>
-        <w:spacing w:lineRule="auto" w:line="276" w:before="0" w:after="200"/>
-        <w:ind w:left="0" w:right="0" w:hanging="0"/>
-        <w:contextualSpacing/>
-        <w:jc w:val="both"/>
-        <w:rPr>
-          <w:rFonts w:ascii="Liberation Serif" w:hAnsi="Liberation Serif"/>
-          <w:i w:val="false"/>
-          <w:i w:val="false"/>
-          <w:iCs w:val="false"/>
-          <w:sz w:val="32"/>
-          <w:szCs w:val="32"/>
-        </w:rPr>
-      </w:pPr>
-      <w:r>
-        <w:rPr>
-          <w:rFonts w:ascii="Liberation Serif" w:hAnsi="Liberation Serif"/>
-          <w:i w:val="false"/>
-          <w:iCs w:val="false"/>
-          <w:sz w:val="32"/>
-          <w:szCs w:val="32"/>
-        </w:rPr>
-        <w:t>- неисправен концевик закрытия: три вспышки, пауза, две вспышки</w:t>
-      </w:r>
-    </w:p>
-    <w:p>
-      <w:pPr>
-        <w:pStyle w:val="ListParagraph"/>
-        <w:widowControl/>
-        <w:bidi w:val="0"/>
-        <w:spacing w:lineRule="auto" w:line="276" w:before="0" w:after="200"/>
-        <w:ind w:left="0" w:right="0" w:hanging="0"/>
-        <w:contextualSpacing/>
-        <w:jc w:val="both"/>
-        <w:rPr>
-          <w:rFonts w:ascii="Liberation Serif" w:hAnsi="Liberation Serif"/>
-          <w:i w:val="false"/>
-          <w:i w:val="false"/>
-          <w:iCs w:val="false"/>
-          <w:sz w:val="32"/>
-          <w:szCs w:val="32"/>
-        </w:rPr>
-      </w:pPr>
-      <w:r>
-        <w:rPr>
-          <w:rFonts w:ascii="Liberation Serif" w:hAnsi="Liberation Serif"/>
-          <w:i w:val="false"/>
-          <w:iCs w:val="false"/>
-          <w:sz w:val="32"/>
-          <w:szCs w:val="32"/>
-        </w:rPr>
-        <w:t>- неисправны оба: три вспышки, пауза, одна, пауза, две.</w:t>
-      </w:r>
-    </w:p>
-    <w:p>
-      <w:pPr>
-        <w:pStyle w:val="ListParagraph"/>
-        <w:widowControl/>
-        <w:bidi w:val="0"/>
-        <w:spacing w:lineRule="auto" w:line="276" w:before="0" w:after="200"/>
-        <w:ind w:left="0" w:right="0" w:hanging="0"/>
-        <w:contextualSpacing/>
-        <w:jc w:val="both"/>
-        <w:rPr>
-          <w:rFonts w:ascii="Liberation Serif" w:hAnsi="Liberation Serif"/>
-          <w:i w:val="false"/>
-          <w:i w:val="false"/>
-          <w:iCs w:val="false"/>
-          <w:sz w:val="32"/>
-          <w:szCs w:val="32"/>
-        </w:rPr>
-      </w:pPr>
-      <w:r>
-        <w:rPr>
-          <w:rFonts w:ascii="Liberation Serif" w:hAnsi="Liberation Serif"/>
-          <w:i w:val="false"/>
-          <w:iCs w:val="false"/>
-          <w:sz w:val="32"/>
-          <w:szCs w:val="32"/>
-        </w:rPr>
-        <w:t>После длинная пауза, и если неисправен следующий кран, сигнализация повторяется.</w:t>
-      </w:r>
-    </w:p>
-    <w:p>
-      <w:pPr>
-        <w:pStyle w:val="ListParagraph"/>
-        <w:widowControl/>
-        <w:bidi w:val="0"/>
-        <w:spacing w:lineRule="auto" w:line="276" w:before="0" w:after="200"/>
-        <w:ind w:left="0" w:right="0" w:hanging="0"/>
-        <w:contextualSpacing/>
-        <w:jc w:val="both"/>
-        <w:rPr>
-          <w:rFonts w:ascii="Liberation Serif" w:hAnsi="Liberation Serif"/>
-          <w:i w:val="false"/>
-          <w:i w:val="false"/>
-          <w:iCs w:val="false"/>
-          <w:sz w:val="32"/>
-          <w:szCs w:val="32"/>
-        </w:rPr>
-      </w:pPr>
-      <w:r>
-        <w:rPr>
-          <w:rFonts w:ascii="Liberation Serif" w:hAnsi="Liberation Serif"/>
-          <w:i w:val="false"/>
-          <w:iCs w:val="false"/>
-          <w:sz w:val="32"/>
-          <w:szCs w:val="32"/>
-        </w:rPr>
-      </w:r>
-    </w:p>
-    <w:p>
-      <w:pPr>
-        <w:pStyle w:val="ListParagraph"/>
-        <w:widowControl/>
-        <w:bidi w:val="0"/>
-        <w:spacing w:lineRule="auto" w:line="276" w:before="0" w:after="200"/>
-        <w:ind w:left="0" w:right="0" w:hanging="0"/>
-        <w:contextualSpacing/>
-        <w:jc w:val="both"/>
-        <w:rPr>
-          <w:rFonts w:ascii="Liberation Serif" w:hAnsi="Liberation Serif"/>
-          <w:i w:val="false"/>
-          <w:i w:val="false"/>
-          <w:iCs w:val="false"/>
-          <w:sz w:val="32"/>
-          <w:szCs w:val="32"/>
-        </w:rPr>
-      </w:pPr>
-      <w:r>
-        <w:rPr>
-          <w:rFonts w:ascii="Liberation Serif" w:hAnsi="Liberation Serif"/>
-          <w:i w:val="false"/>
-          <w:iCs w:val="false"/>
-          <w:sz w:val="32"/>
-          <w:szCs w:val="32"/>
-        </w:rPr>
-        <w:t>При перезапуске контроллера состояние концевиков восстанавливаются из EEPROM, а пишутся, как сказано выше они по формуле:</w:t>
-      </w:r>
-    </w:p>
-    <w:p>
-      <w:pPr>
-        <w:pStyle w:val="ListParagraph"/>
-        <w:widowControl/>
-        <w:bidi w:val="0"/>
-        <w:spacing w:lineRule="auto" w:line="276" w:before="0" w:after="200"/>
-        <w:ind w:left="0" w:right="0" w:hanging="0"/>
-        <w:contextualSpacing/>
-        <w:jc w:val="center"/>
-        <w:rPr>
-          <w:rFonts w:ascii="Liberation Serif" w:hAnsi="Liberation Serif"/>
-          <w:i/>
-          <w:i/>
-          <w:iCs/>
-          <w:sz w:val="32"/>
-          <w:szCs w:val="32"/>
+          <w:lang w:val="en-US"/>
         </w:rPr>
       </w:pPr>
       <w:bookmarkStart w:id="0" w:name="__DdeLink__45_1892502040"/>
@@ -2017,28 +1919,57 @@
           <w:iCs/>
           <w:sz w:val="32"/>
           <w:szCs w:val="32"/>
-        </w:rPr>
-        <w:t>cell_index = 3 * (valveNumber — 1) + 1; //для open switch</w:t>
-      </w:r>
-    </w:p>
-    <w:p>
-      <w:pPr>
-        <w:pStyle w:val="ListParagraph"/>
-        <w:widowControl/>
-        <w:bidi w:val="0"/>
-        <w:spacing w:lineRule="auto" w:line="276" w:before="0" w:after="200"/>
-        <w:ind w:left="0" w:right="0" w:hanging="0"/>
-        <w:contextualSpacing/>
+          <w:lang w:val="en-US"/>
+        </w:rPr>
+        <w:t>cell_index = 3 * (valveNumber — 1) + 1; //</w:t>
+      </w:r>
+      <w:r>
+        <w:rPr>
+          <w:rFonts w:ascii="Liberation Serif" w:hAnsi="Liberation Serif"/>
+          <w:i/>
+          <w:iCs/>
+          <w:sz w:val="32"/>
+          <w:szCs w:val="32"/>
+        </w:rPr>
+        <w:t>для</w:t>
+      </w:r>
+      <w:r>
+        <w:rPr>
+          <w:rFonts w:ascii="Liberation Serif" w:hAnsi="Liberation Serif"/>
+          <w:i/>
+          <w:iCs/>
+          <w:sz w:val="32"/>
+          <w:szCs w:val="32"/>
+          <w:lang w:val="en-US"/>
+        </w:rPr>
+        <w:t xml:space="preserve"> open switch</w:t>
+      </w:r>
+    </w:p>
+    <w:p>
+      <w:pPr>
+        <w:pStyle w:val="a6"/>
+        <w:ind w:left="0"/>
         <w:jc w:val="center"/>
         <w:rPr>
           <w:rFonts w:ascii="Liberation Serif" w:hAnsi="Liberation Serif"/>
           <w:i/>
+          <w:iCs/>
+          <w:sz w:val="32"/>
+          <w:szCs w:val="32"/>
+          <w:lang w:val="en-US"/>
+        </w:rPr>
+      </w:pPr>
+      <w:r>
+        <w:rPr>
+          <w:rFonts w:ascii="Liberation Serif" w:hAnsi="Liberation Serif"/>
           <w:i/>
           <w:iCs/>
           <w:sz w:val="32"/>
           <w:szCs w:val="32"/>
-        </w:rPr>
-      </w:pPr>
+          <w:lang w:val="en-US"/>
+        </w:rPr>
+        <w:t>cell_index = 3 * (valveNumber — 1) + 2; //</w:t>
+      </w:r>
       <w:r>
         <w:rPr>
           <w:rFonts w:ascii="Liberation Serif" w:hAnsi="Liberation Serif"/>
@@ -2047,25 +1978,982 @@
           <w:sz w:val="32"/>
           <w:szCs w:val="32"/>
         </w:rPr>
-        <w:t>cell_index = 3 * (valveNumber — 1) + 2; //для close switch</w:t>
+        <w:t>для</w:t>
+      </w:r>
+      <w:r>
+        <w:rPr>
+          <w:rFonts w:ascii="Liberation Serif" w:hAnsi="Liberation Serif"/>
+          <w:i/>
+          <w:iCs/>
+          <w:sz w:val="32"/>
+          <w:szCs w:val="32"/>
+          <w:lang w:val="en-US"/>
+        </w:rPr>
+        <w:t xml:space="preserve"> close switch</w:t>
+      </w:r>
+    </w:p>
+    <w:p>
+      <w:pPr>
+        <w:pStyle w:val="a6"/>
+        <w:ind w:left="0"/>
+        <w:jc w:val="center"/>
+        <w:rPr>
+          <w:rFonts w:ascii="Liberation Serif" w:hAnsi="Liberation Serif"/>
+          <w:i/>
+          <w:iCs/>
+          <w:sz w:val="32"/>
+          <w:szCs w:val="32"/>
+          <w:lang w:val="en-US"/>
+        </w:rPr>
+      </w:pPr>
+    </w:p>
+    <w:p>
+      <w:pPr>
+        <w:pStyle w:val="a6"/>
+        <w:ind w:left="0"/>
+        <w:jc w:val="both"/>
+        <w:rPr>
+          <w:rFonts w:ascii="Liberation Serif" w:hAnsi="Liberation Serif"/>
+          <w:iCs/>
+          <w:sz w:val="32"/>
+          <w:szCs w:val="32"/>
+        </w:rPr>
+      </w:pPr>
+      <w:r>
+        <w:rPr>
+          <w:rFonts w:ascii="Liberation Serif" w:hAnsi="Liberation Serif"/>
+          <w:iCs/>
+          <w:sz w:val="32"/>
+          <w:szCs w:val="32"/>
+        </w:rPr>
+        <w:t>Сторожевой таймер</w:t>
+      </w:r>
+    </w:p>
+    <w:p>
+      <w:pPr>
+        <w:pStyle w:val="a6"/>
+        <w:ind w:left="0"/>
+        <w:jc w:val="both"/>
+        <w:rPr>
+          <w:rFonts w:ascii="Liberation Serif" w:hAnsi="Liberation Serif"/>
+          <w:iCs/>
+          <w:sz w:val="32"/>
+          <w:szCs w:val="32"/>
+        </w:rPr>
+      </w:pPr>
+      <w:r>
+        <w:rPr>
+          <w:rFonts w:ascii="Liberation Serif" w:hAnsi="Liberation Serif"/>
+          <w:iCs/>
+          <w:sz w:val="32"/>
+          <w:szCs w:val="32"/>
+        </w:rPr>
+        <w:t xml:space="preserve">Контроллеры зависают при пуске насосов. Электромагнитный импульс выводит их из строя до жесткой перезагрузки. Чтобы исключить непредвиденные последствия, был активирован сторожевой таймер. Загрузчик </w:t>
+      </w:r>
+      <w:r>
+        <w:rPr>
+          <w:rFonts w:ascii="Liberation Serif" w:hAnsi="Liberation Serif"/>
+          <w:iCs/>
+          <w:sz w:val="32"/>
+          <w:szCs w:val="32"/>
+          <w:lang w:val="en-US"/>
+        </w:rPr>
+        <w:t>Arduino</w:t>
+      </w:r>
+      <w:r>
+        <w:rPr>
+          <w:rFonts w:ascii="Liberation Serif" w:hAnsi="Liberation Serif"/>
+          <w:iCs/>
+          <w:sz w:val="32"/>
+          <w:szCs w:val="32"/>
+        </w:rPr>
+        <w:t xml:space="preserve"> </w:t>
+      </w:r>
+      <w:r>
+        <w:rPr>
+          <w:rFonts w:ascii="Liberation Serif" w:hAnsi="Liberation Serif"/>
+          <w:iCs/>
+          <w:sz w:val="32"/>
+          <w:szCs w:val="32"/>
+          <w:lang w:val="en-US"/>
+        </w:rPr>
+        <w:t>Nano</w:t>
+      </w:r>
+      <w:r>
+        <w:rPr>
+          <w:rFonts w:ascii="Liberation Serif" w:hAnsi="Liberation Serif"/>
+          <w:iCs/>
+          <w:sz w:val="32"/>
+          <w:szCs w:val="32"/>
+        </w:rPr>
+        <w:t xml:space="preserve"> по умолчанию не деактивирует сторожевой таймер, и оставляет его с предельно малым временем ожидания в 15 мс. Из-за этого система уходит в бесконечный цикл перезагрузок. Чтобы это вылечить, потребовалось заменить загрузчик в </w:t>
+      </w:r>
+      <w:r>
+        <w:rPr>
+          <w:rFonts w:ascii="Liberation Serif" w:hAnsi="Liberation Serif"/>
+          <w:iCs/>
+          <w:sz w:val="32"/>
+          <w:szCs w:val="32"/>
+          <w:lang w:val="en-US"/>
+        </w:rPr>
+        <w:t>Nano</w:t>
+      </w:r>
+      <w:r>
+        <w:rPr>
+          <w:rFonts w:ascii="Liberation Serif" w:hAnsi="Liberation Serif"/>
+          <w:iCs/>
+          <w:sz w:val="32"/>
+          <w:szCs w:val="32"/>
+        </w:rPr>
+        <w:t xml:space="preserve">. Для этого была взята свободная </w:t>
+      </w:r>
+      <w:r>
+        <w:rPr>
+          <w:rFonts w:ascii="Liberation Serif" w:hAnsi="Liberation Serif"/>
+          <w:iCs/>
+          <w:sz w:val="32"/>
+          <w:szCs w:val="32"/>
+          <w:lang w:val="en-US"/>
+        </w:rPr>
+        <w:t>Arduino</w:t>
+      </w:r>
+      <w:r>
+        <w:rPr>
+          <w:rFonts w:ascii="Liberation Serif" w:hAnsi="Liberation Serif"/>
+          <w:iCs/>
+          <w:sz w:val="32"/>
+          <w:szCs w:val="32"/>
+        </w:rPr>
+        <w:t xml:space="preserve"> </w:t>
+      </w:r>
+      <w:r>
+        <w:rPr>
+          <w:rFonts w:ascii="Liberation Serif" w:hAnsi="Liberation Serif"/>
+          <w:iCs/>
+          <w:sz w:val="32"/>
+          <w:szCs w:val="32"/>
+          <w:lang w:val="en-US"/>
+        </w:rPr>
+        <w:t>Nano</w:t>
+      </w:r>
+      <w:r>
+        <w:rPr>
+          <w:rFonts w:ascii="Liberation Serif" w:hAnsi="Liberation Serif"/>
+          <w:iCs/>
+          <w:sz w:val="32"/>
+          <w:szCs w:val="32"/>
+        </w:rPr>
+        <w:t xml:space="preserve"> </w:t>
+      </w:r>
+      <w:r>
+        <w:rPr>
+          <w:rFonts w:ascii="Liberation Serif" w:hAnsi="Liberation Serif"/>
+          <w:iCs/>
+          <w:sz w:val="32"/>
+          <w:szCs w:val="32"/>
+        </w:rPr>
+        <w:t xml:space="preserve">и прошита из родной среды примером </w:t>
+      </w:r>
+      <w:r>
+        <w:rPr>
+          <w:rFonts w:ascii="Liberation Serif" w:hAnsi="Liberation Serif"/>
+          <w:iCs/>
+          <w:sz w:val="32"/>
+          <w:szCs w:val="32"/>
+          <w:lang w:val="en-US"/>
+        </w:rPr>
+        <w:t>Arduino</w:t>
+      </w:r>
+      <w:r>
+        <w:rPr>
+          <w:rFonts w:ascii="Liberation Serif" w:hAnsi="Liberation Serif"/>
+          <w:iCs/>
+          <w:sz w:val="32"/>
+          <w:szCs w:val="32"/>
+        </w:rPr>
+        <w:t xml:space="preserve"> </w:t>
+      </w:r>
+      <w:r>
+        <w:rPr>
+          <w:rFonts w:ascii="Liberation Serif" w:hAnsi="Liberation Serif"/>
+          <w:iCs/>
+          <w:sz w:val="32"/>
+          <w:szCs w:val="32"/>
+          <w:lang w:val="en-US"/>
+        </w:rPr>
+        <w:t>ISP</w:t>
+      </w:r>
+      <w:r>
+        <w:rPr>
+          <w:rFonts w:ascii="Liberation Serif" w:hAnsi="Liberation Serif"/>
+          <w:iCs/>
+          <w:sz w:val="32"/>
+          <w:szCs w:val="32"/>
+        </w:rPr>
+        <w:t xml:space="preserve">. Получается программатор, который подключается к целевой плате. Затем средствами </w:t>
+      </w:r>
+      <w:r>
+        <w:rPr>
+          <w:rFonts w:ascii="Liberation Serif" w:hAnsi="Liberation Serif"/>
+          <w:iCs/>
+          <w:sz w:val="32"/>
+          <w:szCs w:val="32"/>
+          <w:lang w:val="en-US"/>
+        </w:rPr>
+        <w:t>avrdude</w:t>
+      </w:r>
+      <w:r>
+        <w:rPr>
+          <w:rFonts w:ascii="Liberation Serif" w:hAnsi="Liberation Serif"/>
+          <w:iCs/>
+          <w:sz w:val="32"/>
+          <w:szCs w:val="32"/>
+        </w:rPr>
+        <w:t xml:space="preserve"> </w:t>
+      </w:r>
+      <w:r>
+        <w:rPr>
+          <w:rFonts w:ascii="Liberation Serif" w:hAnsi="Liberation Serif"/>
+          <w:iCs/>
+          <w:sz w:val="32"/>
+          <w:szCs w:val="32"/>
+        </w:rPr>
+        <w:t>(</w:t>
+      </w:r>
+      <w:r>
+        <w:rPr>
+          <w:rFonts w:ascii="Liberation Serif" w:hAnsi="Liberation Serif"/>
+          <w:iCs/>
+          <w:sz w:val="32"/>
+          <w:szCs w:val="32"/>
+          <w:lang w:val="en-US"/>
+        </w:rPr>
+        <w:t>avrdude</w:t>
+      </w:r>
+      <w:r>
+        <w:rPr>
+          <w:rFonts w:ascii="Liberation Serif" w:hAnsi="Liberation Serif"/>
+          <w:iCs/>
+          <w:sz w:val="32"/>
+          <w:szCs w:val="32"/>
+        </w:rPr>
+        <w:t xml:space="preserve"> –</w:t>
+      </w:r>
+      <w:r>
+        <w:rPr>
+          <w:rFonts w:ascii="Liberation Serif" w:hAnsi="Liberation Serif"/>
+          <w:iCs/>
+          <w:sz w:val="32"/>
+          <w:szCs w:val="32"/>
+          <w:lang w:val="en-US"/>
+        </w:rPr>
+        <w:t>v</w:t>
+      </w:r>
+      <w:r>
+        <w:rPr>
+          <w:rFonts w:ascii="Liberation Serif" w:hAnsi="Liberation Serif"/>
+          <w:iCs/>
+          <w:sz w:val="32"/>
+          <w:szCs w:val="32"/>
+        </w:rPr>
+        <w:t xml:space="preserve"> –</w:t>
+      </w:r>
+      <w:r>
+        <w:rPr>
+          <w:rFonts w:ascii="Liberation Serif" w:hAnsi="Liberation Serif"/>
+          <w:iCs/>
+          <w:sz w:val="32"/>
+          <w:szCs w:val="32"/>
+          <w:lang w:val="en-US"/>
+        </w:rPr>
+        <w:t>p</w:t>
+      </w:r>
+      <w:r>
+        <w:rPr>
+          <w:rFonts w:ascii="Liberation Serif" w:hAnsi="Liberation Serif"/>
+          <w:iCs/>
+          <w:sz w:val="32"/>
+          <w:szCs w:val="32"/>
+        </w:rPr>
+        <w:t xml:space="preserve"> </w:t>
+      </w:r>
+      <w:r>
+        <w:rPr>
+          <w:rFonts w:ascii="Liberation Serif" w:hAnsi="Liberation Serif"/>
+          <w:iCs/>
+          <w:sz w:val="32"/>
+          <w:szCs w:val="32"/>
+          <w:lang w:val="en-US"/>
+        </w:rPr>
+        <w:t>m</w:t>
+      </w:r>
+      <w:r>
+        <w:rPr>
+          <w:rFonts w:ascii="Liberation Serif" w:hAnsi="Liberation Serif"/>
+          <w:iCs/>
+          <w:sz w:val="32"/>
+          <w:szCs w:val="32"/>
+        </w:rPr>
+        <w:t>328</w:t>
+      </w:r>
+      <w:r>
+        <w:rPr>
+          <w:rFonts w:ascii="Liberation Serif" w:hAnsi="Liberation Serif"/>
+          <w:iCs/>
+          <w:sz w:val="32"/>
+          <w:szCs w:val="32"/>
+          <w:lang w:val="en-US"/>
+        </w:rPr>
+        <w:t>p</w:t>
+      </w:r>
+      <w:r>
+        <w:rPr>
+          <w:rFonts w:ascii="Liberation Serif" w:hAnsi="Liberation Serif"/>
+          <w:iCs/>
+          <w:sz w:val="32"/>
+          <w:szCs w:val="32"/>
+        </w:rPr>
+        <w:t xml:space="preserve"> –</w:t>
+      </w:r>
+      <w:r>
+        <w:rPr>
+          <w:rFonts w:ascii="Liberation Serif" w:hAnsi="Liberation Serif"/>
+          <w:iCs/>
+          <w:sz w:val="32"/>
+          <w:szCs w:val="32"/>
+          <w:lang w:val="en-US"/>
+        </w:rPr>
+        <w:t>P</w:t>
+      </w:r>
+      <w:r>
+        <w:rPr>
+          <w:rFonts w:ascii="Liberation Serif" w:hAnsi="Liberation Serif"/>
+          <w:iCs/>
+          <w:sz w:val="32"/>
+          <w:szCs w:val="32"/>
+        </w:rPr>
+        <w:t xml:space="preserve"> </w:t>
+      </w:r>
+      <w:r>
+        <w:rPr>
+          <w:rFonts w:ascii="Liberation Serif" w:hAnsi="Liberation Serif"/>
+          <w:iCs/>
+          <w:sz w:val="32"/>
+          <w:szCs w:val="32"/>
+          <w:lang w:val="en-US"/>
+        </w:rPr>
+        <w:t>COMx</w:t>
+      </w:r>
+      <w:r>
+        <w:rPr>
+          <w:rFonts w:ascii="Liberation Serif" w:hAnsi="Liberation Serif"/>
+          <w:iCs/>
+          <w:sz w:val="32"/>
+          <w:szCs w:val="32"/>
+        </w:rPr>
+        <w:t xml:space="preserve"> –</w:t>
+      </w:r>
+      <w:r>
+        <w:rPr>
+          <w:rFonts w:ascii="Liberation Serif" w:hAnsi="Liberation Serif"/>
+          <w:iCs/>
+          <w:sz w:val="32"/>
+          <w:szCs w:val="32"/>
+          <w:lang w:val="en-US"/>
+        </w:rPr>
+        <w:t>b</w:t>
+      </w:r>
+      <w:r>
+        <w:rPr>
+          <w:rFonts w:ascii="Liberation Serif" w:hAnsi="Liberation Serif"/>
+          <w:iCs/>
+          <w:sz w:val="32"/>
+          <w:szCs w:val="32"/>
+        </w:rPr>
+        <w:t xml:space="preserve"> 115200 –</w:t>
+      </w:r>
+      <w:r>
+        <w:rPr>
+          <w:rFonts w:ascii="Liberation Serif" w:hAnsi="Liberation Serif"/>
+          <w:iCs/>
+          <w:sz w:val="32"/>
+          <w:szCs w:val="32"/>
+          <w:lang w:val="en-US"/>
+        </w:rPr>
+        <w:t>c</w:t>
+      </w:r>
+      <w:r>
+        <w:rPr>
+          <w:rFonts w:ascii="Liberation Serif" w:hAnsi="Liberation Serif"/>
+          <w:iCs/>
+          <w:sz w:val="32"/>
+          <w:szCs w:val="32"/>
+        </w:rPr>
+        <w:t xml:space="preserve"> </w:t>
+      </w:r>
+      <w:r>
+        <w:rPr>
+          <w:rFonts w:ascii="Liberation Serif" w:hAnsi="Liberation Serif"/>
+          <w:iCs/>
+          <w:sz w:val="32"/>
+          <w:szCs w:val="32"/>
+          <w:lang w:val="en-US"/>
+        </w:rPr>
+        <w:t>avrisp</w:t>
+      </w:r>
+      <w:r>
+        <w:rPr>
+          <w:rFonts w:ascii="Liberation Serif" w:hAnsi="Liberation Serif"/>
+          <w:iCs/>
+          <w:sz w:val="32"/>
+          <w:szCs w:val="32"/>
+        </w:rPr>
+        <w:t xml:space="preserve">  (скорость может быть разной)</w:t>
+      </w:r>
+      <w:r>
+        <w:rPr>
+          <w:rFonts w:ascii="Liberation Serif" w:hAnsi="Liberation Serif"/>
+          <w:iCs/>
+          <w:sz w:val="32"/>
+          <w:szCs w:val="32"/>
+        </w:rPr>
+        <w:t>)</w:t>
+      </w:r>
+      <w:r>
+        <w:rPr>
+          <w:rFonts w:ascii="Liberation Serif" w:hAnsi="Liberation Serif"/>
+          <w:iCs/>
+          <w:sz w:val="32"/>
+          <w:szCs w:val="32"/>
+        </w:rPr>
+        <w:t xml:space="preserve"> прошивается загрузчик </w:t>
+      </w:r>
+      <w:r>
+        <w:rPr>
+          <w:rFonts w:ascii="Liberation Serif" w:hAnsi="Liberation Serif"/>
+          <w:iCs/>
+          <w:sz w:val="32"/>
+          <w:szCs w:val="32"/>
+          <w:lang w:val="en-US"/>
+        </w:rPr>
+        <w:t>optiboot</w:t>
+      </w:r>
+      <w:r>
+        <w:rPr>
+          <w:rFonts w:ascii="Liberation Serif" w:hAnsi="Liberation Serif"/>
+          <w:iCs/>
+          <w:sz w:val="32"/>
+          <w:szCs w:val="32"/>
+        </w:rPr>
+        <w:t>_</w:t>
+      </w:r>
+      <w:r>
+        <w:rPr>
+          <w:rFonts w:ascii="Liberation Serif" w:hAnsi="Liberation Serif"/>
+          <w:iCs/>
+          <w:sz w:val="32"/>
+          <w:szCs w:val="32"/>
+          <w:lang w:val="en-US"/>
+        </w:rPr>
+        <w:t>atmega</w:t>
+      </w:r>
+      <w:r>
+        <w:rPr>
+          <w:rFonts w:ascii="Liberation Serif" w:hAnsi="Liberation Serif"/>
+          <w:iCs/>
+          <w:sz w:val="32"/>
+          <w:szCs w:val="32"/>
+        </w:rPr>
+        <w:t>328</w:t>
+      </w:r>
+      <w:r>
+        <w:rPr>
+          <w:rFonts w:ascii="Liberation Serif" w:hAnsi="Liberation Serif"/>
+          <w:iCs/>
+          <w:sz w:val="32"/>
+          <w:szCs w:val="32"/>
+          <w:lang w:val="en-US"/>
+        </w:rPr>
+        <w:t>p</w:t>
+      </w:r>
+      <w:r>
+        <w:rPr>
+          <w:rFonts w:ascii="Liberation Serif" w:hAnsi="Liberation Serif"/>
+          <w:iCs/>
+          <w:sz w:val="32"/>
+          <w:szCs w:val="32"/>
+        </w:rPr>
+        <w:t>.</w:t>
+      </w:r>
+      <w:r>
+        <w:rPr>
+          <w:rFonts w:ascii="Liberation Serif" w:hAnsi="Liberation Serif"/>
+          <w:iCs/>
+          <w:sz w:val="32"/>
+          <w:szCs w:val="32"/>
+          <w:lang w:val="en-US"/>
+        </w:rPr>
+        <w:t>hex</w:t>
+      </w:r>
+      <w:r>
+        <w:rPr>
+          <w:rFonts w:ascii="Liberation Serif" w:hAnsi="Liberation Serif"/>
+          <w:iCs/>
+          <w:sz w:val="32"/>
+          <w:szCs w:val="32"/>
+        </w:rPr>
+        <w:t xml:space="preserve">, </w:t>
+      </w:r>
+      <w:r>
+        <w:rPr>
+          <w:rFonts w:ascii="Liberation Serif" w:hAnsi="Liberation Serif"/>
+          <w:iCs/>
+          <w:sz w:val="32"/>
+          <w:szCs w:val="32"/>
+        </w:rPr>
+        <w:t xml:space="preserve">взятый с </w:t>
+      </w:r>
+      <w:hyperlink r:id="rId6" w:history="1">
+        <w:r>
+          <w:rPr>
+            <w:rStyle w:val="a7"/>
+            <w:rFonts w:ascii="Liberation Serif" w:hAnsi="Liberation Serif"/>
+            <w:iCs/>
+            <w:sz w:val="32"/>
+            <w:szCs w:val="32"/>
+          </w:rPr>
+          <w:t>https://github.com/Optiboot/optiboot</w:t>
+        </w:r>
+      </w:hyperlink>
+      <w:r>
+        <w:rPr>
+          <w:rFonts w:ascii="Liberation Serif" w:hAnsi="Liberation Serif"/>
+          <w:iCs/>
+          <w:sz w:val="32"/>
+          <w:szCs w:val="32"/>
+        </w:rPr>
+        <w:t xml:space="preserve"> (здесь первичное описание, но оно оказалось нерабочим, </w:t>
+      </w:r>
+      <w:hyperlink r:id="rId7" w:history="1">
+        <w:r>
+          <w:rPr>
+            <w:rStyle w:val="a7"/>
+            <w:rFonts w:ascii="Liberation Serif" w:hAnsi="Liberation Serif"/>
+            <w:iCs/>
+            <w:sz w:val="32"/>
+            <w:szCs w:val="32"/>
+          </w:rPr>
+          <w:t>https://geektimes.ru/post/255800/</w:t>
+        </w:r>
+      </w:hyperlink>
+      <w:r>
+        <w:rPr>
+          <w:rFonts w:ascii="Liberation Serif" w:hAnsi="Liberation Serif"/>
+          <w:iCs/>
+          <w:sz w:val="32"/>
+          <w:szCs w:val="32"/>
+        </w:rPr>
+        <w:t xml:space="preserve"> )</w:t>
+      </w:r>
+      <w:r>
+        <w:rPr>
+          <w:rFonts w:ascii="Liberation Serif" w:hAnsi="Liberation Serif"/>
+          <w:iCs/>
+          <w:sz w:val="32"/>
+          <w:szCs w:val="32"/>
+        </w:rPr>
+        <w:t xml:space="preserve"> </w:t>
+      </w:r>
+      <w:r>
+        <w:rPr>
+          <w:rFonts w:ascii="Liberation Serif" w:hAnsi="Liberation Serif"/>
+          <w:iCs/>
+          <w:sz w:val="32"/>
+          <w:szCs w:val="32"/>
+          <w:lang w:val="en-US"/>
+        </w:rPr>
+        <w:t>Optiboot</w:t>
+      </w:r>
+      <w:r>
+        <w:rPr>
+          <w:rFonts w:ascii="Liberation Serif" w:hAnsi="Liberation Serif"/>
+          <w:iCs/>
+          <w:sz w:val="32"/>
+          <w:szCs w:val="32"/>
+        </w:rPr>
+        <w:t xml:space="preserve"> </w:t>
+      </w:r>
+      <w:r>
+        <w:rPr>
+          <w:rFonts w:ascii="Liberation Serif" w:hAnsi="Liberation Serif"/>
+          <w:iCs/>
+          <w:sz w:val="32"/>
+          <w:szCs w:val="32"/>
+        </w:rPr>
+        <w:t xml:space="preserve">также </w:t>
+      </w:r>
+      <w:r>
+        <w:rPr>
+          <w:rFonts w:ascii="Liberation Serif" w:hAnsi="Liberation Serif"/>
+          <w:iCs/>
+          <w:sz w:val="32"/>
+          <w:szCs w:val="32"/>
+        </w:rPr>
+        <w:lastRenderedPageBreak/>
+        <w:t>идет в пакете родных программ Ардуино штатно.</w:t>
+      </w:r>
+      <w:r>
+        <w:rPr>
+          <w:rFonts w:ascii="Liberation Serif" w:hAnsi="Liberation Serif"/>
+          <w:iCs/>
+          <w:sz w:val="32"/>
+          <w:szCs w:val="32"/>
+        </w:rPr>
+        <w:t xml:space="preserve"> Прошивка загрузчика через среду Ардуино с выбором </w:t>
+      </w:r>
+      <w:r>
+        <w:rPr>
+          <w:rFonts w:ascii="Liberation Serif" w:hAnsi="Liberation Serif"/>
+          <w:iCs/>
+          <w:sz w:val="32"/>
+          <w:szCs w:val="32"/>
+          <w:lang w:val="en-US"/>
+        </w:rPr>
+        <w:t>Arduino</w:t>
+      </w:r>
+      <w:r>
+        <w:rPr>
+          <w:rFonts w:ascii="Liberation Serif" w:hAnsi="Liberation Serif"/>
+          <w:iCs/>
+          <w:sz w:val="32"/>
+          <w:szCs w:val="32"/>
+        </w:rPr>
+        <w:t xml:space="preserve"> </w:t>
+      </w:r>
+      <w:r>
+        <w:rPr>
+          <w:rFonts w:ascii="Liberation Serif" w:hAnsi="Liberation Serif"/>
+          <w:iCs/>
+          <w:sz w:val="32"/>
+          <w:szCs w:val="32"/>
+          <w:lang w:val="en-US"/>
+        </w:rPr>
+        <w:t>ISP</w:t>
+      </w:r>
+      <w:r>
+        <w:rPr>
+          <w:rFonts w:ascii="Liberation Serif" w:hAnsi="Liberation Serif"/>
+          <w:iCs/>
+          <w:sz w:val="32"/>
+          <w:szCs w:val="32"/>
+        </w:rPr>
+        <w:t xml:space="preserve"> </w:t>
+      </w:r>
+      <w:r>
+        <w:rPr>
+          <w:rFonts w:ascii="Liberation Serif" w:hAnsi="Liberation Serif"/>
+          <w:iCs/>
+          <w:sz w:val="32"/>
+          <w:szCs w:val="32"/>
+        </w:rPr>
+        <w:t xml:space="preserve">и указанием целевой платы не удалась. Походу, проблема в скоростях </w:t>
+      </w:r>
+      <w:r>
+        <w:rPr>
+          <w:rFonts w:ascii="Liberation Serif" w:hAnsi="Liberation Serif"/>
+          <w:iCs/>
+          <w:sz w:val="32"/>
+          <w:szCs w:val="32"/>
+          <w:lang w:val="en-US"/>
+        </w:rPr>
+        <w:t>UART</w:t>
+      </w:r>
+      <w:r>
+        <w:rPr>
+          <w:rFonts w:ascii="Liberation Serif" w:hAnsi="Liberation Serif"/>
+          <w:iCs/>
+          <w:sz w:val="32"/>
+          <w:szCs w:val="32"/>
+        </w:rPr>
+        <w:t>.</w:t>
+      </w:r>
+      <w:bookmarkStart w:id="1" w:name="_GoBack"/>
+      <w:bookmarkEnd w:id="1"/>
+    </w:p>
+    <w:p>
+      <w:pPr>
+        <w:pStyle w:val="a6"/>
+        <w:ind w:left="0"/>
+        <w:jc w:val="both"/>
+        <w:rPr>
+          <w:rFonts w:ascii="Liberation Serif" w:hAnsi="Liberation Serif"/>
+          <w:iCs/>
+          <w:sz w:val="32"/>
+          <w:szCs w:val="32"/>
+        </w:rPr>
+      </w:pPr>
+      <w:r>
+        <w:rPr>
+          <w:rFonts w:ascii="Liberation Serif" w:hAnsi="Liberation Serif"/>
+          <w:iCs/>
+          <w:sz w:val="32"/>
+          <w:szCs w:val="32"/>
+        </w:rPr>
+        <w:t xml:space="preserve">Затем программатор отцепляется, в файле </w:t>
+      </w:r>
+      <w:r>
+        <w:rPr>
+          <w:rFonts w:ascii="Liberation Serif" w:hAnsi="Liberation Serif"/>
+          <w:iCs/>
+          <w:sz w:val="32"/>
+          <w:szCs w:val="32"/>
+          <w:lang w:val="en-US"/>
+        </w:rPr>
+        <w:t>Arduino</w:t>
+      </w:r>
+      <w:r>
+        <w:rPr>
+          <w:rFonts w:ascii="Liberation Serif" w:hAnsi="Liberation Serif"/>
+          <w:iCs/>
+          <w:sz w:val="32"/>
+          <w:szCs w:val="32"/>
+        </w:rPr>
+        <w:t>/</w:t>
+      </w:r>
+      <w:r>
+        <w:rPr>
+          <w:rFonts w:ascii="Liberation Serif" w:hAnsi="Liberation Serif"/>
+          <w:iCs/>
+          <w:sz w:val="32"/>
+          <w:szCs w:val="32"/>
+          <w:lang w:val="en-US"/>
+        </w:rPr>
+        <w:t>hardware</w:t>
+      </w:r>
+      <w:r>
+        <w:rPr>
+          <w:rFonts w:ascii="Liberation Serif" w:hAnsi="Liberation Serif"/>
+          <w:iCs/>
+          <w:sz w:val="32"/>
+          <w:szCs w:val="32"/>
+        </w:rPr>
+        <w:t>/</w:t>
+      </w:r>
+      <w:r>
+        <w:rPr>
+          <w:rFonts w:ascii="Liberation Serif" w:hAnsi="Liberation Serif"/>
+          <w:iCs/>
+          <w:sz w:val="32"/>
+          <w:szCs w:val="32"/>
+          <w:lang w:val="en-US"/>
+        </w:rPr>
+        <w:t>arduino</w:t>
+      </w:r>
+      <w:r>
+        <w:rPr>
+          <w:rFonts w:ascii="Liberation Serif" w:hAnsi="Liberation Serif"/>
+          <w:iCs/>
+          <w:sz w:val="32"/>
+          <w:szCs w:val="32"/>
+        </w:rPr>
+        <w:t xml:space="preserve"> /</w:t>
+      </w:r>
+      <w:r>
+        <w:rPr>
+          <w:rFonts w:ascii="Liberation Serif" w:hAnsi="Liberation Serif"/>
+          <w:iCs/>
+          <w:sz w:val="32"/>
+          <w:szCs w:val="32"/>
+          <w:lang w:val="en-US"/>
+        </w:rPr>
+        <w:t>avr</w:t>
+      </w:r>
+      <w:r>
+        <w:rPr>
+          <w:rFonts w:ascii="Liberation Serif" w:hAnsi="Liberation Serif"/>
+          <w:iCs/>
+          <w:sz w:val="32"/>
+          <w:szCs w:val="32"/>
+        </w:rPr>
+        <w:t>/</w:t>
+      </w:r>
+      <w:r>
+        <w:rPr>
+          <w:rFonts w:ascii="Liberation Serif" w:hAnsi="Liberation Serif"/>
+          <w:iCs/>
+          <w:sz w:val="32"/>
+          <w:szCs w:val="32"/>
+          <w:lang w:val="en-US"/>
+        </w:rPr>
+        <w:t>boards</w:t>
+      </w:r>
+      <w:r>
+        <w:rPr>
+          <w:rFonts w:ascii="Liberation Serif" w:hAnsi="Liberation Serif"/>
+          <w:iCs/>
+          <w:sz w:val="32"/>
+          <w:szCs w:val="32"/>
+        </w:rPr>
+        <w:t>.</w:t>
+      </w:r>
+      <w:r>
+        <w:rPr>
+          <w:rFonts w:ascii="Liberation Serif" w:hAnsi="Liberation Serif"/>
+          <w:iCs/>
+          <w:sz w:val="32"/>
+          <w:szCs w:val="32"/>
+          <w:lang w:val="en-US"/>
+        </w:rPr>
+        <w:t>txt</w:t>
+      </w:r>
+      <w:r>
+        <w:rPr>
+          <w:rFonts w:ascii="Liberation Serif" w:hAnsi="Liberation Serif"/>
+          <w:iCs/>
+          <w:sz w:val="32"/>
+          <w:szCs w:val="32"/>
+        </w:rPr>
+        <w:t xml:space="preserve"> </w:t>
+      </w:r>
+      <w:r>
+        <w:rPr>
+          <w:rFonts w:ascii="Liberation Serif" w:hAnsi="Liberation Serif"/>
+          <w:iCs/>
+          <w:sz w:val="32"/>
+          <w:szCs w:val="32"/>
+        </w:rPr>
+        <w:t xml:space="preserve">в 147-ой строке выставляется скорость </w:t>
+      </w:r>
+      <w:r>
+        <w:rPr>
+          <w:rFonts w:ascii="Liberation Serif" w:hAnsi="Liberation Serif"/>
+          <w:iCs/>
+          <w:sz w:val="32"/>
+          <w:szCs w:val="32"/>
+        </w:rPr>
+        <w:t>nano.menu.cpu.atmega328.upload.speed=115200</w:t>
+      </w:r>
+      <w:r>
+        <w:rPr>
+          <w:rFonts w:ascii="Liberation Serif" w:hAnsi="Liberation Serif"/>
+          <w:iCs/>
+          <w:sz w:val="32"/>
+          <w:szCs w:val="32"/>
+        </w:rPr>
+        <w:t xml:space="preserve">, поскольку </w:t>
+      </w:r>
+      <w:r>
+        <w:rPr>
+          <w:rFonts w:ascii="Liberation Serif" w:hAnsi="Liberation Serif"/>
+          <w:iCs/>
+          <w:sz w:val="32"/>
+          <w:szCs w:val="32"/>
+          <w:lang w:val="en-US"/>
+        </w:rPr>
+        <w:t>Optiboot</w:t>
+      </w:r>
+      <w:r>
+        <w:rPr>
+          <w:rFonts w:ascii="Liberation Serif" w:hAnsi="Liberation Serif"/>
+          <w:iCs/>
+          <w:sz w:val="32"/>
+          <w:szCs w:val="32"/>
+        </w:rPr>
+        <w:t xml:space="preserve"> </w:t>
+      </w:r>
+      <w:r>
+        <w:rPr>
+          <w:rFonts w:ascii="Liberation Serif" w:hAnsi="Liberation Serif"/>
+          <w:iCs/>
+          <w:sz w:val="32"/>
+          <w:szCs w:val="32"/>
+        </w:rPr>
+        <w:t xml:space="preserve">загрузчик теперь работает с другой скоростью. В среде Ардуино выбирается родной программатор </w:t>
+      </w:r>
+      <w:r>
+        <w:rPr>
+          <w:rFonts w:ascii="Liberation Serif" w:hAnsi="Liberation Serif"/>
+          <w:iCs/>
+          <w:sz w:val="32"/>
+          <w:szCs w:val="32"/>
+          <w:lang w:val="en-US"/>
+        </w:rPr>
+        <w:t>Arduino</w:t>
+      </w:r>
+      <w:r>
+        <w:rPr>
+          <w:rFonts w:ascii="Liberation Serif" w:hAnsi="Liberation Serif"/>
+          <w:iCs/>
+          <w:sz w:val="32"/>
+          <w:szCs w:val="32"/>
+        </w:rPr>
+        <w:t xml:space="preserve"> </w:t>
+      </w:r>
+      <w:r>
+        <w:rPr>
+          <w:rFonts w:ascii="Liberation Serif" w:hAnsi="Liberation Serif"/>
+          <w:iCs/>
+          <w:sz w:val="32"/>
+          <w:szCs w:val="32"/>
+          <w:lang w:val="en-US"/>
+        </w:rPr>
+        <w:t>AVRISP</w:t>
+      </w:r>
+      <w:r>
+        <w:rPr>
+          <w:rFonts w:ascii="Liberation Serif" w:hAnsi="Liberation Serif"/>
+          <w:iCs/>
+          <w:sz w:val="32"/>
+          <w:szCs w:val="32"/>
+        </w:rPr>
+        <w:t xml:space="preserve"> </w:t>
+      </w:r>
+      <w:r>
+        <w:rPr>
+          <w:rFonts w:ascii="Liberation Serif" w:hAnsi="Liberation Serif"/>
+          <w:iCs/>
+          <w:sz w:val="32"/>
+          <w:szCs w:val="32"/>
+          <w:lang w:val="en-US"/>
+        </w:rPr>
+        <w:t>mkII</w:t>
+      </w:r>
+      <w:r>
+        <w:rPr>
+          <w:rFonts w:ascii="Liberation Serif" w:hAnsi="Liberation Serif"/>
+          <w:iCs/>
+          <w:sz w:val="32"/>
+          <w:szCs w:val="32"/>
+        </w:rPr>
+        <w:t xml:space="preserve"> </w:t>
+      </w:r>
+      <w:r>
+        <w:rPr>
+          <w:rFonts w:ascii="Liberation Serif" w:hAnsi="Liberation Serif"/>
+          <w:iCs/>
+          <w:sz w:val="32"/>
+          <w:szCs w:val="32"/>
+        </w:rPr>
+        <w:t>и все шьется как и раньше.</w:t>
       </w:r>
     </w:p>
     <w:sectPr>
-      <w:type w:val="nextPage"/>
       <w:pgSz w:w="11906" w:h="16838"/>
-      <w:pgMar w:left="1134" w:right="850" w:header="0" w:top="1134" w:footer="0" w:bottom="1134" w:gutter="0"/>
-      <w:pgNumType w:fmt="decimal"/>
-      <w:formProt w:val="false"/>
-      <w:textDirection w:val="lrTb"/>
-      <w:docGrid w:type="default" w:linePitch="360" w:charSpace="4294965247"/>
+      <w:pgMar w:top="1134" w:right="850" w:bottom="1134" w:left="1134" w:header="0" w:footer="0" w:gutter="0"/>
+      <w:cols w:space="720"/>
+      <w:formProt w:val="0"/>
+      <w:docGrid w:linePitch="360" w:charSpace="-2049"/>
     </w:sectPr>
   </w:body>
 </w:document>
 </file>
 
 <file path=word/numbering.xml><?xml version="1.0" encoding="utf-8"?>
-<w:numbering xmlns:w="http://schemas.openxmlformats.org/wordprocessingml/2006/main" xmlns:o="urn:schemas-microsoft-com:office:office" xmlns:r="http://schemas.openxmlformats.org/officeDocument/2006/relationships" xmlns:v="urn:schemas-microsoft-com:vml">
-  <w:abstractNum w:abstractNumId="1">
+<w:numbering xmlns:wpc="http://schemas.microsoft.com/office/word/2010/wordprocessingCanvas" xmlns:mc="http://schemas.openxmlformats.org/markup-compatibility/2006" xmlns:o="urn:schemas-microsoft-com:office:office" xmlns:r="http://schemas.openxmlformats.org/officeDocument/2006/relationships" xmlns:m="http://schemas.openxmlformats.org/officeDocument/2006/math" xmlns:v="urn:schemas-microsoft-com:vml" xmlns:wp14="http://schemas.microsoft.com/office/word/2010/wordprocessingDrawing" xmlns:wp="http://schemas.openxmlformats.org/drawingml/2006/wordprocessingDrawing" xmlns:w10="urn:schemas-microsoft-com:office:word" xmlns:w="http://schemas.openxmlformats.org/wordprocessingml/2006/main" xmlns:w14="http://schemas.microsoft.com/office/word/2010/wordml" xmlns:wpg="http://schemas.microsoft.com/office/word/2010/wordprocessingGroup" xmlns:wpi="http://schemas.microsoft.com/office/word/2010/wordprocessingInk" xmlns:wne="http://schemas.microsoft.com/office/word/2006/wordml" xmlns:wps="http://schemas.microsoft.com/office/word/2010/wordprocessingShape" mc:Ignorable="w14 wp14">
+  <w:abstractNum w:abstractNumId="0">
+    <w:nsid w:val="3B4B5C51"/>
+    <w:multiLevelType w:val="multilevel"/>
+    <w:tmpl w:val="C570D308"/>
     <w:lvl w:ilvl="0">
       <w:start w:val="1"/>
       <w:numFmt w:val="decimal"/>
@@ -2148,7 +3036,10 @@
       </w:pPr>
     </w:lvl>
   </w:abstractNum>
-  <w:abstractNum w:abstractNumId="2">
+  <w:abstractNum w:abstractNumId="1">
+    <w:nsid w:val="49F628B6"/>
+    <w:multiLevelType w:val="multilevel"/>
+    <w:tmpl w:val="F7785BA8"/>
     <w:lvl w:ilvl="0">
       <w:start w:val="1"/>
       <w:numFmt w:val="none"/>
@@ -2268,31 +3159,29 @@
     </w:lvl>
   </w:abstractNum>
   <w:num w:numId="1">
-    <w:abstractNumId w:val="1"/>
+    <w:abstractNumId w:val="0"/>
   </w:num>
   <w:num w:numId="2">
-    <w:abstractNumId w:val="2"/>
+    <w:abstractNumId w:val="1"/>
   </w:num>
 </w:numbering>
 </file>
 
 <file path=word/styles.xml><?xml version="1.0" encoding="utf-8"?>
-<w:styles xmlns:w="http://schemas.openxmlformats.org/wordprocessingml/2006/main" xmlns:w14="http://schemas.microsoft.com/office/word/2010/wordml" xmlns:mc="http://schemas.openxmlformats.org/markup-compatibility/2006" mc:Ignorable="w14">
+<w:styles xmlns:mc="http://schemas.openxmlformats.org/markup-compatibility/2006" xmlns:r="http://schemas.openxmlformats.org/officeDocument/2006/relationships" xmlns:w="http://schemas.openxmlformats.org/wordprocessingml/2006/main" xmlns:w14="http://schemas.microsoft.com/office/word/2010/wordml" mc:Ignorable="w14">
   <w:docDefaults>
     <w:rPrDefault>
       <w:rPr>
-        <w:rFonts w:ascii="Calibri" w:hAnsi="Calibri" w:eastAsia="Calibri" w:cs="" w:asciiTheme="minorHAnsi" w:cstheme="minorBidi" w:eastAsiaTheme="minorHAnsi" w:hAnsiTheme="minorHAnsi"/>
+        <w:rFonts w:asciiTheme="minorHAnsi" w:eastAsiaTheme="minorHAnsi" w:hAnsiTheme="minorHAnsi" w:cstheme="minorBidi"/>
         <w:szCs w:val="22"/>
         <w:lang w:val="ru-RU" w:eastAsia="en-US" w:bidi="ar-SA"/>
       </w:rPr>
     </w:rPrDefault>
-    <w:pPrDefault>
-      <w:pPr/>
-    </w:pPrDefault>
+    <w:pPrDefault/>
   </w:docDefaults>
   <w:latentStyles w:defLockedState="0" w:defUIPriority="99" w:defSemiHidden="1" w:defUnhideWhenUsed="1" w:defQFormat="0" w:count="267">
-    <w:lsdException w:name="Normal" w:uiPriority="0" w:semiHidden="0" w:unhideWhenUsed="0" w:qFormat="1"/>
-    <w:lsdException w:name="heading 1" w:uiPriority="9" w:semiHidden="0" w:unhideWhenUsed="0" w:qFormat="1"/>
+    <w:lsdException w:name="Normal" w:semiHidden="0" w:uiPriority="0" w:unhideWhenUsed="0" w:qFormat="1"/>
+    <w:lsdException w:name="heading 1" w:semiHidden="0" w:uiPriority="9" w:unhideWhenUsed="0" w:qFormat="1"/>
     <w:lsdException w:name="heading 2" w:uiPriority="9" w:qFormat="1"/>
     <w:lsdException w:name="heading 3" w:uiPriority="9" w:qFormat="1"/>
     <w:lsdException w:name="heading 4" w:uiPriority="9" w:qFormat="1"/>
@@ -2311,240 +3200,140 @@
     <w:lsdException w:name="toc 8" w:uiPriority="39"/>
     <w:lsdException w:name="toc 9" w:uiPriority="39"/>
     <w:lsdException w:name="caption" w:uiPriority="35" w:qFormat="1"/>
-    <w:lsdException w:name="Title" w:uiPriority="10" w:semiHidden="0" w:unhideWhenUsed="0" w:qFormat="1"/>
+    <w:lsdException w:name="Title" w:semiHidden="0" w:uiPriority="10" w:unhideWhenUsed="0" w:qFormat="1"/>
     <w:lsdException w:name="Default Paragraph Font" w:uiPriority="1"/>
-    <w:lsdException w:name="Subtitle" w:uiPriority="11" w:semiHidden="0" w:unhideWhenUsed="0" w:qFormat="1"/>
-    <w:lsdException w:name="Strong" w:uiPriority="22" w:semiHidden="0" w:unhideWhenUsed="0" w:qFormat="1"/>
-    <w:lsdException w:name="Emphasis" w:uiPriority="20" w:semiHidden="0" w:unhideWhenUsed="0" w:qFormat="1"/>
-    <w:lsdException w:name="Table Grid" w:uiPriority="59" w:semiHidden="0" w:unhideWhenUsed="0"/>
+    <w:lsdException w:name="Subtitle" w:semiHidden="0" w:uiPriority="11" w:unhideWhenUsed="0" w:qFormat="1"/>
+    <w:lsdException w:name="Strong" w:semiHidden="0" w:uiPriority="22" w:unhideWhenUsed="0" w:qFormat="1"/>
+    <w:lsdException w:name="Emphasis" w:semiHidden="0" w:uiPriority="20" w:unhideWhenUsed="0" w:qFormat="1"/>
+    <w:lsdException w:name="Table Grid" w:semiHidden="0" w:uiPriority="59" w:unhideWhenUsed="0"/>
     <w:lsdException w:name="Placeholder Text" w:unhideWhenUsed="0"/>
-    <w:lsdException w:name="No Spacing" w:uiPriority="1" w:semiHidden="0" w:unhideWhenUsed="0" w:qFormat="1"/>
-    <w:lsdException w:name="Light Shading" w:uiPriority="60" w:semiHidden="0" w:unhideWhenUsed="0"/>
-    <w:lsdException w:name="Light List" w:uiPriority="61" w:semiHidden="0" w:unhideWhenUsed="0"/>
-    <w:lsdException w:name="Light Grid" w:uiPriority="62" w:semiHidden="0" w:unhideWhenUsed="0"/>
-    <w:lsdException w:name="Medium Shading 1" w:uiPriority="63" w:semiHidden="0" w:unhideWhenUsed="0"/>
-    <w:lsdException w:name="Medium Shading 2" w:uiPriority="64" w:semiHidden="0" w:unhideWhenUsed="0"/>
-    <w:lsdException w:name="Medium List 1" w:uiPriority="65" w:semiHidden="0" w:unhideWhenUsed="0"/>
-    <w:lsdException w:name="Medium List 2" w:uiPriority="66" w:semiHidden="0" w:unhideWhenUsed="0"/>
-    <w:lsdException w:name="Medium Grid 1" w:uiPriority="67" w:semiHidden="0" w:unhideWhenUsed="0"/>
-    <w:lsdException w:name="Medium Grid 2" w:uiPriority="68" w:semiHidden="0" w:unhideWhenUsed="0"/>
-    <w:lsdException w:name="Medium Grid 3" w:uiPriority="69" w:semiHidden="0" w:unhideWhenUsed="0"/>
-    <w:lsdException w:name="Dark List" w:uiPriority="70" w:semiHidden="0" w:unhideWhenUsed="0"/>
-    <w:lsdException w:name="Colorful Shading" w:uiPriority="71" w:semiHidden="0" w:unhideWhenUsed="0"/>
-    <w:lsdException w:name="Colorful List" w:uiPriority="72" w:semiHidden="0" w:unhideWhenUsed="0"/>
-    <w:lsdException w:name="Colorful Grid" w:uiPriority="73" w:semiHidden="0" w:unhideWhenUsed="0"/>
-    <w:lsdException w:name="Light Shading Accent 1" w:uiPriority="60" w:semiHidden="0" w:unhideWhenUsed="0"/>
-    <w:lsdException w:name="Light List Accent 1" w:uiPriority="61" w:semiHidden="0" w:unhideWhenUsed="0"/>
-    <w:lsdException w:name="Light Grid Accent 1" w:uiPriority="62" w:semiHidden="0" w:unhideWhenUsed="0"/>
-    <w:lsdException w:name="Medium Shading 1 Accent 1" w:uiPriority="63" w:semiHidden="0" w:unhideWhenUsed="0"/>
-    <w:lsdException w:name="Medium Shading 2 Accent 1" w:uiPriority="64" w:semiHidden="0" w:unhideWhenUsed="0"/>
-    <w:lsdException w:name="Medium List 1 Accent 1" w:uiPriority="65" w:semiHidden="0" w:unhideWhenUsed="0"/>
+    <w:lsdException w:name="No Spacing" w:semiHidden="0" w:uiPriority="1" w:unhideWhenUsed="0" w:qFormat="1"/>
+    <w:lsdException w:name="Light Shading" w:semiHidden="0" w:uiPriority="60" w:unhideWhenUsed="0"/>
+    <w:lsdException w:name="Light List" w:semiHidden="0" w:uiPriority="61" w:unhideWhenUsed="0"/>
+    <w:lsdException w:name="Light Grid" w:semiHidden="0" w:uiPriority="62" w:unhideWhenUsed="0"/>
+    <w:lsdException w:name="Medium Shading 1" w:semiHidden="0" w:uiPriority="63" w:unhideWhenUsed="0"/>
+    <w:lsdException w:name="Medium Shading 2" w:semiHidden="0" w:uiPriority="64" w:unhideWhenUsed="0"/>
+    <w:lsdException w:name="Medium List 1" w:semiHidden="0" w:uiPriority="65" w:unhideWhenUsed="0"/>
+    <w:lsdException w:name="Medium List 2" w:semiHidden="0" w:uiPriority="66" w:unhideWhenUsed="0"/>
+    <w:lsdException w:name="Medium Grid 1" w:semiHidden="0" w:uiPriority="67" w:unhideWhenUsed="0"/>
+    <w:lsdException w:name="Medium Grid 2" w:semiHidden="0" w:uiPriority="68" w:unhideWhenUsed="0"/>
+    <w:lsdException w:name="Medium Grid 3" w:semiHidden="0" w:uiPriority="69" w:unhideWhenUsed="0"/>
+    <w:lsdException w:name="Dark List" w:semiHidden="0" w:uiPriority="70" w:unhideWhenUsed="0"/>
+    <w:lsdException w:name="Colorful Shading" w:semiHidden="0" w:uiPriority="71" w:unhideWhenUsed="0"/>
+    <w:lsdException w:name="Colorful List" w:semiHidden="0" w:uiPriority="72" w:unhideWhenUsed="0"/>
+    <w:lsdException w:name="Colorful Grid" w:semiHidden="0" w:uiPriority="73" w:unhideWhenUsed="0"/>
+    <w:lsdException w:name="Light Shading Accent 1" w:semiHidden="0" w:uiPriority="60" w:unhideWhenUsed="0"/>
+    <w:lsdException w:name="Light List Accent 1" w:semiHidden="0" w:uiPriority="61" w:unhideWhenUsed="0"/>
+    <w:lsdException w:name="Light Grid Accent 1" w:semiHidden="0" w:uiPriority="62" w:unhideWhenUsed="0"/>
+    <w:lsdException w:name="Medium Shading 1 Accent 1" w:semiHidden="0" w:uiPriority="63" w:unhideWhenUsed="0"/>
+    <w:lsdException w:name="Medium Shading 2 Accent 1" w:semiHidden="0" w:uiPriority="64" w:unhideWhenUsed="0"/>
+    <w:lsdException w:name="Medium List 1 Accent 1" w:semiHidden="0" w:uiPriority="65" w:unhideWhenUsed="0"/>
     <w:lsdException w:name="Revision" w:unhideWhenUsed="0"/>
-    <w:lsdException w:name="List Paragraph" w:uiPriority="34" w:semiHidden="0" w:unhideWhenUsed="0" w:qFormat="1"/>
-    <w:lsdException w:name="Quote" w:uiPriority="29" w:semiHidden="0" w:unhideWhenUsed="0" w:qFormat="1"/>
-    <w:lsdException w:name="Intense Quote" w:uiPriority="30" w:semiHidden="0" w:unhideWhenUsed="0" w:qFormat="1"/>
-    <w:lsdException w:name="Medium List 2 Accent 1" w:uiPriority="66" w:semiHidden="0" w:unhideWhenUsed="0"/>
-    <w:lsdException w:name="Medium Grid 1 Accent 1" w:uiPriority="67" w:semiHidden="0" w:unhideWhenUsed="0"/>
-    <w:lsdException w:name="Medium Grid 2 Accent 1" w:uiPriority="68" w:semiHidden="0" w:unhideWhenUsed="0"/>
-    <w:lsdException w:name="Medium Grid 3 Accent 1" w:uiPriority="69" w:semiHidden="0" w:unhideWhenUsed="0"/>
-    <w:lsdException w:name="Dark List Accent 1" w:uiPriority="70" w:semiHidden="0" w:unhideWhenUsed="0"/>
-    <w:lsdException w:name="Colorful Shading Accent 1" w:uiPriority="71" w:semiHidden="0" w:unhideWhenUsed="0"/>
-    <w:lsdException w:name="Colorful List Accent 1" w:uiPriority="72" w:semiHidden="0" w:unhideWhenUsed="0"/>
-    <w:lsdException w:name="Colorful Grid Accent 1" w:uiPriority="73" w:semiHidden="0" w:unhideWhenUsed="0"/>
-    <w:lsdException w:name="Light Shading Accent 2" w:uiPriority="60" w:semiHidden="0" w:unhideWhenUsed="0"/>
-    <w:lsdException w:name="Light List Accent 2" w:uiPriority="61" w:semiHidden="0" w:unhideWhenUsed="0"/>
-    <w:lsdException w:name="Light Grid Accent 2" w:uiPriority="62" w:semiHidden="0" w:unhideWhenUsed="0"/>
-    <w:lsdException w:name="Medium Shading 1 Accent 2" w:uiPriority="63" w:semiHidden="0" w:unhideWhenUsed="0"/>
-    <w:lsdException w:name="Medium Shading 2 Accent 2" w:uiPriority="64" w:semiHidden="0" w:unhideWhenUsed="0"/>
-    <w:lsdException w:name="Medium List 1 Accent 2" w:uiPriority="65" w:semiHidden="0" w:unhideWhenUsed="0"/>
-    <w:lsdException w:name="Medium List 2 Accent 2" w:uiPriority="66" w:semiHidden="0" w:unhideWhenUsed="0"/>
-    <w:lsdException w:name="Medium Grid 1 Accent 2" w:uiPriority="67" w:semiHidden="0" w:unhideWhenUsed="0"/>
-    <w:lsdException w:name="Medium Grid 2 Accent 2" w:uiPriority="68" w:semiHidden="0" w:unhideWhenUsed="0"/>
-    <w:lsdException w:name="Medium Grid 3 Accent 2" w:uiPriority="69" w:semiHidden="0" w:unhideWhenUsed="0"/>
-    <w:lsdException w:name="Dark List Accent 2" w:uiPriority="70" w:semiHidden="0" w:unhideWhenUsed="0"/>
-    <w:lsdException w:name="Colorful Shading Accent 2" w:uiPriority="71" w:semiHidden="0" w:unhideWhenUsed="0"/>
-    <w:lsdException w:name="Colorful List Accent 2" w:uiPriority="72" w:semiHidden="0" w:unhideWhenUsed="0"/>
-    <w:lsdException w:name="Colorful Grid Accent 2" w:uiPriority="73" w:semiHidden="0" w:unhideWhenUsed="0"/>
-    <w:lsdException w:name="Light Shading Accent 3" w:uiPriority="60" w:semiHidden="0" w:unhideWhenUsed="0"/>
-    <w:lsdException w:name="Light List Accent 3" w:uiPriority="61" w:semiHidden="0" w:unhideWhenUsed="0"/>
-    <w:lsdException w:name="Light Grid Accent 3" w:uiPriority="62" w:semiHidden="0" w:unhideWhenUsed="0"/>
-    <w:lsdException w:name="Medium Shading 1 Accent 3" w:uiPriority="63" w:semiHidden="0" w:unhideWhenUsed="0"/>
-    <w:lsdException w:name="Medium Shading 2 Accent 3" w:uiPriority="64" w:semiHidden="0" w:unhideWhenUsed="0"/>
-    <w:lsdException w:name="Medium List 1 Accent 3" w:uiPriority="65" w:semiHidden="0" w:unhideWhenUsed="0"/>
-    <w:lsdException w:name="Medium List 2 Accent 3" w:uiPriority="66" w:semiHidden="0" w:unhideWhenUsed="0"/>
-    <w:lsdException w:name="Medium Grid 1 Accent 3" w:uiPriority="67" w:semiHidden="0" w:unhideWhenUsed="0"/>
-    <w:lsdException w:name="Medium Grid 2 Accent 3" w:uiPriority="68" w:semiHidden="0" w:unhideWhenUsed="0"/>
-    <w:lsdException w:name="Medium Grid 3 Accent 3" w:uiPriority="69" w:semiHidden="0" w:unhideWhenUsed="0"/>
-    <w:lsdException w:name="Dark List Accent 3" w:uiPriority="70" w:semiHidden="0" w:unhideWhenUsed="0"/>
-    <w:lsdException w:name="Colorful Shading Accent 3" w:uiPriority="71" w:semiHidden="0" w:unhideWhenUsed="0"/>
-    <w:lsdException w:name="Colorful List Accent 3" w:uiPriority="72" w:semiHidden="0" w:unhideWhenUsed="0"/>
-    <w:lsdException w:name="Colorful Grid Accent 3" w:uiPriority="73" w:semiHidden="0" w:unhideWhenUsed="0"/>
-    <w:lsdException w:name="Light Shading Accent 4" w:uiPriority="60" w:semiHidden="0" w:unhideWhenUsed="0"/>
-    <w:lsdException w:name="Light List Accent 4" w:uiPriority="61" w:semiHidden="0" w:unhideWhenUsed="0"/>
-    <w:lsdException w:name="Light Grid Accent 4" w:uiPriority="62" w:semiHidden="0" w:unhideWhenUsed="0"/>
-    <w:lsdException w:name="Medium Shading 1 Accent 4" w:uiPriority="63" w:semiHidden="0" w:unhideWhenUsed="0"/>
-    <w:lsdException w:name="Medium Shading 2 Accent 4" w:uiPriority="64" w:semiHidden="0" w:unhideWhenUsed="0"/>
-    <w:lsdException w:name="Medium List 1 Accent 4" w:uiPriority="65" w:semiHidden="0" w:unhideWhenUsed="0"/>
-    <w:lsdException w:name="Medium List 2 Accent 4" w:uiPriority="66" w:semiHidden="0" w:unhideWhenUsed="0"/>
-    <w:lsdException w:name="Medium Grid 1 Accent 4" w:uiPriority="67" w:semiHidden="0" w:unhideWhenUsed="0"/>
-    <w:lsdException w:name="Medium Grid 2 Accent 4" w:uiPriority="68" w:semiHidden="0" w:unhideWhenUsed="0"/>
-    <w:lsdException w:name="Medium Grid 3 Accent 4" w:uiPriority="69" w:semiHidden="0" w:unhideWhenUsed="0"/>
-    <w:lsdException w:name="Dark List Accent 4" w:uiPriority="70" w:semiHidden="0" w:unhideWhenUsed="0"/>
-    <w:lsdException w:name="Colorful Shading Accent 4" w:uiPriority="71" w:semiHidden="0" w:unhideWhenUsed="0"/>
-    <w:lsdException w:name="Colorful List Accent 4" w:uiPriority="72" w:semiHidden="0" w:unhideWhenUsed="0"/>
-    <w:lsdException w:name="Colorful Grid Accent 4" w:uiPriority="73" w:semiHidden="0" w:unhideWhenUsed="0"/>
-    <w:lsdException w:name="Light Shading Accent 5" w:uiPriority="60" w:semiHidden="0" w:unhideWhenUsed="0"/>
-    <w:lsdException w:name="Light List Accent 5" w:uiPriority="61" w:semiHidden="0" w:unhideWhenUsed="0"/>
-    <w:lsdException w:name="Light Grid Accent 5" w:uiPriority="62" w:semiHidden="0" w:unhideWhenUsed="0"/>
-    <w:lsdException w:name="Medium Shading 1 Accent 5" w:uiPriority="63" w:semiHidden="0" w:unhideWhenUsed="0"/>
-    <w:lsdException w:name="Medium Shading 2 Accent 5" w:uiPriority="64" w:semiHidden="0" w:unhideWhenUsed="0"/>
-    <w:lsdException w:name="Medium List 1 Accent 5" w:uiPriority="65" w:semiHidden="0" w:unhideWhenUsed="0"/>
-    <w:lsdException w:name="Medium List 2 Accent 5" w:uiPriority="66" w:semiHidden="0" w:unhideWhenUsed="0"/>
-    <w:lsdException w:name="Medium Grid 1 Accent 5" w:uiPriority="67" w:semiHidden="0" w:unhideWhenUsed="0"/>
-    <w:lsdException w:name="Medium Grid 2 Accent 5" w:uiPriority="68" w:semiHidden="0" w:unhideWhenUsed="0"/>
-    <w:lsdException w:name="Medium Grid 3 Accent 5" w:uiPriority="69" w:semiHidden="0" w:unhideWhenUsed="0"/>
-    <w:lsdException w:name="Dark List Accent 5" w:uiPriority="70" w:semiHidden="0" w:unhideWhenUsed="0"/>
-    <w:lsdException w:name="Colorful Shading Accent 5" w:uiPriority="71" w:semiHidden="0" w:unhideWhenUsed="0"/>
-    <w:lsdException w:name="Colorful List Accent 5" w:uiPriority="72" w:semiHidden="0" w:unhideWhenUsed="0"/>
-    <w:lsdException w:name="Colorful Grid Accent 5" w:uiPriority="73" w:semiHidden="0" w:unhideWhenUsed="0"/>
-    <w:lsdException w:name="Light Shading Accent 6" w:uiPriority="60" w:semiHidden="0" w:unhideWhenUsed="0"/>
-    <w:lsdException w:name="Light List Accent 6" w:uiPriority="61" w:semiHidden="0" w:unhideWhenUsed="0"/>
-    <w:lsdException w:name="Light Grid Accent 6" w:uiPriority="62" w:semiHidden="0" w:unhideWhenUsed="0"/>
-    <w:lsdException w:name="Medium Shading 1 Accent 6" w:uiPriority="63" w:semiHidden="0" w:unhideWhenUsed="0"/>
-    <w:lsdException w:name="Medium Shading 2 Accent 6" w:uiPriority="64" w:semiHidden="0" w:unhideWhenUsed="0"/>
-    <w:lsdException w:name="Medium List 1 Accent 6" w:uiPriority="65" w:semiHidden="0" w:unhideWhenUsed="0"/>
-    <w:lsdException w:name="Medium List 2 Accent 6" w:uiPriority="66" w:semiHidden="0" w:unhideWhenUsed="0"/>
-    <w:lsdException w:name="Medium Grid 1 Accent 6" w:uiPriority="67" w:semiHidden="0" w:unhideWhenUsed="0"/>
-    <w:lsdException w:name="Medium Grid 2 Accent 6" w:uiPriority="68" w:semiHidden="0" w:unhideWhenUsed="0"/>
-    <w:lsdException w:name="Medium Grid 3 Accent 6" w:uiPriority="69" w:semiHidden="0" w:unhideWhenUsed="0"/>
-    <w:lsdException w:name="Dark List Accent 6" w:uiPriority="70" w:semiHidden="0" w:unhideWhenUsed="0"/>
-    <w:lsdException w:name="Colorful Shading Accent 6" w:uiPriority="71" w:semiHidden="0" w:unhideWhenUsed="0"/>
-    <w:lsdException w:name="Colorful List Accent 6" w:uiPriority="72" w:semiHidden="0" w:unhideWhenUsed="0"/>
-    <w:lsdException w:name="Colorful Grid Accent 6" w:uiPriority="73" w:semiHidden="0" w:unhideWhenUsed="0"/>
-    <w:lsdException w:name="Subtle Emphasis" w:uiPriority="19" w:semiHidden="0" w:unhideWhenUsed="0" w:qFormat="1"/>
-    <w:lsdException w:name="Intense Emphasis" w:uiPriority="21" w:semiHidden="0" w:unhideWhenUsed="0" w:qFormat="1"/>
-    <w:lsdException w:name="Subtle Reference" w:uiPriority="31" w:semiHidden="0" w:unhideWhenUsed="0" w:qFormat="1"/>
-    <w:lsdException w:name="Intense Reference" w:uiPriority="32" w:semiHidden="0" w:unhideWhenUsed="0" w:qFormat="1"/>
-    <w:lsdException w:name="Book Title" w:uiPriority="33" w:semiHidden="0" w:unhideWhenUsed="0" w:qFormat="1"/>
+    <w:lsdException w:name="List Paragraph" w:semiHidden="0" w:uiPriority="34" w:unhideWhenUsed="0" w:qFormat="1"/>
+    <w:lsdException w:name="Quote" w:semiHidden="0" w:uiPriority="29" w:unhideWhenUsed="0" w:qFormat="1"/>
+    <w:lsdException w:name="Intense Quote" w:semiHidden="0" w:uiPriority="30" w:unhideWhenUsed="0" w:qFormat="1"/>
+    <w:lsdException w:name="Medium List 2 Accent 1" w:semiHidden="0" w:uiPriority="66" w:unhideWhenUsed="0"/>
+    <w:lsdException w:name="Medium Grid 1 Accent 1" w:semiHidden="0" w:uiPriority="67" w:unhideWhenUsed="0"/>
+    <w:lsdException w:name="Medium Grid 2 Accent 1" w:semiHidden="0" w:uiPriority="68" w:unhideWhenUsed="0"/>
+    <w:lsdException w:name="Medium Grid 3 Accent 1" w:semiHidden="0" w:uiPriority="69" w:unhideWhenUsed="0"/>
+    <w:lsdException w:name="Dark List Accent 1" w:semiHidden="0" w:uiPriority="70" w:unhideWhenUsed="0"/>
+    <w:lsdException w:name="Colorful Shading Accent 1" w:semiHidden="0" w:uiPriority="71" w:unhideWhenUsed="0"/>
+    <w:lsdException w:name="Colorful List Accent 1" w:semiHidden="0" w:uiPriority="72" w:unhideWhenUsed="0"/>
+    <w:lsdException w:name="Colorful Grid Accent 1" w:semiHidden="0" w:uiPriority="73" w:unhideWhenUsed="0"/>
+    <w:lsdException w:name="Light Shading Accent 2" w:semiHidden="0" w:uiPriority="60" w:unhideWhenUsed="0"/>
+    <w:lsdException w:name="Light List Accent 2" w:semiHidden="0" w:uiPriority="61" w:unhideWhenUsed="0"/>
+    <w:lsdException w:name="Light Grid Accent 2" w:semiHidden="0" w:uiPriority="62" w:unhideWhenUsed="0"/>
+    <w:lsdException w:name="Medium Shading 1 Accent 2" w:semiHidden="0" w:uiPriority="63" w:unhideWhenUsed="0"/>
+    <w:lsdException w:name="Medium Shading 2 Accent 2" w:semiHidden="0" w:uiPriority="64" w:unhideWhenUsed="0"/>
+    <w:lsdException w:name="Medium List 1 Accent 2" w:semiHidden="0" w:uiPriority="65" w:unhideWhenUsed="0"/>
+    <w:lsdException w:name="Medium List 2 Accent 2" w:semiHidden="0" w:uiPriority="66" w:unhideWhenUsed="0"/>
+    <w:lsdException w:name="Medium Grid 1 Accent 2" w:semiHidden="0" w:uiPriority="67" w:unhideWhenUsed="0"/>
+    <w:lsdException w:name="Medium Grid 2 Accent 2" w:semiHidden="0" w:uiPriority="68" w:unhideWhenUsed="0"/>
+    <w:lsdException w:name="Medium Grid 3 Accent 2" w:semiHidden="0" w:uiPriority="69" w:unhideWhenUsed="0"/>
+    <w:lsdException w:name="Dark List Accent 2" w:semiHidden="0" w:uiPriority="70" w:unhideWhenUsed="0"/>
+    <w:lsdException w:name="Colorful Shading Accent 2" w:semiHidden="0" w:uiPriority="71" w:unhideWhenUsed="0"/>
+    <w:lsdException w:name="Colorful List Accent 2" w:semiHidden="0" w:uiPriority="72" w:unhideWhenUsed="0"/>
+    <w:lsdException w:name="Colorful Grid Accent 2" w:semiHidden="0" w:uiPriority="73" w:unhideWhenUsed="0"/>
+    <w:lsdException w:name="Light Shading Accent 3" w:semiHidden="0" w:uiPriority="60" w:unhideWhenUsed="0"/>
+    <w:lsdException w:name="Light List Accent 3" w:semiHidden="0" w:uiPriority="61" w:unhideWhenUsed="0"/>
+    <w:lsdException w:name="Light Grid Accent 3" w:semiHidden="0" w:uiPriority="62" w:unhideWhenUsed="0"/>
+    <w:lsdException w:name="Medium Shading 1 Accent 3" w:semiHidden="0" w:uiPriority="63" w:unhideWhenUsed="0"/>
+    <w:lsdException w:name="Medium Shading 2 Accent 3" w:semiHidden="0" w:uiPriority="64" w:unhideWhenUsed="0"/>
+    <w:lsdException w:name="Medium List 1 Accent 3" w:semiHidden="0" w:uiPriority="65" w:unhideWhenUsed="0"/>
+    <w:lsdException w:name="Medium List 2 Accent 3" w:semiHidden="0" w:uiPriority="66" w:unhideWhenUsed="0"/>
+    <w:lsdException w:name="Medium Grid 1 Accent 3" w:semiHidden="0" w:uiPriority="67" w:unhideWhenUsed="0"/>
+    <w:lsdException w:name="Medium Grid 2 Accent 3" w:semiHidden="0" w:uiPriority="68" w:unhideWhenUsed="0"/>
+    <w:lsdException w:name="Medium Grid 3 Accent 3" w:semiHidden="0" w:uiPriority="69" w:unhideWhenUsed="0"/>
+    <w:lsdException w:name="Dark List Accent 3" w:semiHidden="0" w:uiPriority="70" w:unhideWhenUsed="0"/>
+    <w:lsdException w:name="Colorful Shading Accent 3" w:semiHidden="0" w:uiPriority="71" w:unhideWhenUsed="0"/>
+    <w:lsdException w:name="Colorful List Accent 3" w:semiHidden="0" w:uiPriority="72" w:unhideWhenUsed="0"/>
+    <w:lsdException w:name="Colorful Grid Accent 3" w:semiHidden="0" w:uiPriority="73" w:unhideWhenUsed="0"/>
+    <w:lsdException w:name="Light Shading Accent 4" w:semiHidden="0" w:uiPriority="60" w:unhideWhenUsed="0"/>
+    <w:lsdException w:name="Light List Accent 4" w:semiHidden="0" w:uiPriority="61" w:unhideWhenUsed="0"/>
+    <w:lsdException w:name="Light Grid Accent 4" w:semiHidden="0" w:uiPriority="62" w:unhideWhenUsed="0"/>
+    <w:lsdException w:name="Medium Shading 1 Accent 4" w:semiHidden="0" w:uiPriority="63" w:unhideWhenUsed="0"/>
+    <w:lsdException w:name="Medium Shading 2 Accent 4" w:semiHidden="0" w:uiPriority="64" w:unhideWhenUsed="0"/>
+    <w:lsdException w:name="Medium List 1 Accent 4" w:semiHidden="0" w:uiPriority="65" w:unhideWhenUsed="0"/>
+    <w:lsdException w:name="Medium List 2 Accent 4" w:semiHidden="0" w:uiPriority="66" w:unhideWhenUsed="0"/>
+    <w:lsdException w:name="Medium Grid 1 Accent 4" w:semiHidden="0" w:uiPriority="67" w:unhideWhenUsed="0"/>
+    <w:lsdException w:name="Medium Grid 2 Accent 4" w:semiHidden="0" w:uiPriority="68" w:unhideWhenUsed="0"/>
+    <w:lsdException w:name="Medium Grid 3 Accent 4" w:semiHidden="0" w:uiPriority="69" w:unhideWhenUsed="0"/>
+    <w:lsdException w:name="Dark List Accent 4" w:semiHidden="0" w:uiPriority="70" w:unhideWhenUsed="0"/>
+    <w:lsdException w:name="Colorful Shading Accent 4" w:semiHidden="0" w:uiPriority="71" w:unhideWhenUsed="0"/>
+    <w:lsdException w:name="Colorful List Accent 4" w:semiHidden="0" w:uiPriority="72" w:unhideWhenUsed="0"/>
+    <w:lsdException w:name="Colorful Grid Accent 4" w:semiHidden="0" w:uiPriority="73" w:unhideWhenUsed="0"/>
+    <w:lsdException w:name="Light Shading Accent 5" w:semiHidden="0" w:uiPriority="60" w:unhideWhenUsed="0"/>
+    <w:lsdException w:name="Light List Accent 5" w:semiHidden="0" w:uiPriority="61" w:unhideWhenUsed="0"/>
+    <w:lsdException w:name="Light Grid Accent 5" w:semiHidden="0" w:uiPriority="62" w:unhideWhenUsed="0"/>
+    <w:lsdException w:name="Medium Shading 1 Accent 5" w:semiHidden="0" w:uiPriority="63" w:unhideWhenUsed="0"/>
+    <w:lsdException w:name="Medium Shading 2 Accent 5" w:semiHidden="0" w:uiPriority="64" w:unhideWhenUsed="0"/>
+    <w:lsdException w:name="Medium List 1 Accent 5" w:semiHidden="0" w:uiPriority="65" w:unhideWhenUsed="0"/>
+    <w:lsdException w:name="Medium List 2 Accent 5" w:semiHidden="0" w:uiPriority="66" w:unhideWhenUsed="0"/>
+    <w:lsdException w:name="Medium Grid 1 Accent 5" w:semiHidden="0" w:uiPriority="67" w:unhideWhenUsed="0"/>
+    <w:lsdException w:name="Medium Grid 2 Accent 5" w:semiHidden="0" w:uiPriority="68" w:unhideWhenUsed="0"/>
+    <w:lsdException w:name="Medium Grid 3 Accent 5" w:semiHidden="0" w:uiPriority="69" w:unhideWhenUsed="0"/>
+    <w:lsdException w:name="Dark List Accent 5" w:semiHidden="0" w:uiPriority="70" w:unhideWhenUsed="0"/>
+    <w:lsdException w:name="Colorful Shading Accent 5" w:semiHidden="0" w:uiPriority="71" w:unhideWhenUsed="0"/>
+    <w:lsdException w:name="Colorful List Accent 5" w:semiHidden="0" w:uiPriority="72" w:unhideWhenUsed="0"/>
+    <w:lsdException w:name="Colorful Grid Accent 5" w:semiHidden="0" w:uiPriority="73" w:unhideWhenUsed="0"/>
+    <w:lsdException w:name="Light Shading Accent 6" w:semiHidden="0" w:uiPriority="60" w:unhideWhenUsed="0"/>
+    <w:lsdException w:name="Light List Accent 6" w:semiHidden="0" w:uiPriority="61" w:unhideWhenUsed="0"/>
+    <w:lsdException w:name="Light Grid Accent 6" w:semiHidden="0" w:uiPriority="62" w:unhideWhenUsed="0"/>
+    <w:lsdException w:name="Medium Shading 1 Accent 6" w:semiHidden="0" w:uiPriority="63" w:unhideWhenUsed="0"/>
+    <w:lsdException w:name="Medium Shading 2 Accent 6" w:semiHidden="0" w:uiPriority="64" w:unhideWhenUsed="0"/>
+    <w:lsdException w:name="Medium List 1 Accent 6" w:semiHidden="0" w:uiPriority="65" w:unhideWhenUsed="0"/>
+    <w:lsdException w:name="Medium List 2 Accent 6" w:semiHidden="0" w:uiPriority="66" w:unhideWhenUsed="0"/>
+    <w:lsdException w:name="Medium Grid 1 Accent 6" w:semiHidden="0" w:uiPriority="67" w:unhideWhenUsed="0"/>
+    <w:lsdException w:name="Medium Grid 2 Accent 6" w:semiHidden="0" w:uiPriority="68" w:unhideWhenUsed="0"/>
+    <w:lsdException w:name="Medium Grid 3 Accent 6" w:semiHidden="0" w:uiPriority="69" w:unhideWhenUsed="0"/>
+    <w:lsdException w:name="Dark List Accent 6" w:semiHidden="0" w:uiPriority="70" w:unhideWhenUsed="0"/>
+    <w:lsdException w:name="Colorful Shading Accent 6" w:semiHidden="0" w:uiPriority="71" w:unhideWhenUsed="0"/>
+    <w:lsdException w:name="Colorful List Accent 6" w:semiHidden="0" w:uiPriority="72" w:unhideWhenUsed="0"/>
+    <w:lsdException w:name="Colorful Grid Accent 6" w:semiHidden="0" w:uiPriority="73" w:unhideWhenUsed="0"/>
+    <w:lsdException w:name="Subtle Emphasis" w:semiHidden="0" w:uiPriority="19" w:unhideWhenUsed="0" w:qFormat="1"/>
+    <w:lsdException w:name="Intense Emphasis" w:semiHidden="0" w:uiPriority="21" w:unhideWhenUsed="0" w:qFormat="1"/>
+    <w:lsdException w:name="Subtle Reference" w:semiHidden="0" w:uiPriority="31" w:unhideWhenUsed="0" w:qFormat="1"/>
+    <w:lsdException w:name="Intense Reference" w:semiHidden="0" w:uiPriority="32" w:unhideWhenUsed="0" w:qFormat="1"/>
+    <w:lsdException w:name="Book Title" w:semiHidden="0" w:uiPriority="33" w:unhideWhenUsed="0" w:qFormat="1"/>
     <w:lsdException w:name="Bibliography" w:uiPriority="37"/>
     <w:lsdException w:name="TOC Heading" w:uiPriority="39" w:qFormat="1"/>
   </w:latentStyles>
-  <w:style w:type="paragraph" w:styleId="Normal" w:default="1">
+  <w:style w:type="paragraph" w:default="1" w:styleId="a">
     <w:name w:val="Normal"/>
     <w:qFormat/>
     <w:pPr>
-      <w:widowControl/>
-      <w:bidi w:val="0"/>
-      <w:spacing w:lineRule="auto" w:line="276" w:before="0" w:after="200"/>
-      <w:jc w:val="left"/>
+      <w:spacing w:after="200" w:line="276" w:lineRule="auto"/>
     </w:pPr>
     <w:rPr>
-      <w:rFonts w:ascii="Calibri" w:hAnsi="Calibri" w:eastAsia="Calibri" w:cs="" w:asciiTheme="minorHAnsi" w:cstheme="minorBidi" w:eastAsiaTheme="minorHAnsi" w:hAnsiTheme="minorHAnsi"/>
       <w:color w:val="00000A"/>
       <w:sz w:val="22"/>
-      <w:szCs w:val="22"/>
-      <w:lang w:val="ru-RU" w:eastAsia="en-US" w:bidi="ar-SA"/>
     </w:rPr>
   </w:style>
-  <w:style w:type="character" w:styleId="DefaultParagraphFont" w:default="1">
+  <w:style w:type="character" w:default="1" w:styleId="a0">
     <w:name w:val="Default Paragraph Font"/>
     <w:uiPriority w:val="1"/>
     <w:semiHidden/>
     <w:unhideWhenUsed/>
-    <w:qFormat/>
-    <w:rPr/>
-  </w:style>
-  <w:style w:type="paragraph" w:styleId="Heading">
-    <w:name w:val="Heading"/>
-    <w:basedOn w:val="Normal"/>
-    <w:next w:val="TextBody"/>
-    <w:qFormat/>
-    <w:pPr>
-      <w:keepNext/>
-      <w:spacing w:before="240" w:after="120"/>
-    </w:pPr>
-    <w:rPr>
-      <w:rFonts w:ascii="Liberation Sans" w:hAnsi="Liberation Sans" w:eastAsia="Noto Sans CJK SC Regular" w:cs="FreeSans"/>
-      <w:sz w:val="28"/>
-      <w:szCs w:val="28"/>
-    </w:rPr>
-  </w:style>
-  <w:style w:type="paragraph" w:styleId="TextBody">
-    <w:name w:val="Body Text"/>
-    <w:basedOn w:val="Normal"/>
-    <w:pPr>
-      <w:spacing w:lineRule="auto" w:line="288" w:before="0" w:after="140"/>
-    </w:pPr>
-    <w:rPr/>
-  </w:style>
-  <w:style w:type="paragraph" w:styleId="List">
-    <w:name w:val="List"/>
-    <w:basedOn w:val="TextBody"/>
-    <w:pPr/>
-    <w:rPr>
-      <w:rFonts w:cs="FreeSans"/>
-    </w:rPr>
-  </w:style>
-  <w:style w:type="paragraph" w:styleId="Caption">
-    <w:name w:val="Caption"/>
-    <w:basedOn w:val="Normal"/>
-    <w:qFormat/>
-    <w:pPr>
-      <w:suppressLineNumbers/>
-      <w:spacing w:before="120" w:after="120"/>
-    </w:pPr>
-    <w:rPr>
-      <w:rFonts w:cs="FreeSans"/>
-      <w:i/>
-      <w:iCs/>
-      <w:sz w:val="24"/>
-      <w:szCs w:val="24"/>
-    </w:rPr>
-  </w:style>
-  <w:style w:type="paragraph" w:styleId="Index">
-    <w:name w:val="Index"/>
-    <w:basedOn w:val="Normal"/>
-    <w:qFormat/>
-    <w:pPr>
-      <w:suppressLineNumbers/>
-    </w:pPr>
-    <w:rPr>
-      <w:rFonts w:cs="FreeSans"/>
-    </w:rPr>
-  </w:style>
-  <w:style w:type="paragraph" w:styleId="ListParagraph">
-    <w:name w:val="List Paragraph"/>
-    <w:basedOn w:val="Normal"/>
-    <w:uiPriority w:val="34"/>
-    <w:qFormat/>
-    <w:rsid w:val="00e718c5"/>
-    <w:pPr>
-      <w:spacing w:before="0" w:after="200"/>
-      <w:ind w:left="720" w:hanging="0"/>
-      <w:contextualSpacing/>
-    </w:pPr>
-    <w:rPr/>
-  </w:style>
-  <w:style w:type="paragraph" w:styleId="TableContents">
-    <w:name w:val="Table Contents"/>
-    <w:basedOn w:val="Normal"/>
-    <w:qFormat/>
-    <w:pPr/>
-    <w:rPr/>
-  </w:style>
-  <w:style w:type="paragraph" w:styleId="TableHeading">
-    <w:name w:val="Table Heading"/>
-    <w:basedOn w:val="TableContents"/>
-    <w:qFormat/>
-    <w:pPr/>
-    <w:rPr/>
-  </w:style>
-  <w:style w:type="numbering" w:styleId="NoList" w:default="1">
-    <w:name w:val="No List"/>
-    <w:uiPriority w:val="99"/>
-    <w:semiHidden/>
-    <w:unhideWhenUsed/>
-    <w:qFormat/>
   </w:style>
   <w:style w:type="table" w:default="1" w:styleId="a1">
     <w:name w:val="Normal Table"/>
@@ -2560,6 +3349,380 @@
         <w:right w:w="108" w:type="dxa"/>
       </w:tblCellMar>
     </w:tblPr>
+  </w:style>
+  <w:style w:type="numbering" w:default="1" w:styleId="a2">
+    <w:name w:val="No List"/>
+    <w:uiPriority w:val="99"/>
+    <w:semiHidden/>
+    <w:unhideWhenUsed/>
+  </w:style>
+  <w:style w:type="paragraph" w:customStyle="1" w:styleId="Heading">
+    <w:name w:val="Heading"/>
+    <w:basedOn w:val="a"/>
+    <w:next w:val="a3"/>
+    <w:qFormat/>
+    <w:pPr>
+      <w:keepNext/>
+      <w:spacing w:before="240" w:after="120"/>
+    </w:pPr>
+    <w:rPr>
+      <w:rFonts w:ascii="Liberation Sans" w:eastAsia="Noto Sans CJK SC Regular" w:hAnsi="Liberation Sans" w:cs="FreeSans"/>
+      <w:sz w:val="28"/>
+      <w:szCs w:val="28"/>
+    </w:rPr>
+  </w:style>
+  <w:style w:type="paragraph" w:styleId="a3">
+    <w:name w:val="Body Text"/>
+    <w:basedOn w:val="a"/>
+    <w:pPr>
+      <w:spacing w:after="140" w:line="288" w:lineRule="auto"/>
+    </w:pPr>
+  </w:style>
+  <w:style w:type="paragraph" w:styleId="a4">
+    <w:name w:val="List"/>
+    <w:basedOn w:val="a3"/>
+    <w:rPr>
+      <w:rFonts w:cs="FreeSans"/>
+    </w:rPr>
+  </w:style>
+  <w:style w:type="paragraph" w:styleId="a5">
+    <w:name w:val="caption"/>
+    <w:basedOn w:val="a"/>
+    <w:qFormat/>
+    <w:pPr>
+      <w:suppressLineNumbers/>
+      <w:spacing w:before="120" w:after="120"/>
+    </w:pPr>
+    <w:rPr>
+      <w:rFonts w:cs="FreeSans"/>
+      <w:i/>
+      <w:iCs/>
+      <w:sz w:val="24"/>
+      <w:szCs w:val="24"/>
+    </w:rPr>
+  </w:style>
+  <w:style w:type="paragraph" w:customStyle="1" w:styleId="Index">
+    <w:name w:val="Index"/>
+    <w:basedOn w:val="a"/>
+    <w:qFormat/>
+    <w:pPr>
+      <w:suppressLineNumbers/>
+    </w:pPr>
+    <w:rPr>
+      <w:rFonts w:cs="FreeSans"/>
+    </w:rPr>
+  </w:style>
+  <w:style w:type="paragraph" w:styleId="a6">
+    <w:name w:val="List Paragraph"/>
+    <w:basedOn w:val="a"/>
+    <w:uiPriority w:val="34"/>
+    <w:qFormat/>
+    <w:rsid w:val="00E718C5"/>
+    <w:pPr>
+      <w:ind w:left="720"/>
+      <w:contextualSpacing/>
+    </w:pPr>
+  </w:style>
+  <w:style w:type="paragraph" w:customStyle="1" w:styleId="TableContents">
+    <w:name w:val="Table Contents"/>
+    <w:basedOn w:val="a"/>
+    <w:qFormat/>
+  </w:style>
+  <w:style w:type="paragraph" w:customStyle="1" w:styleId="TableHeading">
+    <w:name w:val="Table Heading"/>
+    <w:basedOn w:val="TableContents"/>
+    <w:qFormat/>
+  </w:style>
+  <w:style w:type="character" w:styleId="a7">
+    <w:name w:val="Hyperlink"/>
+    <w:basedOn w:val="a0"/>
+    <w:uiPriority w:val="99"/>
+    <w:unhideWhenUsed/>
+    <w:rsid w:val="00DE5EAA"/>
+    <w:rPr>
+      <w:color w:val="0000FF" w:themeColor="hyperlink"/>
+      <w:u w:val="single"/>
+    </w:rPr>
+  </w:style>
+</w:styles>
+</file>
+
+<file path=word/stylesWithEffects.xml><?xml version="1.0" encoding="utf-8"?>
+<w:styles xmlns:wpc="http://schemas.microsoft.com/office/word/2010/wordprocessingCanvas" xmlns:mc="http://schemas.openxmlformats.org/markup-compatibility/2006" xmlns:o="urn:schemas-microsoft-com:office:office" xmlns:r="http://schemas.openxmlformats.org/officeDocument/2006/relationships" xmlns:m="http://schemas.openxmlformats.org/officeDocument/2006/math" xmlns:v="urn:schemas-microsoft-com:vml" xmlns:wp14="http://schemas.microsoft.com/office/word/2010/wordprocessingDrawing" xmlns:wp="http://schemas.openxmlformats.org/drawingml/2006/wordprocessingDrawing" xmlns:w10="urn:schemas-microsoft-com:office:word" xmlns:w="http://schemas.openxmlformats.org/wordprocessingml/2006/main" xmlns:w14="http://schemas.microsoft.com/office/word/2010/wordml" xmlns:wpg="http://schemas.microsoft.com/office/word/2010/wordprocessingGroup" xmlns:wpi="http://schemas.microsoft.com/office/word/2010/wordprocessingInk" xmlns:wne="http://schemas.microsoft.com/office/word/2006/wordml" xmlns:wps="http://schemas.microsoft.com/office/word/2010/wordprocessingShape" mc:Ignorable="w14 wp14">
+  <w:docDefaults>
+    <w:rPrDefault>
+      <w:rPr>
+        <w:rFonts w:asciiTheme="minorHAnsi" w:eastAsiaTheme="minorHAnsi" w:hAnsiTheme="minorHAnsi" w:cstheme="minorBidi"/>
+        <w:szCs w:val="22"/>
+        <w:lang w:val="ru-RU" w:eastAsia="en-US" w:bidi="ar-SA"/>
+      </w:rPr>
+    </w:rPrDefault>
+    <w:pPrDefault/>
+  </w:docDefaults>
+  <w:latentStyles w:defLockedState="0" w:defUIPriority="99" w:defSemiHidden="1" w:defUnhideWhenUsed="1" w:defQFormat="0" w:count="267">
+    <w:lsdException w:name="Normal" w:semiHidden="0" w:uiPriority="0" w:unhideWhenUsed="0" w:qFormat="1"/>
+    <w:lsdException w:name="heading 1" w:semiHidden="0" w:uiPriority="9" w:unhideWhenUsed="0" w:qFormat="1"/>
+    <w:lsdException w:name="heading 2" w:uiPriority="9" w:qFormat="1"/>
+    <w:lsdException w:name="heading 3" w:uiPriority="9" w:qFormat="1"/>
+    <w:lsdException w:name="heading 4" w:uiPriority="9" w:qFormat="1"/>
+    <w:lsdException w:name="heading 5" w:uiPriority="9" w:qFormat="1"/>
+    <w:lsdException w:name="heading 6" w:uiPriority="9" w:qFormat="1"/>
+    <w:lsdException w:name="heading 7" w:uiPriority="9" w:qFormat="1"/>
+    <w:lsdException w:name="heading 8" w:uiPriority="9" w:qFormat="1"/>
+    <w:lsdException w:name="heading 9" w:uiPriority="9" w:qFormat="1"/>
+    <w:lsdException w:name="toc 1" w:uiPriority="39"/>
+    <w:lsdException w:name="toc 2" w:uiPriority="39"/>
+    <w:lsdException w:name="toc 3" w:uiPriority="39"/>
+    <w:lsdException w:name="toc 4" w:uiPriority="39"/>
+    <w:lsdException w:name="toc 5" w:uiPriority="39"/>
+    <w:lsdException w:name="toc 6" w:uiPriority="39"/>
+    <w:lsdException w:name="toc 7" w:uiPriority="39"/>
+    <w:lsdException w:name="toc 8" w:uiPriority="39"/>
+    <w:lsdException w:name="toc 9" w:uiPriority="39"/>
+    <w:lsdException w:name="caption" w:uiPriority="35" w:qFormat="1"/>
+    <w:lsdException w:name="Title" w:semiHidden="0" w:uiPriority="10" w:unhideWhenUsed="0" w:qFormat="1"/>
+    <w:lsdException w:name="Default Paragraph Font" w:uiPriority="1"/>
+    <w:lsdException w:name="Subtitle" w:semiHidden="0" w:uiPriority="11" w:unhideWhenUsed="0" w:qFormat="1"/>
+    <w:lsdException w:name="Strong" w:semiHidden="0" w:uiPriority="22" w:unhideWhenUsed="0" w:qFormat="1"/>
+    <w:lsdException w:name="Emphasis" w:semiHidden="0" w:uiPriority="20" w:unhideWhenUsed="0" w:qFormat="1"/>
+    <w:lsdException w:name="Table Grid" w:semiHidden="0" w:uiPriority="59" w:unhideWhenUsed="0"/>
+    <w:lsdException w:name="Placeholder Text" w:unhideWhenUsed="0"/>
+    <w:lsdException w:name="No Spacing" w:semiHidden="0" w:uiPriority="1" w:unhideWhenUsed="0" w:qFormat="1"/>
+    <w:lsdException w:name="Light Shading" w:semiHidden="0" w:uiPriority="60" w:unhideWhenUsed="0"/>
+    <w:lsdException w:name="Light List" w:semiHidden="0" w:uiPriority="61" w:unhideWhenUsed="0"/>
+    <w:lsdException w:name="Light Grid" w:semiHidden="0" w:uiPriority="62" w:unhideWhenUsed="0"/>
+    <w:lsdException w:name="Medium Shading 1" w:semiHidden="0" w:uiPriority="63" w:unhideWhenUsed="0"/>
+    <w:lsdException w:name="Medium Shading 2" w:semiHidden="0" w:uiPriority="64" w:unhideWhenUsed="0"/>
+    <w:lsdException w:name="Medium List 1" w:semiHidden="0" w:uiPriority="65" w:unhideWhenUsed="0"/>
+    <w:lsdException w:name="Medium List 2" w:semiHidden="0" w:uiPriority="66" w:unhideWhenUsed="0"/>
+    <w:lsdException w:name="Medium Grid 1" w:semiHidden="0" w:uiPriority="67" w:unhideWhenUsed="0"/>
+    <w:lsdException w:name="Medium Grid 2" w:semiHidden="0" w:uiPriority="68" w:unhideWhenUsed="0"/>
+    <w:lsdException w:name="Medium Grid 3" w:semiHidden="0" w:uiPriority="69" w:unhideWhenUsed="0"/>
+    <w:lsdException w:name="Dark List" w:semiHidden="0" w:uiPriority="70" w:unhideWhenUsed="0"/>
+    <w:lsdException w:name="Colorful Shading" w:semiHidden="0" w:uiPriority="71" w:unhideWhenUsed="0"/>
+    <w:lsdException w:name="Colorful List" w:semiHidden="0" w:uiPriority="72" w:unhideWhenUsed="0"/>
+    <w:lsdException w:name="Colorful Grid" w:semiHidden="0" w:uiPriority="73" w:unhideWhenUsed="0"/>
+    <w:lsdException w:name="Light Shading Accent 1" w:semiHidden="0" w:uiPriority="60" w:unhideWhenUsed="0"/>
+    <w:lsdException w:name="Light List Accent 1" w:semiHidden="0" w:uiPriority="61" w:unhideWhenUsed="0"/>
+    <w:lsdException w:name="Light Grid Accent 1" w:semiHidden="0" w:uiPriority="62" w:unhideWhenUsed="0"/>
+    <w:lsdException w:name="Medium Shading 1 Accent 1" w:semiHidden="0" w:uiPriority="63" w:unhideWhenUsed="0"/>
+    <w:lsdException w:name="Medium Shading 2 Accent 1" w:semiHidden="0" w:uiPriority="64" w:unhideWhenUsed="0"/>
+    <w:lsdException w:name="Medium List 1 Accent 1" w:semiHidden="0" w:uiPriority="65" w:unhideWhenUsed="0"/>
+    <w:lsdException w:name="Revision" w:unhideWhenUsed="0"/>
+    <w:lsdException w:name="List Paragraph" w:semiHidden="0" w:uiPriority="34" w:unhideWhenUsed="0" w:qFormat="1"/>
+    <w:lsdException w:name="Quote" w:semiHidden="0" w:uiPriority="29" w:unhideWhenUsed="0" w:qFormat="1"/>
+    <w:lsdException w:name="Intense Quote" w:semiHidden="0" w:uiPriority="30" w:unhideWhenUsed="0" w:qFormat="1"/>
+    <w:lsdException w:name="Medium List 2 Accent 1" w:semiHidden="0" w:uiPriority="66" w:unhideWhenUsed="0"/>
+    <w:lsdException w:name="Medium Grid 1 Accent 1" w:semiHidden="0" w:uiPriority="67" w:unhideWhenUsed="0"/>
+    <w:lsdException w:name="Medium Grid 2 Accent 1" w:semiHidden="0" w:uiPriority="68" w:unhideWhenUsed="0"/>
+    <w:lsdException w:name="Medium Grid 3 Accent 1" w:semiHidden="0" w:uiPriority="69" w:unhideWhenUsed="0"/>
+    <w:lsdException w:name="Dark List Accent 1" w:semiHidden="0" w:uiPriority="70" w:unhideWhenUsed="0"/>
+    <w:lsdException w:name="Colorful Shading Accent 1" w:semiHidden="0" w:uiPriority="71" w:unhideWhenUsed="0"/>
+    <w:lsdException w:name="Colorful List Accent 1" w:semiHidden="0" w:uiPriority="72" w:unhideWhenUsed="0"/>
+    <w:lsdException w:name="Colorful Grid Accent 1" w:semiHidden="0" w:uiPriority="73" w:unhideWhenUsed="0"/>
+    <w:lsdException w:name="Light Shading Accent 2" w:semiHidden="0" w:uiPriority="60" w:unhideWhenUsed="0"/>
+    <w:lsdException w:name="Light List Accent 2" w:semiHidden="0" w:uiPriority="61" w:unhideWhenUsed="0"/>
+    <w:lsdException w:name="Light Grid Accent 2" w:semiHidden="0" w:uiPriority="62" w:unhideWhenUsed="0"/>
+    <w:lsdException w:name="Medium Shading 1 Accent 2" w:semiHidden="0" w:uiPriority="63" w:unhideWhenUsed="0"/>
+    <w:lsdException w:name="Medium Shading 2 Accent 2" w:semiHidden="0" w:uiPriority="64" w:unhideWhenUsed="0"/>
+    <w:lsdException w:name="Medium List 1 Accent 2" w:semiHidden="0" w:uiPriority="65" w:unhideWhenUsed="0"/>
+    <w:lsdException w:name="Medium List 2 Accent 2" w:semiHidden="0" w:uiPriority="66" w:unhideWhenUsed="0"/>
+    <w:lsdException w:name="Medium Grid 1 Accent 2" w:semiHidden="0" w:uiPriority="67" w:unhideWhenUsed="0"/>
+    <w:lsdException w:name="Medium Grid 2 Accent 2" w:semiHidden="0" w:uiPriority="68" w:unhideWhenUsed="0"/>
+    <w:lsdException w:name="Medium Grid 3 Accent 2" w:semiHidden="0" w:uiPriority="69" w:unhideWhenUsed="0"/>
+    <w:lsdException w:name="Dark List Accent 2" w:semiHidden="0" w:uiPriority="70" w:unhideWhenUsed="0"/>
+    <w:lsdException w:name="Colorful Shading Accent 2" w:semiHidden="0" w:uiPriority="71" w:unhideWhenUsed="0"/>
+    <w:lsdException w:name="Colorful List Accent 2" w:semiHidden="0" w:uiPriority="72" w:unhideWhenUsed="0"/>
+    <w:lsdException w:name="Colorful Grid Accent 2" w:semiHidden="0" w:uiPriority="73" w:unhideWhenUsed="0"/>
+    <w:lsdException w:name="Light Shading Accent 3" w:semiHidden="0" w:uiPriority="60" w:unhideWhenUsed="0"/>
+    <w:lsdException w:name="Light List Accent 3" w:semiHidden="0" w:uiPriority="61" w:unhideWhenUsed="0"/>
+    <w:lsdException w:name="Light Grid Accent 3" w:semiHidden="0" w:uiPriority="62" w:unhideWhenUsed="0"/>
+    <w:lsdException w:name="Medium Shading 1 Accent 3" w:semiHidden="0" w:uiPriority="63" w:unhideWhenUsed="0"/>
+    <w:lsdException w:name="Medium Shading 2 Accent 3" w:semiHidden="0" w:uiPriority="64" w:unhideWhenUsed="0"/>
+    <w:lsdException w:name="Medium List 1 Accent 3" w:semiHidden="0" w:uiPriority="65" w:unhideWhenUsed="0"/>
+    <w:lsdException w:name="Medium List 2 Accent 3" w:semiHidden="0" w:uiPriority="66" w:unhideWhenUsed="0"/>
+    <w:lsdException w:name="Medium Grid 1 Accent 3" w:semiHidden="0" w:uiPriority="67" w:unhideWhenUsed="0"/>
+    <w:lsdException w:name="Medium Grid 2 Accent 3" w:semiHidden="0" w:uiPriority="68" w:unhideWhenUsed="0"/>
+    <w:lsdException w:name="Medium Grid 3 Accent 3" w:semiHidden="0" w:uiPriority="69" w:unhideWhenUsed="0"/>
+    <w:lsdException w:name="Dark List Accent 3" w:semiHidden="0" w:uiPriority="70" w:unhideWhenUsed="0"/>
+    <w:lsdException w:name="Colorful Shading Accent 3" w:semiHidden="0" w:uiPriority="71" w:unhideWhenUsed="0"/>
+    <w:lsdException w:name="Colorful List Accent 3" w:semiHidden="0" w:uiPriority="72" w:unhideWhenUsed="0"/>
+    <w:lsdException w:name="Colorful Grid Accent 3" w:semiHidden="0" w:uiPriority="73" w:unhideWhenUsed="0"/>
+    <w:lsdException w:name="Light Shading Accent 4" w:semiHidden="0" w:uiPriority="60" w:unhideWhenUsed="0"/>
+    <w:lsdException w:name="Light List Accent 4" w:semiHidden="0" w:uiPriority="61" w:unhideWhenUsed="0"/>
+    <w:lsdException w:name="Light Grid Accent 4" w:semiHidden="0" w:uiPriority="62" w:unhideWhenUsed="0"/>
+    <w:lsdException w:name="Medium Shading 1 Accent 4" w:semiHidden="0" w:uiPriority="63" w:unhideWhenUsed="0"/>
+    <w:lsdException w:name="Medium Shading 2 Accent 4" w:semiHidden="0" w:uiPriority="64" w:unhideWhenUsed="0"/>
+    <w:lsdException w:name="Medium List 1 Accent 4" w:semiHidden="0" w:uiPriority="65" w:unhideWhenUsed="0"/>
+    <w:lsdException w:name="Medium List 2 Accent 4" w:semiHidden="0" w:uiPriority="66" w:unhideWhenUsed="0"/>
+    <w:lsdException w:name="Medium Grid 1 Accent 4" w:semiHidden="0" w:uiPriority="67" w:unhideWhenUsed="0"/>
+    <w:lsdException w:name="Medium Grid 2 Accent 4" w:semiHidden="0" w:uiPriority="68" w:unhideWhenUsed="0"/>
+    <w:lsdException w:name="Medium Grid 3 Accent 4" w:semiHidden="0" w:uiPriority="69" w:unhideWhenUsed="0"/>
+    <w:lsdException w:name="Dark List Accent 4" w:semiHidden="0" w:uiPriority="70" w:unhideWhenUsed="0"/>
+    <w:lsdException w:name="Colorful Shading Accent 4" w:semiHidden="0" w:uiPriority="71" w:unhideWhenUsed="0"/>
+    <w:lsdException w:name="Colorful List Accent 4" w:semiHidden="0" w:uiPriority="72" w:unhideWhenUsed="0"/>
+    <w:lsdException w:name="Colorful Grid Accent 4" w:semiHidden="0" w:uiPriority="73" w:unhideWhenUsed="0"/>
+    <w:lsdException w:name="Light Shading Accent 5" w:semiHidden="0" w:uiPriority="60" w:unhideWhenUsed="0"/>
+    <w:lsdException w:name="Light List Accent 5" w:semiHidden="0" w:uiPriority="61" w:unhideWhenUsed="0"/>
+    <w:lsdException w:name="Light Grid Accent 5" w:semiHidden="0" w:uiPriority="62" w:unhideWhenUsed="0"/>
+    <w:lsdException w:name="Medium Shading 1 Accent 5" w:semiHidden="0" w:uiPriority="63" w:unhideWhenUsed="0"/>
+    <w:lsdException w:name="Medium Shading 2 Accent 5" w:semiHidden="0" w:uiPriority="64" w:unhideWhenUsed="0"/>
+    <w:lsdException w:name="Medium List 1 Accent 5" w:semiHidden="0" w:uiPriority="65" w:unhideWhenUsed="0"/>
+    <w:lsdException w:name="Medium List 2 Accent 5" w:semiHidden="0" w:uiPriority="66" w:unhideWhenUsed="0"/>
+    <w:lsdException w:name="Medium Grid 1 Accent 5" w:semiHidden="0" w:uiPriority="67" w:unhideWhenUsed="0"/>
+    <w:lsdException w:name="Medium Grid 2 Accent 5" w:semiHidden="0" w:uiPriority="68" w:unhideWhenUsed="0"/>
+    <w:lsdException w:name="Medium Grid 3 Accent 5" w:semiHidden="0" w:uiPriority="69" w:unhideWhenUsed="0"/>
+    <w:lsdException w:name="Dark List Accent 5" w:semiHidden="0" w:uiPriority="70" w:unhideWhenUsed="0"/>
+    <w:lsdException w:name="Colorful Shading Accent 5" w:semiHidden="0" w:uiPriority="71" w:unhideWhenUsed="0"/>
+    <w:lsdException w:name="Colorful List Accent 5" w:semiHidden="0" w:uiPriority="72" w:unhideWhenUsed="0"/>
+    <w:lsdException w:name="Colorful Grid Accent 5" w:semiHidden="0" w:uiPriority="73" w:unhideWhenUsed="0"/>
+    <w:lsdException w:name="Light Shading Accent 6" w:semiHidden="0" w:uiPriority="60" w:unhideWhenUsed="0"/>
+    <w:lsdException w:name="Light List Accent 6" w:semiHidden="0" w:uiPriority="61" w:unhideWhenUsed="0"/>
+    <w:lsdException w:name="Light Grid Accent 6" w:semiHidden="0" w:uiPriority="62" w:unhideWhenUsed="0"/>
+    <w:lsdException w:name="Medium Shading 1 Accent 6" w:semiHidden="0" w:uiPriority="63" w:unhideWhenUsed="0"/>
+    <w:lsdException w:name="Medium Shading 2 Accent 6" w:semiHidden="0" w:uiPriority="64" w:unhideWhenUsed="0"/>
+    <w:lsdException w:name="Medium List 1 Accent 6" w:semiHidden="0" w:uiPriority="65" w:unhideWhenUsed="0"/>
+    <w:lsdException w:name="Medium List 2 Accent 6" w:semiHidden="0" w:uiPriority="66" w:unhideWhenUsed="0"/>
+    <w:lsdException w:name="Medium Grid 1 Accent 6" w:semiHidden="0" w:uiPriority="67" w:unhideWhenUsed="0"/>
+    <w:lsdException w:name="Medium Grid 2 Accent 6" w:semiHidden="0" w:uiPriority="68" w:unhideWhenUsed="0"/>
+    <w:lsdException w:name="Medium Grid 3 Accent 6" w:semiHidden="0" w:uiPriority="69" w:unhideWhenUsed="0"/>
+    <w:lsdException w:name="Dark List Accent 6" w:semiHidden="0" w:uiPriority="70" w:unhideWhenUsed="0"/>
+    <w:lsdException w:name="Colorful Shading Accent 6" w:semiHidden="0" w:uiPriority="71" w:unhideWhenUsed="0"/>
+    <w:lsdException w:name="Colorful List Accent 6" w:semiHidden="0" w:uiPriority="72" w:unhideWhenUsed="0"/>
+    <w:lsdException w:name="Colorful Grid Accent 6" w:semiHidden="0" w:uiPriority="73" w:unhideWhenUsed="0"/>
+    <w:lsdException w:name="Subtle Emphasis" w:semiHidden="0" w:uiPriority="19" w:unhideWhenUsed="0" w:qFormat="1"/>
+    <w:lsdException w:name="Intense Emphasis" w:semiHidden="0" w:uiPriority="21" w:unhideWhenUsed="0" w:qFormat="1"/>
+    <w:lsdException w:name="Subtle Reference" w:semiHidden="0" w:uiPriority="31" w:unhideWhenUsed="0" w:qFormat="1"/>
+    <w:lsdException w:name="Intense Reference" w:semiHidden="0" w:uiPriority="32" w:unhideWhenUsed="0" w:qFormat="1"/>
+    <w:lsdException w:name="Book Title" w:semiHidden="0" w:uiPriority="33" w:unhideWhenUsed="0" w:qFormat="1"/>
+    <w:lsdException w:name="Bibliography" w:uiPriority="37"/>
+    <w:lsdException w:name="TOC Heading" w:uiPriority="39" w:qFormat="1"/>
+  </w:latentStyles>
+  <w:style w:type="paragraph" w:default="1" w:styleId="a">
+    <w:name w:val="Normal"/>
+    <w:qFormat/>
+    <w:pPr>
+      <w:spacing w:after="200" w:line="276" w:lineRule="auto"/>
+    </w:pPr>
+    <w:rPr>
+      <w:color w:val="00000A"/>
+      <w:sz w:val="22"/>
+    </w:rPr>
+  </w:style>
+  <w:style w:type="character" w:default="1" w:styleId="a0">
+    <w:name w:val="Default Paragraph Font"/>
+    <w:uiPriority w:val="1"/>
+    <w:semiHidden/>
+    <w:unhideWhenUsed/>
+  </w:style>
+  <w:style w:type="table" w:default="1" w:styleId="a1">
+    <w:name w:val="Normal Table"/>
+    <w:uiPriority w:val="99"/>
+    <w:semiHidden/>
+    <w:unhideWhenUsed/>
+    <w:tblPr>
+      <w:tblInd w:w="0" w:type="dxa"/>
+      <w:tblCellMar>
+        <w:top w:w="0" w:type="dxa"/>
+        <w:left w:w="108" w:type="dxa"/>
+        <w:bottom w:w="0" w:type="dxa"/>
+        <w:right w:w="108" w:type="dxa"/>
+      </w:tblCellMar>
+    </w:tblPr>
+  </w:style>
+  <w:style w:type="numbering" w:default="1" w:styleId="a2">
+    <w:name w:val="No List"/>
+    <w:uiPriority w:val="99"/>
+    <w:semiHidden/>
+    <w:unhideWhenUsed/>
+  </w:style>
+  <w:style w:type="paragraph" w:customStyle="1" w:styleId="Heading">
+    <w:name w:val="Heading"/>
+    <w:basedOn w:val="a"/>
+    <w:next w:val="a3"/>
+    <w:qFormat/>
+    <w:pPr>
+      <w:keepNext/>
+      <w:spacing w:before="240" w:after="120"/>
+    </w:pPr>
+    <w:rPr>
+      <w:rFonts w:ascii="Liberation Sans" w:eastAsia="Noto Sans CJK SC Regular" w:hAnsi="Liberation Sans" w:cs="FreeSans"/>
+      <w:sz w:val="28"/>
+      <w:szCs w:val="28"/>
+    </w:rPr>
+  </w:style>
+  <w:style w:type="paragraph" w:styleId="a3">
+    <w:name w:val="Body Text"/>
+    <w:basedOn w:val="a"/>
+    <w:pPr>
+      <w:spacing w:after="140" w:line="288" w:lineRule="auto"/>
+    </w:pPr>
+  </w:style>
+  <w:style w:type="paragraph" w:styleId="a4">
+    <w:name w:val="List"/>
+    <w:basedOn w:val="a3"/>
+    <w:rPr>
+      <w:rFonts w:cs="FreeSans"/>
+    </w:rPr>
+  </w:style>
+  <w:style w:type="paragraph" w:styleId="a5">
+    <w:name w:val="caption"/>
+    <w:basedOn w:val="a"/>
+    <w:qFormat/>
+    <w:pPr>
+      <w:suppressLineNumbers/>
+      <w:spacing w:before="120" w:after="120"/>
+    </w:pPr>
+    <w:rPr>
+      <w:rFonts w:cs="FreeSans"/>
+      <w:i/>
+      <w:iCs/>
+      <w:sz w:val="24"/>
+      <w:szCs w:val="24"/>
+    </w:rPr>
+  </w:style>
+  <w:style w:type="paragraph" w:customStyle="1" w:styleId="Index">
+    <w:name w:val="Index"/>
+    <w:basedOn w:val="a"/>
+    <w:qFormat/>
+    <w:pPr>
+      <w:suppressLineNumbers/>
+    </w:pPr>
+    <w:rPr>
+      <w:rFonts w:cs="FreeSans"/>
+    </w:rPr>
+  </w:style>
+  <w:style w:type="paragraph" w:styleId="a6">
+    <w:name w:val="List Paragraph"/>
+    <w:basedOn w:val="a"/>
+    <w:uiPriority w:val="34"/>
+    <w:qFormat/>
+    <w:rsid w:val="00E718C5"/>
+    <w:pPr>
+      <w:ind w:left="720"/>
+      <w:contextualSpacing/>
+    </w:pPr>
+  </w:style>
+  <w:style w:type="paragraph" w:customStyle="1" w:styleId="TableContents">
+    <w:name w:val="Table Contents"/>
+    <w:basedOn w:val="a"/>
+    <w:qFormat/>
+  </w:style>
+  <w:style w:type="paragraph" w:customStyle="1" w:styleId="TableHeading">
+    <w:name w:val="Table Heading"/>
+    <w:basedOn w:val="TableContents"/>
+    <w:qFormat/>
+  </w:style>
+  <w:style w:type="character" w:styleId="a7">
+    <w:name w:val="Hyperlink"/>
+    <w:basedOn w:val="a0"/>
+    <w:uiPriority w:val="99"/>
+    <w:unhideWhenUsed/>
+    <w:rsid w:val="00DE5EAA"/>
+    <w:rPr>
+      <w:color w:val="0000FF" w:themeColor="hyperlink"/>
+      <w:u w:val="single"/>
+    </w:rPr>
   </w:style>
 </w:styles>
 </file>

</xml_diff>